<commit_message>
insert assignment into docs
</commit_message>
<xml_diff>
--- a/docs/homework/HW04.docx
+++ b/docs/homework/HW04.docx
@@ -11,13 +11,7 @@
         <w:rPr>
           <w:lang w:val="de"/>
         </w:rPr>
-        <w:t>ADAP CW#0</w:t>
-      </w:r>
-      <w:r>
-        <w:rPr>
-          <w:lang w:val="de"/>
-        </w:rPr>
-        <w:t>5</w:t>
+        <w:t>ADAP CW#05</w:t>
       </w:r>
     </w:p>
     <w:p>
@@ -117,19 +111,7 @@
         </w:rPr>
         <w:t>This week’s tag:</w:t>
         <w:tab/>
-        <w:t>adap-hw0</w:t>
-      </w:r>
-      <w:r>
-        <w:rPr>
-          <w:lang w:val="de"/>
-        </w:rPr>
-        <w:t>4</w:t>
-      </w:r>
-      <w:r>
-        <w:rPr>
-          <w:lang w:val="de"/>
-        </w:rPr>
-        <w:t xml:space="preserve"> on master</w:t>
+        <w:t>adap-hw04 on master</w:t>
       </w:r>
     </w:p>
     <w:p>
@@ -155,28 +137,7 @@
             <w:rStyle w:val="InternetLink"/>
             <w:lang w:val="de"/>
           </w:rPr>
-          <w:t>https://github.com/ModischFabrications/wahlzeit/compare/adap-hw0</w:t>
-        </w:r>
-        <w:r>
-          <w:rPr>
-            <w:rStyle w:val="InternetLink"/>
-            <w:lang w:val="de"/>
-          </w:rPr>
-          <w:t>3</w:t>
-        </w:r>
-        <w:r>
-          <w:rPr>
-            <w:rStyle w:val="InternetLink"/>
-            <w:lang w:val="de"/>
-          </w:rPr>
-          <w:t>...adap-hw0</w:t>
-        </w:r>
-        <w:r>
-          <w:rPr>
-            <w:rStyle w:val="InternetLink"/>
-            <w:lang w:val="de"/>
-          </w:rPr>
-          <w:t>4</w:t>
+          <w:t>https://github.com/ModischFabrications/wahlzeit/compare/adap-hw03...adap-hw04</w:t>
         </w:r>
       </w:hyperlink>
       <w:r>
@@ -346,7 +307,9 @@
         </w:rPr>
       </w:pPr>
       <w:r>
-        <w:rPr/>
+        <w:rPr>
+          <w:lang w:val="de"/>
+        </w:rPr>
       </w:r>
     </w:p>
     <w:p>
@@ -374,7 +337,9 @@
         </w:rPr>
       </w:pPr>
       <w:r>
-        <w:rPr/>
+        <w:rPr>
+          <w:lang w:val="de"/>
+        </w:rPr>
       </w:r>
     </w:p>
     <w:p>
@@ -415,30 +380,129 @@
         </w:rPr>
       </w:pPr>
       <w:r>
-        <w:rPr/>
-      </w:r>
-    </w:p>
-    <w:p>
-      <w:pPr>
-        <w:pStyle w:val="TextBody"/>
-        <w:rPr/>
-      </w:pPr>
-      <w:r>
         <w:rPr>
           <w:lang w:val="en-DE"/>
         </w:rPr>
+      </w:r>
+    </w:p>
+    <w:p>
+      <w:pPr>
+        <w:pStyle w:val="TextBody"/>
+        <w:rPr/>
+      </w:pPr>
+      <w:r>
+        <w:rPr>
+          <w:lang w:val="en-DE"/>
+        </w:rPr>
         <w:t>...</w:t>
       </w:r>
     </w:p>
     <w:p>
       <w:pPr>
         <w:pStyle w:val="TextBody"/>
+        <w:rPr/>
+      </w:pPr>
+      <w:r>
         <w:rPr>
           <w:lang w:val="en-DE"/>
         </w:rPr>
-      </w:pPr>
-      <w:r>
-        <w:rPr/>
+        <w:t>Keep adding and adjusting test cases</w:t>
+      </w:r>
+    </w:p>
+    <w:p>
+      <w:pPr>
+        <w:pStyle w:val="TextBody"/>
+        <w:rPr>
+          <w:lang w:val="en-DE"/>
+        </w:rPr>
+      </w:pPr>
+      <w:r>
+        <w:rPr/>
+      </w:r>
+    </w:p>
+    <w:p>
+      <w:pPr>
+        <w:pStyle w:val="TextBody"/>
+        <w:rPr/>
+      </w:pPr>
+      <w:r>
+        <w:rPr/>
+        <w:t>Extend Wahlzeit with your Photo class (e.g. FlowerPhoto)</w:t>
+      </w:r>
+    </w:p>
+    <w:p>
+      <w:pPr>
+        <w:pStyle w:val="TextBody"/>
+        <w:rPr/>
+      </w:pPr>
+      <w:r>
+        <w:rPr/>
+        <w:t>Add other classes, where necessary</w:t>
+      </w:r>
+    </w:p>
+    <w:p>
+      <w:pPr>
+        <w:pStyle w:val="TextBody"/>
+        <w:rPr/>
+      </w:pPr>
+      <w:r>
+        <w:rPr/>
+        <w:t>Ensure that your classes plays well with Wahlzeit</w:t>
+      </w:r>
+    </w:p>
+    <w:p>
+      <w:pPr>
+        <w:pStyle w:val="TextBody"/>
+        <w:rPr/>
+      </w:pPr>
+      <w:r>
+        <w:rPr/>
+        <w:t>Specifically, make sure that your photo class is instantiated</w:t>
+      </w:r>
+    </w:p>
+    <w:p>
+      <w:pPr>
+        <w:pStyle w:val="TextBody"/>
+        <w:rPr/>
+      </w:pPr>
+      <w:r>
+        <w:rPr/>
+        <w:t>Make sure that your photos can be saved and loaded using your photo class</w:t>
+      </w:r>
+    </w:p>
+    <w:p>
+      <w:pPr>
+        <w:pStyle w:val="TextBody"/>
+        <w:rPr/>
+      </w:pPr>
+      <w:r>
+        <w:rPr/>
+        <w:t>Ignore the user interface (if your class adds new attributes)</w:t>
+      </w:r>
+    </w:p>
+    <w:p>
+      <w:pPr>
+        <w:pStyle w:val="TextBody"/>
+        <w:rPr/>
+      </w:pPr>
+      <w:r>
+        <w:rPr>
+          <w:lang w:val="en-DE"/>
+        </w:rPr>
+        <w:t>...</w:t>
+      </w:r>
+    </w:p>
+    <w:p>
+      <w:pPr>
+        <w:pStyle w:val="TextBody"/>
+        <w:rPr>
+          <w:lang w:val="en-DE"/>
+        </w:rPr>
+      </w:pPr>
+      <w:r>
+        <w:rPr>
+          <w:lang w:val="en-DE"/>
+        </w:rPr>
       </w:r>
     </w:p>
     <w:p>
@@ -487,12 +551,11 @@
       <w:pPr>
         <w:pStyle w:val="Heading3"/>
         <w:ind w:left="0" w:hanging="0"/>
-        <w:rPr>
-          <w:lang w:val="de"/>
-        </w:rPr>
-      </w:pPr>
-      <w:r>
-        <w:rPr/>
+        <w:rPr/>
+      </w:pPr>
+      <w:r>
+        <w:rPr/>
+        <w:t>Why did you extend the Photo class?/Why did you not just replace the Photo class?</w:t>
       </w:r>
     </w:p>
     <w:p>
@@ -500,9 +563,63 @@
         <w:pStyle w:val="TextBody"/>
         <w:spacing w:before="0" w:after="113"/>
         <w:ind w:left="0" w:hanging="0"/>
-        <w:rPr>
-          <w:lang w:val="de"/>
-        </w:rPr>
+        <w:rPr/>
+      </w:pPr>
+      <w:r>
+        <w:rPr/>
+        <w:t xml:space="preserve">Ich habe die Fotoklasse ergänzt, um im Sinne einer modularen Architektur die neuen Features vom „Core“ zu trennen. So können innere Klassen auch für andere Anwendungen wiederverwendet werden, ohne die Implementierung oder die zugehörigen Tests anpassen zu müssen. Dies erhöht zugleich auch die Verlässlichkeit, da diese Kernklassen bereits „Production-ready“ sind und viele Fehler bereits aufgedeckt wurden. </w:t>
+      </w:r>
+    </w:p>
+    <w:p>
+      <w:pPr>
+        <w:pStyle w:val="TextBody"/>
+        <w:spacing w:before="0" w:after="113"/>
+        <w:ind w:left="0" w:hanging="0"/>
+        <w:rPr/>
+      </w:pPr>
+      <w:r>
+        <w:rPr/>
+      </w:r>
+    </w:p>
+    <w:p>
+      <w:pPr>
+        <w:pStyle w:val="Heading3"/>
+        <w:ind w:left="0" w:hanging="0"/>
+        <w:rPr/>
+      </w:pPr>
+      <w:r>
+        <w:rPr/>
+        <w:t>Which tests did you add and why?</w:t>
+      </w:r>
+    </w:p>
+    <w:p>
+      <w:pPr>
+        <w:pStyle w:val="TextBody"/>
+        <w:spacing w:before="0" w:after="113"/>
+        <w:ind w:left="0" w:hanging="0"/>
+        <w:rPr/>
+      </w:pPr>
+      <w:r>
+        <w:rPr/>
+      </w:r>
+    </w:p>
+    <w:p>
+      <w:pPr>
+        <w:pStyle w:val="TextBody"/>
+        <w:spacing w:before="0" w:after="113"/>
+        <w:ind w:left="0" w:hanging="0"/>
+        <w:rPr/>
+      </w:pPr>
+      <w:r>
+        <w:rPr/>
+      </w:r>
+    </w:p>
+    <w:p>
+      <w:pPr>
+        <w:pStyle w:val="TextBody"/>
+        <w:spacing w:before="0" w:after="113"/>
+        <w:ind w:left="0" w:hanging="0"/>
+        <w:rPr/>
       </w:pPr>
       <w:r>
         <w:rPr/>
@@ -1216,7 +1333,7 @@
       <w:jc w:val="left"/>
     </w:pPr>
     <w:rPr>
-      <w:rFonts w:eastAsia="Droid Sans Fallback" w:cs="FreeSans" w:ascii="Times New Roman" w:hAnsi="Times New Roman"/>
+      <w:rFonts w:ascii="Times New Roman" w:hAnsi="Times New Roman" w:eastAsia="Droid Sans Fallback" w:cs="FreeSans"/>
       <w:color w:val="auto"/>
       <w:kern w:val="2"/>
       <w:sz w:val="24"/>
@@ -1539,6 +1656,22 @@
     <w:name w:val="ListLabel 26"/>
     <w:qFormat/>
     <w:rPr>
+      <w:lang w:val="de"/>
+    </w:rPr>
+  </w:style>
+  <w:style w:type="character" w:styleId="ListLabel27">
+    <w:name w:val="ListLabel 27"/>
+    <w:qFormat/>
+    <w:rPr>
+      <w:lang w:val="de"/>
+    </w:rPr>
+  </w:style>
+  <w:style w:type="character" w:styleId="ListLabel28">
+    <w:name w:val="ListLabel 28"/>
+    <w:qFormat/>
+    <w:rPr>
+      <w:b/>
+      <w:bCs/>
       <w:lang w:val="de"/>
     </w:rPr>
   </w:style>

</xml_diff>

<commit_message>
extend docs for HW04
</commit_message>
<xml_diff>
--- a/docs/homework/HW04.docx
+++ b/docs/homework/HW04.docx
@@ -1,11 +1,10 @@
 
 <file path=word/document.xml><?xml version="1.0" encoding="utf-8"?>
-<w:document xmlns:o="urn:schemas-microsoft-com:office:office" xmlns:r="http://schemas.openxmlformats.org/officeDocument/2006/relationships" xmlns:v="urn:schemas-microsoft-com:vml" xmlns:w="http://schemas.openxmlformats.org/wordprocessingml/2006/main" xmlns:w10="urn:schemas-microsoft-com:office:word" xmlns:wp="http://schemas.openxmlformats.org/drawingml/2006/wordprocessingDrawing" xmlns:wps="http://schemas.microsoft.com/office/word/2010/wordprocessingShape" xmlns:wpg="http://schemas.microsoft.com/office/word/2010/wordprocessingGroup" xmlns:mc="http://schemas.openxmlformats.org/markup-compatibility/2006" xmlns:wp14="http://schemas.microsoft.com/office/word/2010/wordprocessingDrawing" xmlns:w14="http://schemas.microsoft.com/office/word/2010/wordml" mc:Ignorable="w14 wp14">
+<w:document xmlns:wpc="http://schemas.microsoft.com/office/word/2010/wordprocessingCanvas" xmlns:cx="http://schemas.microsoft.com/office/drawing/2014/chartex" xmlns:cx1="http://schemas.microsoft.com/office/drawing/2015/9/8/chartex" xmlns:cx2="http://schemas.microsoft.com/office/drawing/2015/10/21/chartex" xmlns:cx3="http://schemas.microsoft.com/office/drawing/2016/5/9/chartex" xmlns:cx4="http://schemas.microsoft.com/office/drawing/2016/5/10/chartex" xmlns:cx5="http://schemas.microsoft.com/office/drawing/2016/5/11/chartex" xmlns:cx6="http://schemas.microsoft.com/office/drawing/2016/5/12/chartex" xmlns:cx7="http://schemas.microsoft.com/office/drawing/2016/5/13/chartex" xmlns:cx8="http://schemas.microsoft.com/office/drawing/2016/5/14/chartex" xmlns:mc="http://schemas.openxmlformats.org/markup-compatibility/2006" xmlns:aink="http://schemas.microsoft.com/office/drawing/2016/ink" xmlns:am3d="http://schemas.microsoft.com/office/drawing/2017/model3d" xmlns:o="urn:schemas-microsoft-com:office:office" xmlns:r="http://schemas.openxmlformats.org/officeDocument/2006/relationships" xmlns:m="http://schemas.openxmlformats.org/officeDocument/2006/math" xmlns:v="urn:schemas-microsoft-com:vml" xmlns:wp14="http://schemas.microsoft.com/office/word/2010/wordprocessingDrawing" xmlns:wp="http://schemas.openxmlformats.org/drawingml/2006/wordprocessingDrawing" xmlns:w10="urn:schemas-microsoft-com:office:word" xmlns:w="http://schemas.openxmlformats.org/wordprocessingml/2006/main" xmlns:w14="http://schemas.microsoft.com/office/word/2010/wordml" xmlns:w15="http://schemas.microsoft.com/office/word/2012/wordml" xmlns:w16cid="http://schemas.microsoft.com/office/word/2016/wordml/cid" xmlns:w16se="http://schemas.microsoft.com/office/word/2015/wordml/symex" xmlns:wpg="http://schemas.microsoft.com/office/word/2010/wordprocessingGroup" xmlns:wpi="http://schemas.microsoft.com/office/word/2010/wordprocessingInk" xmlns:wne="http://schemas.microsoft.com/office/word/2006/wordml" xmlns:wps="http://schemas.microsoft.com/office/word/2010/wordprocessingShape" mc:Ignorable="w14 w15 w16se w16cid wp14">
   <w:body>
     <w:p>
       <w:pPr>
         <w:pStyle w:val="Title"/>
-        <w:rPr/>
       </w:pPr>
       <w:r>
         <w:rPr>
@@ -21,7 +20,6 @@
           <w:ilvl w:val="0"/>
           <w:numId w:val="3"/>
         </w:numPr>
-        <w:rPr/>
       </w:pPr>
       <w:r>
         <w:rPr>
@@ -32,10 +30,9 @@
     </w:p>
     <w:p>
       <w:pPr>
-        <w:pStyle w:val="TextBody"/>
+        <w:pStyle w:val="BodyText"/>
         <w:tabs>
-          <w:tab w:val="clear" w:pos="720"/>
-          <w:tab w:val="left" w:pos="2266" w:leader="none"/>
+          <w:tab w:val="left" w:pos="2266"/>
         </w:tabs>
         <w:rPr>
           <w:lang w:val="en-DE"/>
@@ -45,28 +42,64 @@
         <w:rPr>
           <w:lang w:val="de"/>
         </w:rPr>
-        <w:t>Projekt name:</w:t>
+        <w:t xml:space="preserve">Projekt </w:t>
+      </w:r>
+      <w:proofErr w:type="spellStart"/>
+      <w:r>
+        <w:rPr>
+          <w:lang w:val="de"/>
+        </w:rPr>
+        <w:t>name</w:t>
+      </w:r>
+      <w:proofErr w:type="spellEnd"/>
+      <w:r>
+        <w:rPr>
+          <w:lang w:val="de"/>
+        </w:rPr>
+        <w:t>:</w:t>
+      </w:r>
+      <w:r>
+        <w:rPr>
+          <w:lang w:val="de"/>
+        </w:rPr>
         <w:tab/>
         <w:t>3D-Printing</w:t>
       </w:r>
     </w:p>
     <w:p>
       <w:pPr>
-        <w:pStyle w:val="TextBody"/>
+        <w:pStyle w:val="BodyText"/>
         <w:tabs>
-          <w:tab w:val="clear" w:pos="720"/>
-          <w:tab w:val="left" w:pos="2266" w:leader="none"/>
+          <w:tab w:val="left" w:pos="2266"/>
         </w:tabs>
-        <w:rPr/>
       </w:pPr>
       <w:r>
         <w:rPr>
           <w:lang w:val="de"/>
         </w:rPr>
-        <w:t>Projekt repository:</w:t>
+        <w:t xml:space="preserve">Projekt </w:t>
+      </w:r>
+      <w:proofErr w:type="spellStart"/>
+      <w:r>
+        <w:rPr>
+          <w:lang w:val="de"/>
+        </w:rPr>
+        <w:t>repository</w:t>
+      </w:r>
+      <w:proofErr w:type="spellEnd"/>
+      <w:r>
+        <w:rPr>
+          <w:lang w:val="de"/>
+        </w:rPr>
+        <w:t>:</w:t>
+      </w:r>
+      <w:r>
+        <w:rPr>
+          <w:lang w:val="de"/>
+        </w:rPr>
         <w:tab/>
       </w:r>
-      <w:hyperlink r:id="rId2">
+      <w:hyperlink r:id="rId5">
         <w:r>
           <w:rPr>
             <w:rStyle w:val="InternetLink"/>
@@ -75,7 +108,7 @@
           <w:t>https://github.com/</w:t>
         </w:r>
       </w:hyperlink>
-      <w:hyperlink r:id="rId3">
+      <w:hyperlink r:id="rId6">
         <w:r>
           <w:rPr>
             <w:rStyle w:val="InternetLink"/>
@@ -86,7 +119,7 @@
           <w:t>ModischFabrications</w:t>
         </w:r>
       </w:hyperlink>
-      <w:hyperlink r:id="rId4">
+      <w:hyperlink r:id="rId7">
         <w:r>
           <w:rPr>
             <w:rStyle w:val="InternetLink"/>
@@ -98,40 +131,90 @@
     </w:p>
     <w:p>
       <w:pPr>
-        <w:pStyle w:val="TextBody"/>
+        <w:pStyle w:val="BodyText"/>
         <w:tabs>
-          <w:tab w:val="clear" w:pos="720"/>
-          <w:tab w:val="left" w:pos="2266" w:leader="none"/>
+          <w:tab w:val="left" w:pos="2266"/>
         </w:tabs>
-        <w:rPr/>
       </w:pPr>
       <w:r>
         <w:rPr>
           <w:lang w:val="de"/>
         </w:rPr>
-        <w:t>This week’s tag:</w:t>
+        <w:t xml:space="preserve">This </w:t>
+      </w:r>
+      <w:proofErr w:type="spellStart"/>
+      <w:r>
+        <w:rPr>
+          <w:lang w:val="de"/>
+        </w:rPr>
+        <w:t>week’s</w:t>
+      </w:r>
+      <w:proofErr w:type="spellEnd"/>
+      <w:r>
+        <w:rPr>
+          <w:lang w:val="de"/>
+        </w:rPr>
+        <w:t xml:space="preserve"> tag:</w:t>
+      </w:r>
+      <w:r>
+        <w:rPr>
+          <w:lang w:val="de"/>
+        </w:rPr>
         <w:tab/>
-        <w:t>adap-hw04 on master</w:t>
-      </w:r>
+        <w:t xml:space="preserve">adap-hw04 on </w:t>
+      </w:r>
+      <w:proofErr w:type="spellStart"/>
+      <w:r>
+        <w:rPr>
+          <w:lang w:val="de"/>
+        </w:rPr>
+        <w:t>master</w:t>
+      </w:r>
+      <w:proofErr w:type="spellEnd"/>
     </w:p>
     <w:p>
       <w:pPr>
-        <w:pStyle w:val="TextBody"/>
+        <w:pStyle w:val="BodyText"/>
         <w:tabs>
-          <w:tab w:val="clear" w:pos="720"/>
-          <w:tab w:val="left" w:pos="4527" w:leader="none"/>
+          <w:tab w:val="left" w:pos="4527"/>
         </w:tabs>
         <w:ind w:left="2261" w:hanging="2261"/>
-        <w:rPr/>
-      </w:pPr>
+      </w:pPr>
+      <w:proofErr w:type="spellStart"/>
       <w:r>
         <w:rPr>
           <w:lang w:val="de"/>
         </w:rPr>
-        <w:t>Homework diff:</w:t>
+        <w:t>Homework</w:t>
+      </w:r>
+      <w:proofErr w:type="spellEnd"/>
+      <w:r>
+        <w:rPr>
+          <w:lang w:val="de"/>
+        </w:rPr>
+        <w:t xml:space="preserve"> </w:t>
+      </w:r>
+      <w:proofErr w:type="spellStart"/>
+      <w:r>
+        <w:rPr>
+          <w:lang w:val="de"/>
+        </w:rPr>
+        <w:t>diff</w:t>
+      </w:r>
+      <w:proofErr w:type="spellEnd"/>
+      <w:r>
+        <w:rPr>
+          <w:lang w:val="de"/>
+        </w:rPr>
+        <w:t>:</w:t>
+      </w:r>
+      <w:r>
+        <w:rPr>
+          <w:lang w:val="de"/>
+        </w:rPr>
         <w:tab/>
       </w:r>
-      <w:hyperlink r:id="rId5">
+      <w:hyperlink r:id="rId8">
         <w:r>
           <w:rPr>
             <w:rStyle w:val="InternetLink"/>
@@ -149,22 +232,25 @@
     </w:p>
     <w:p>
       <w:pPr>
-        <w:pStyle w:val="TextBody"/>
+        <w:pStyle w:val="BodyText"/>
         <w:tabs>
-          <w:tab w:val="clear" w:pos="720"/>
-          <w:tab w:val="left" w:pos="4527" w:leader="none"/>
+          <w:tab w:val="left" w:pos="4527"/>
         </w:tabs>
         <w:ind w:left="2261" w:hanging="2261"/>
-        <w:rPr/>
       </w:pPr>
       <w:r>
         <w:rPr>
           <w:lang w:val="de"/>
         </w:rPr>
         <w:t>CI:</w:t>
+      </w:r>
+      <w:r>
+        <w:rPr>
+          <w:lang w:val="de"/>
+        </w:rPr>
         <w:tab/>
       </w:r>
-      <w:hyperlink r:id="rId6">
+      <w:hyperlink r:id="rId9">
         <w:r>
           <w:rPr>
             <w:rStyle w:val="InternetLink"/>
@@ -173,59 +259,13 @@
           <w:t>https://t</w:t>
         </w:r>
       </w:hyperlink>
-      <w:hyperlink r:id="rId7">
+      <w:hyperlink r:id="rId10">
         <w:r>
           <w:rPr>
             <w:rStyle w:val="InternetLink"/>
             <w:lang w:val="de"/>
           </w:rPr>
           <w:t>ravis-ci.org/</w:t>
-        </w:r>
-      </w:hyperlink>
-      <w:hyperlink r:id="rId8">
-        <w:r>
-          <w:rPr>
-            <w:rStyle w:val="InternetLink"/>
-            <w:b/>
-            <w:bCs/>
-            <w:lang w:val="de"/>
-          </w:rPr>
-          <w:t>ModischFabrications</w:t>
-        </w:r>
-      </w:hyperlink>
-      <w:hyperlink r:id="rId9">
-        <w:r>
-          <w:rPr>
-            <w:rStyle w:val="InternetLink"/>
-            <w:lang w:val="de"/>
-          </w:rPr>
-          <w:t>/wahlzeit</w:t>
-        </w:r>
-      </w:hyperlink>
-    </w:p>
-    <w:p>
-      <w:pPr>
-        <w:pStyle w:val="TextBody"/>
-        <w:tabs>
-          <w:tab w:val="clear" w:pos="720"/>
-          <w:tab w:val="left" w:pos="2266" w:leader="none"/>
-        </w:tabs>
-        <w:rPr/>
-      </w:pPr>
-      <w:r>
-        <w:rPr>
-          <w:lang w:val="de"/>
-        </w:rPr>
-        <w:t>Docker Hub Repo:</w:t>
-        <w:tab/>
-      </w:r>
-      <w:hyperlink r:id="rId10">
-        <w:r>
-          <w:rPr>
-            <w:rStyle w:val="InternetLink"/>
-            <w:lang w:val="de"/>
-          </w:rPr>
-          <w:t>https://hub.docker.com/r/</w:t>
         </w:r>
       </w:hyperlink>
       <w:hyperlink r:id="rId11">
@@ -236,7 +276,7 @@
             <w:bCs/>
             <w:lang w:val="de"/>
           </w:rPr>
-          <w:t>modischfabrications</w:t>
+          <w:t>ModischFabrications</w:t>
         </w:r>
       </w:hyperlink>
       <w:hyperlink r:id="rId12">
@@ -251,12 +291,74 @@
     </w:p>
     <w:p>
       <w:pPr>
+        <w:pStyle w:val="BodyText"/>
+        <w:tabs>
+          <w:tab w:val="left" w:pos="2266"/>
+        </w:tabs>
+      </w:pPr>
+      <w:r>
+        <w:rPr>
+          <w:lang w:val="de"/>
+        </w:rPr>
+        <w:t xml:space="preserve">Docker Hub </w:t>
+      </w:r>
+      <w:proofErr w:type="spellStart"/>
+      <w:r>
+        <w:rPr>
+          <w:lang w:val="de"/>
+        </w:rPr>
+        <w:t>Repo</w:t>
+      </w:r>
+      <w:proofErr w:type="spellEnd"/>
+      <w:r>
+        <w:rPr>
+          <w:lang w:val="de"/>
+        </w:rPr>
+        <w:t>:</w:t>
+      </w:r>
+      <w:r>
+        <w:rPr>
+          <w:lang w:val="de"/>
+        </w:rPr>
+        <w:tab/>
+      </w:r>
+      <w:hyperlink r:id="rId13">
+        <w:r>
+          <w:rPr>
+            <w:rStyle w:val="InternetLink"/>
+            <w:lang w:val="de"/>
+          </w:rPr>
+          <w:t>https://hub.docker.com/r/</w:t>
+        </w:r>
+      </w:hyperlink>
+      <w:hyperlink r:id="rId14">
+        <w:r>
+          <w:rPr>
+            <w:rStyle w:val="InternetLink"/>
+            <w:b/>
+            <w:bCs/>
+            <w:lang w:val="de"/>
+          </w:rPr>
+          <w:t>modischfabrications</w:t>
+        </w:r>
+      </w:hyperlink>
+      <w:hyperlink r:id="rId15">
+        <w:r>
+          <w:rPr>
+            <w:rStyle w:val="InternetLink"/>
+            <w:lang w:val="de"/>
+          </w:rPr>
+          <w:t>/wahlzeit</w:t>
+        </w:r>
+      </w:hyperlink>
+    </w:p>
+    <w:p>
+      <w:pPr>
         <w:pStyle w:val="Heading1"/>
         <w:numPr>
           <w:ilvl w:val="0"/>
           <w:numId w:val="3"/>
         </w:numPr>
-        <w:rPr/>
       </w:pPr>
       <w:r>
         <w:rPr>
@@ -272,8 +374,7 @@
           <w:ilvl w:val="1"/>
           <w:numId w:val="3"/>
         </w:numPr>
-        <w:ind w:left="0" w:hanging="0"/>
-        <w:rPr/>
+        <w:ind w:left="0" w:firstLine="0"/>
       </w:pPr>
       <w:r>
         <w:rPr>
@@ -289,8 +390,7 @@
           <w:ilvl w:val="2"/>
           <w:numId w:val="3"/>
         </w:numPr>
-        <w:ind w:left="0" w:hanging="0"/>
-        <w:rPr/>
+        <w:ind w:left="0" w:firstLine="0"/>
       </w:pPr>
       <w:r>
         <w:rPr>
@@ -301,16 +401,113 @@
     </w:p>
     <w:p>
       <w:pPr>
-        <w:pStyle w:val="TextBody"/>
-        <w:rPr>
-          <w:lang w:val="de"/>
-        </w:rPr>
-      </w:pPr>
-      <w:r>
-        <w:rPr>
-          <w:lang w:val="de"/>
-        </w:rPr>
-      </w:r>
+        <w:pStyle w:val="BodyText"/>
+        <w:rPr>
+          <w:lang w:val="en-DE"/>
+        </w:rPr>
+      </w:pPr>
+      <w:proofErr w:type="spellStart"/>
+      <w:r>
+        <w:rPr>
+          <w:lang w:val="en-DE"/>
+        </w:rPr>
+        <w:t>PrintPhoto</w:t>
+      </w:r>
+      <w:proofErr w:type="spellEnd"/>
+      <w:r>
+        <w:rPr>
+          <w:lang w:val="en-DE"/>
+        </w:rPr>
+        <w:t xml:space="preserve">, </w:t>
+      </w:r>
+      <w:proofErr w:type="spellStart"/>
+      <w:r>
+        <w:rPr>
+          <w:lang w:val="en-DE"/>
+        </w:rPr>
+        <w:t>PrintPhotoManager</w:t>
+      </w:r>
+      <w:proofErr w:type="spellEnd"/>
+      <w:r>
+        <w:rPr>
+          <w:lang w:val="en-DE"/>
+        </w:rPr>
+        <w:t xml:space="preserve">, </w:t>
+      </w:r>
+      <w:proofErr w:type="spellStart"/>
+      <w:r>
+        <w:rPr>
+          <w:lang w:val="en-DE"/>
+        </w:rPr>
+        <w:t>PrintPhotoFactory</w:t>
+      </w:r>
+      <w:proofErr w:type="spellEnd"/>
+    </w:p>
+    <w:p>
+      <w:pPr>
+        <w:pStyle w:val="BodyText"/>
+        <w:rPr>
+          <w:lang w:val="en-DE"/>
+        </w:rPr>
+      </w:pPr>
+      <w:proofErr w:type="spellStart"/>
+      <w:r>
+        <w:rPr>
+          <w:lang w:val="en-DE"/>
+        </w:rPr>
+        <w:t>PrintPhotoTest</w:t>
+      </w:r>
+      <w:proofErr w:type="spellEnd"/>
+      <w:r>
+        <w:rPr>
+          <w:lang w:val="en-DE"/>
+        </w:rPr>
+        <w:t xml:space="preserve">, </w:t>
+      </w:r>
+      <w:proofErr w:type="spellStart"/>
+      <w:r>
+        <w:rPr>
+          <w:lang w:val="en-DE"/>
+        </w:rPr>
+        <w:t>PrintPhotoManagerTest</w:t>
+      </w:r>
+      <w:proofErr w:type="spellEnd"/>
+      <w:r>
+        <w:rPr>
+          <w:lang w:val="en-DE"/>
+        </w:rPr>
+        <w:t xml:space="preserve">, </w:t>
+      </w:r>
+      <w:proofErr w:type="spellStart"/>
+      <w:r>
+        <w:rPr>
+          <w:lang w:val="en-DE"/>
+        </w:rPr>
+        <w:t>PrintPhotoFactoryTest</w:t>
+      </w:r>
+      <w:proofErr w:type="spellEnd"/>
+      <w:r>
+        <w:rPr>
+          <w:lang w:val="en-DE"/>
+        </w:rPr>
+        <w:t xml:space="preserve">, </w:t>
+      </w:r>
+      <w:proofErr w:type="spellStart"/>
+      <w:r>
+        <w:rPr>
+          <w:lang w:val="en-DE"/>
+        </w:rPr>
+        <w:t>PrintPhotoTestSuite</w:t>
+      </w:r>
+      <w:proofErr w:type="spellEnd"/>
+    </w:p>
+    <w:p>
+      <w:pPr>
+        <w:pStyle w:val="BodyText"/>
+        <w:rPr>
+          <w:lang w:val="en-DE"/>
+        </w:rPr>
+      </w:pPr>
     </w:p>
     <w:p>
       <w:pPr>
@@ -319,8 +516,7 @@
           <w:ilvl w:val="2"/>
           <w:numId w:val="3"/>
         </w:numPr>
-        <w:ind w:left="0" w:hanging="0"/>
-        <w:rPr/>
+        <w:ind w:left="0" w:firstLine="0"/>
       </w:pPr>
       <w:r>
         <w:rPr>
@@ -331,16 +527,11 @@
     </w:p>
     <w:p>
       <w:pPr>
-        <w:pStyle w:val="TextBody"/>
+        <w:pStyle w:val="BodyText"/>
         <w:rPr>
           <w:lang w:val="de"/>
         </w:rPr>
       </w:pPr>
-      <w:r>
-        <w:rPr>
-          <w:lang w:val="de"/>
-        </w:rPr>
-      </w:r>
     </w:p>
     <w:p>
       <w:pPr>
@@ -349,8 +540,7 @@
           <w:ilvl w:val="2"/>
           <w:numId w:val="3"/>
         </w:numPr>
-        <w:ind w:left="0" w:hanging="0"/>
-        <w:rPr/>
+        <w:ind w:left="0" w:firstLine="0"/>
       </w:pPr>
       <w:r>
         <w:rPr>
@@ -362,173 +552,2680 @@
     </w:p>
     <w:p>
       <w:pPr>
-        <w:pStyle w:val="TextBody"/>
-        <w:rPr/>
-      </w:pPr>
-      <w:r>
-        <w:rPr>
-          <w:lang w:val="en-DE"/>
-        </w:rPr>
-        <w:t>Ich habe diese Woche mit der Korrektur der Pfade begonnen, da habe ich die Pfade auf die geltende Konvention der Package/Suite Struktur angepasst.</w:t>
+        <w:pStyle w:val="BodyText"/>
+        <w:rPr>
+          <w:lang w:val="en-DE"/>
+        </w:rPr>
+      </w:pPr>
+      <w:r>
+        <w:rPr>
+          <w:lang w:val="en-DE"/>
+        </w:rPr>
+        <w:t xml:space="preserve">Ich </w:t>
+      </w:r>
+      <w:proofErr w:type="spellStart"/>
+      <w:r>
+        <w:rPr>
+          <w:lang w:val="en-DE"/>
+        </w:rPr>
+        <w:t>habe</w:t>
+      </w:r>
+      <w:proofErr w:type="spellEnd"/>
+      <w:r>
+        <w:rPr>
+          <w:lang w:val="en-DE"/>
+        </w:rPr>
+        <w:t xml:space="preserve"> </w:t>
+      </w:r>
+      <w:proofErr w:type="spellStart"/>
+      <w:r>
+        <w:rPr>
+          <w:lang w:val="en-DE"/>
+        </w:rPr>
+        <w:t>diese</w:t>
+      </w:r>
+      <w:proofErr w:type="spellEnd"/>
+      <w:r>
+        <w:rPr>
+          <w:lang w:val="en-DE"/>
+        </w:rPr>
+        <w:t xml:space="preserve"> </w:t>
+      </w:r>
+      <w:proofErr w:type="spellStart"/>
+      <w:r>
+        <w:rPr>
+          <w:lang w:val="en-DE"/>
+        </w:rPr>
+        <w:t>Woche</w:t>
+      </w:r>
+      <w:proofErr w:type="spellEnd"/>
+      <w:r>
+        <w:rPr>
+          <w:lang w:val="en-DE"/>
+        </w:rPr>
+        <w:t xml:space="preserve"> </w:t>
+      </w:r>
+      <w:proofErr w:type="spellStart"/>
+      <w:r>
+        <w:rPr>
+          <w:lang w:val="en-DE"/>
+        </w:rPr>
+        <w:t>mit</w:t>
+      </w:r>
+      <w:proofErr w:type="spellEnd"/>
+      <w:r>
+        <w:rPr>
+          <w:lang w:val="en-DE"/>
+        </w:rPr>
+        <w:t xml:space="preserve"> der </w:t>
+      </w:r>
+      <w:proofErr w:type="spellStart"/>
+      <w:r>
+        <w:rPr>
+          <w:lang w:val="en-DE"/>
+        </w:rPr>
+        <w:t>Korrektur</w:t>
+      </w:r>
+      <w:proofErr w:type="spellEnd"/>
+      <w:r>
+        <w:rPr>
+          <w:lang w:val="en-DE"/>
+        </w:rPr>
+        <w:t xml:space="preserve"> der </w:t>
+      </w:r>
+      <w:proofErr w:type="spellStart"/>
+      <w:r>
+        <w:rPr>
+          <w:lang w:val="en-DE"/>
+        </w:rPr>
+        <w:t>Pfade</w:t>
+      </w:r>
+      <w:proofErr w:type="spellEnd"/>
+      <w:r>
+        <w:rPr>
+          <w:lang w:val="en-DE"/>
+        </w:rPr>
+        <w:t xml:space="preserve"> </w:t>
+      </w:r>
+      <w:proofErr w:type="spellStart"/>
+      <w:r>
+        <w:rPr>
+          <w:lang w:val="en-DE"/>
+        </w:rPr>
+        <w:t>begonnen</w:t>
+      </w:r>
+      <w:proofErr w:type="spellEnd"/>
+      <w:r>
+        <w:rPr>
+          <w:lang w:val="en-DE"/>
+        </w:rPr>
+        <w:t>, da</w:t>
+      </w:r>
+      <w:proofErr w:type="spellStart"/>
+      <w:r>
+        <w:rPr>
+          <w:lang w:val="en-DE"/>
+        </w:rPr>
+        <w:t>bei</w:t>
+      </w:r>
+      <w:proofErr w:type="spellEnd"/>
+      <w:r>
+        <w:rPr>
+          <w:lang w:val="en-DE"/>
+        </w:rPr>
+        <w:t xml:space="preserve"> </w:t>
+      </w:r>
+      <w:proofErr w:type="spellStart"/>
+      <w:r>
+        <w:rPr>
+          <w:lang w:val="en-DE"/>
+        </w:rPr>
+        <w:t>habe</w:t>
+      </w:r>
+      <w:proofErr w:type="spellEnd"/>
+      <w:r>
+        <w:rPr>
+          <w:lang w:val="en-DE"/>
+        </w:rPr>
+        <w:t xml:space="preserve"> ich d</w:t>
+      </w:r>
+      <w:r>
+        <w:rPr>
+          <w:lang w:val="en-DE"/>
+        </w:rPr>
+        <w:t xml:space="preserve">as </w:t>
+      </w:r>
+      <w:proofErr w:type="spellStart"/>
+      <w:r>
+        <w:rPr>
+          <w:lang w:val="en-DE"/>
+        </w:rPr>
+        <w:t>Projekt</w:t>
+      </w:r>
+      <w:proofErr w:type="spellEnd"/>
+      <w:r>
+        <w:rPr>
+          <w:lang w:val="en-DE"/>
+        </w:rPr>
+        <w:t xml:space="preserve"> </w:t>
+      </w:r>
+      <w:r>
+        <w:rPr>
+          <w:lang w:val="en-DE"/>
+        </w:rPr>
+        <w:t xml:space="preserve">auf die </w:t>
+      </w:r>
+      <w:proofErr w:type="spellStart"/>
+      <w:r>
+        <w:rPr>
+          <w:lang w:val="en-DE"/>
+        </w:rPr>
+        <w:t>geltende</w:t>
+      </w:r>
+      <w:proofErr w:type="spellEnd"/>
+      <w:r>
+        <w:rPr>
+          <w:lang w:val="en-DE"/>
+        </w:rPr>
+        <w:t xml:space="preserve"> </w:t>
+      </w:r>
+      <w:proofErr w:type="spellStart"/>
+      <w:r>
+        <w:rPr>
+          <w:lang w:val="en-DE"/>
+        </w:rPr>
+        <w:t>Konvention</w:t>
+      </w:r>
+      <w:proofErr w:type="spellEnd"/>
+      <w:r>
+        <w:rPr>
+          <w:lang w:val="en-DE"/>
+        </w:rPr>
+        <w:t xml:space="preserve"> der Package/Suite </w:t>
+      </w:r>
+      <w:proofErr w:type="spellStart"/>
+      <w:r>
+        <w:rPr>
+          <w:lang w:val="en-DE"/>
+        </w:rPr>
+        <w:t>Struktur</w:t>
+      </w:r>
+      <w:proofErr w:type="spellEnd"/>
+      <w:r>
+        <w:rPr>
+          <w:lang w:val="en-DE"/>
+        </w:rPr>
+        <w:t xml:space="preserve"> </w:t>
+      </w:r>
+      <w:proofErr w:type="spellStart"/>
+      <w:r>
+        <w:rPr>
+          <w:lang w:val="en-DE"/>
+        </w:rPr>
+        <w:t>für</w:t>
+      </w:r>
+      <w:proofErr w:type="spellEnd"/>
+      <w:r>
+        <w:rPr>
+          <w:lang w:val="en-DE"/>
+        </w:rPr>
+        <w:t xml:space="preserve"> Tests </w:t>
+      </w:r>
+      <w:proofErr w:type="spellStart"/>
+      <w:r>
+        <w:rPr>
+          <w:lang w:val="en-DE"/>
+        </w:rPr>
+        <w:t>angepasst</w:t>
+      </w:r>
+      <w:proofErr w:type="spellEnd"/>
+      <w:r>
+        <w:rPr>
+          <w:lang w:val="en-DE"/>
+        </w:rPr>
+        <w:t>.</w:t>
       </w:r>
     </w:p>
     <w:p>
       <w:pPr>
-        <w:pStyle w:val="TextBody"/>
-        <w:rPr>
-          <w:lang w:val="en-DE"/>
-        </w:rPr>
-      </w:pPr>
-      <w:r>
-        <w:rPr>
-          <w:lang w:val="en-DE"/>
-        </w:rPr>
+        <w:pStyle w:val="BodyText"/>
+        <w:rPr>
+          <w:lang w:val="en-DE"/>
+        </w:rPr>
+      </w:pPr>
+      <w:r>
+        <w:rPr>
+          <w:lang w:val="en-DE"/>
+        </w:rPr>
+        <w:t xml:space="preserve">Dann </w:t>
+      </w:r>
+      <w:proofErr w:type="spellStart"/>
+      <w:r>
+        <w:rPr>
+          <w:lang w:val="en-DE"/>
+        </w:rPr>
+        <w:t>habe</w:t>
+      </w:r>
+      <w:proofErr w:type="spellEnd"/>
+      <w:r>
+        <w:rPr>
+          <w:lang w:val="en-DE"/>
+        </w:rPr>
+        <w:t xml:space="preserve"> ich </w:t>
+      </w:r>
+      <w:proofErr w:type="spellStart"/>
+      <w:r>
+        <w:rPr>
+          <w:lang w:val="en-DE"/>
+        </w:rPr>
+        <w:t>mich</w:t>
+      </w:r>
+      <w:proofErr w:type="spellEnd"/>
+      <w:r>
+        <w:rPr>
+          <w:lang w:val="en-DE"/>
+        </w:rPr>
+        <w:t xml:space="preserve"> in das </w:t>
+      </w:r>
+      <w:proofErr w:type="spellStart"/>
+      <w:r>
+        <w:rPr>
+          <w:lang w:val="en-DE"/>
+        </w:rPr>
+        <w:t>bestehende</w:t>
+      </w:r>
+      <w:proofErr w:type="spellEnd"/>
+      <w:r>
+        <w:rPr>
+          <w:lang w:val="en-DE"/>
+        </w:rPr>
+        <w:t xml:space="preserve"> System </w:t>
+      </w:r>
+      <w:proofErr w:type="spellStart"/>
+      <w:r>
+        <w:rPr>
+          <w:lang w:val="en-DE"/>
+        </w:rPr>
+        <w:t>einarbeitet</w:t>
+      </w:r>
+      <w:proofErr w:type="spellEnd"/>
+      <w:r>
+        <w:rPr>
+          <w:lang w:val="en-DE"/>
+        </w:rPr>
+        <w:t xml:space="preserve"> und </w:t>
+      </w:r>
+      <w:proofErr w:type="spellStart"/>
+      <w:r>
+        <w:rPr>
+          <w:lang w:val="en-DE"/>
+        </w:rPr>
+        <w:t>mich</w:t>
+      </w:r>
+      <w:proofErr w:type="spellEnd"/>
+      <w:r>
+        <w:rPr>
+          <w:lang w:val="en-DE"/>
+        </w:rPr>
+        <w:t xml:space="preserve"> </w:t>
+      </w:r>
+      <w:proofErr w:type="spellStart"/>
+      <w:r>
+        <w:rPr>
+          <w:lang w:val="en-DE"/>
+        </w:rPr>
+        <w:t>für</w:t>
+      </w:r>
+      <w:proofErr w:type="spellEnd"/>
+      <w:r>
+        <w:rPr>
+          <w:lang w:val="en-DE"/>
+        </w:rPr>
+        <w:t xml:space="preserve"> “</w:t>
+      </w:r>
+      <w:proofErr w:type="spellStart"/>
+      <w:r>
+        <w:rPr>
+          <w:lang w:val="en-DE"/>
+        </w:rPr>
+        <w:t>PrintPhoto</w:t>
+      </w:r>
+      <w:proofErr w:type="spellEnd"/>
+      <w:r>
+        <w:rPr>
+          <w:lang w:val="en-DE"/>
+        </w:rPr>
+        <w:t xml:space="preserve">” </w:t>
+      </w:r>
+      <w:proofErr w:type="spellStart"/>
+      <w:r>
+        <w:rPr>
+          <w:lang w:val="en-DE"/>
+        </w:rPr>
+        <w:t>entschieden</w:t>
+      </w:r>
+      <w:proofErr w:type="spellEnd"/>
+      <w:r>
+        <w:rPr>
+          <w:lang w:val="en-DE"/>
+        </w:rPr>
+        <w:t xml:space="preserve">, also </w:t>
+      </w:r>
+      <w:proofErr w:type="spellStart"/>
+      <w:r>
+        <w:rPr>
+          <w:lang w:val="en-DE"/>
+        </w:rPr>
+        <w:t>einer</w:t>
+      </w:r>
+      <w:proofErr w:type="spellEnd"/>
+      <w:r>
+        <w:rPr>
+          <w:lang w:val="en-DE"/>
+        </w:rPr>
+        <w:t xml:space="preserve"> </w:t>
+      </w:r>
+      <w:proofErr w:type="spellStart"/>
+      <w:r>
+        <w:rPr>
+          <w:lang w:val="en-DE"/>
+        </w:rPr>
+        <w:t>Submenge</w:t>
+      </w:r>
+      <w:proofErr w:type="spellEnd"/>
+      <w:r>
+        <w:rPr>
+          <w:lang w:val="en-DE"/>
+        </w:rPr>
+        <w:t xml:space="preserve"> von </w:t>
+      </w:r>
+      <w:proofErr w:type="spellStart"/>
+      <w:r>
+        <w:rPr>
+          <w:lang w:val="en-DE"/>
+        </w:rPr>
+        <w:t>Fotos</w:t>
+      </w:r>
+      <w:proofErr w:type="spellEnd"/>
+      <w:r>
+        <w:rPr>
+          <w:lang w:val="en-DE"/>
+        </w:rPr>
+        <w:t xml:space="preserve">, die 3D-gedruckte </w:t>
+      </w:r>
+      <w:proofErr w:type="spellStart"/>
+      <w:r>
+        <w:rPr>
+          <w:lang w:val="en-DE"/>
+        </w:rPr>
+        <w:t>Objekte</w:t>
+      </w:r>
+      <w:proofErr w:type="spellEnd"/>
+      <w:r>
+        <w:rPr>
+          <w:lang w:val="en-DE"/>
+        </w:rPr>
+        <w:t xml:space="preserve"> </w:t>
+      </w:r>
+      <w:proofErr w:type="spellStart"/>
+      <w:r>
+        <w:rPr>
+          <w:lang w:val="en-DE"/>
+        </w:rPr>
+        <w:t>enthält</w:t>
+      </w:r>
+      <w:proofErr w:type="spellEnd"/>
+      <w:r>
+        <w:rPr>
+          <w:lang w:val="en-DE"/>
+        </w:rPr>
+        <w:t xml:space="preserve">. </w:t>
       </w:r>
     </w:p>
     <w:p>
       <w:pPr>
-        <w:pStyle w:val="TextBody"/>
-        <w:rPr/>
-      </w:pPr>
-      <w:r>
-        <w:rPr>
-          <w:lang w:val="en-DE"/>
-        </w:rPr>
-        <w:t>...</w:t>
+        <w:pStyle w:val="BodyText"/>
+        <w:rPr>
+          <w:lang w:val="en-DE"/>
+        </w:rPr>
+      </w:pPr>
+      <w:proofErr w:type="spellStart"/>
+      <w:r>
+        <w:rPr>
+          <w:i/>
+          <w:iCs/>
+          <w:lang w:val="en-DE"/>
+        </w:rPr>
+        <w:t>Natürlich</w:t>
+      </w:r>
+      <w:proofErr w:type="spellEnd"/>
+      <w:r>
+        <w:rPr>
+          <w:lang w:val="en-DE"/>
+        </w:rPr>
+        <w:t xml:space="preserve"> </w:t>
+      </w:r>
+      <w:proofErr w:type="spellStart"/>
+      <w:r>
+        <w:rPr>
+          <w:lang w:val="en-DE"/>
+        </w:rPr>
+        <w:t>habe</w:t>
+      </w:r>
+      <w:proofErr w:type="spellEnd"/>
+      <w:r>
+        <w:rPr>
+          <w:lang w:val="en-DE"/>
+        </w:rPr>
+        <w:t xml:space="preserve"> ich </w:t>
+      </w:r>
+      <w:proofErr w:type="spellStart"/>
+      <w:r>
+        <w:rPr>
+          <w:lang w:val="en-DE"/>
+        </w:rPr>
+        <w:t>vor</w:t>
+      </w:r>
+      <w:proofErr w:type="spellEnd"/>
+      <w:r>
+        <w:rPr>
+          <w:lang w:val="en-DE"/>
+        </w:rPr>
+        <w:t xml:space="preserve"> der </w:t>
+      </w:r>
+      <w:proofErr w:type="spellStart"/>
+      <w:r>
+        <w:rPr>
+          <w:lang w:val="en-DE"/>
+        </w:rPr>
+        <w:t>Implementierung</w:t>
+      </w:r>
+      <w:proofErr w:type="spellEnd"/>
+      <w:r>
+        <w:rPr>
+          <w:lang w:val="en-DE"/>
+        </w:rPr>
+        <w:t xml:space="preserve"> </w:t>
+      </w:r>
+      <w:proofErr w:type="spellStart"/>
+      <w:r>
+        <w:rPr>
+          <w:lang w:val="en-DE"/>
+        </w:rPr>
+        <w:t>damit</w:t>
+      </w:r>
+      <w:proofErr w:type="spellEnd"/>
+      <w:r>
+        <w:rPr>
+          <w:lang w:val="en-DE"/>
+        </w:rPr>
+        <w:t xml:space="preserve"> </w:t>
+      </w:r>
+      <w:proofErr w:type="spellStart"/>
+      <w:r>
+        <w:rPr>
+          <w:lang w:val="en-DE"/>
+        </w:rPr>
+        <w:t>angefangen</w:t>
+      </w:r>
+      <w:proofErr w:type="spellEnd"/>
+      <w:r>
+        <w:rPr>
+          <w:lang w:val="en-DE"/>
+        </w:rPr>
+        <w:t xml:space="preserve"> Tests </w:t>
+      </w:r>
+      <w:proofErr w:type="spellStart"/>
+      <w:r>
+        <w:rPr>
+          <w:lang w:val="en-DE"/>
+        </w:rPr>
+        <w:t>zu</w:t>
+      </w:r>
+      <w:proofErr w:type="spellEnd"/>
+      <w:r>
+        <w:rPr>
+          <w:lang w:val="en-DE"/>
+        </w:rPr>
+        <w:t xml:space="preserve"> </w:t>
+      </w:r>
+      <w:proofErr w:type="spellStart"/>
+      <w:r>
+        <w:rPr>
+          <w:lang w:val="en-DE"/>
+        </w:rPr>
+        <w:t>schreiben</w:t>
+      </w:r>
+      <w:proofErr w:type="spellEnd"/>
+      <w:r>
+        <w:rPr>
+          <w:lang w:val="en-DE"/>
+        </w:rPr>
+        <w:t xml:space="preserve">, </w:t>
+      </w:r>
+      <w:proofErr w:type="spellStart"/>
+      <w:r>
+        <w:rPr>
+          <w:lang w:val="en-DE"/>
+        </w:rPr>
+        <w:t>hierbei</w:t>
+      </w:r>
+      <w:proofErr w:type="spellEnd"/>
+      <w:r>
+        <w:rPr>
+          <w:lang w:val="en-DE"/>
+        </w:rPr>
+        <w:t xml:space="preserve"> </w:t>
+      </w:r>
+      <w:proofErr w:type="spellStart"/>
+      <w:r>
+        <w:rPr>
+          <w:lang w:val="en-DE"/>
+        </w:rPr>
+        <w:t>habe</w:t>
+      </w:r>
+      <w:proofErr w:type="spellEnd"/>
+      <w:r>
+        <w:rPr>
+          <w:lang w:val="en-DE"/>
+        </w:rPr>
+        <w:t xml:space="preserve"> </w:t>
+      </w:r>
+      <w:proofErr w:type="spellStart"/>
+      <w:r>
+        <w:rPr>
+          <w:lang w:val="en-DE"/>
+        </w:rPr>
+        <w:t>zuerst</w:t>
+      </w:r>
+      <w:proofErr w:type="spellEnd"/>
+      <w:r>
+        <w:rPr>
+          <w:lang w:val="en-DE"/>
+        </w:rPr>
+        <w:t xml:space="preserve"> Stubs der </w:t>
+      </w:r>
+      <w:proofErr w:type="spellStart"/>
+      <w:r>
+        <w:rPr>
+          <w:lang w:val="en-DE"/>
+        </w:rPr>
+        <w:t>zu</w:t>
+      </w:r>
+      <w:proofErr w:type="spellEnd"/>
+      <w:r>
+        <w:rPr>
+          <w:lang w:val="en-DE"/>
+        </w:rPr>
+        <w:t xml:space="preserve"> </w:t>
+      </w:r>
+      <w:proofErr w:type="spellStart"/>
+      <w:r>
+        <w:rPr>
+          <w:lang w:val="en-DE"/>
+        </w:rPr>
+        <w:t>implementierenden</w:t>
+      </w:r>
+      <w:proofErr w:type="spellEnd"/>
+      <w:r>
+        <w:rPr>
+          <w:lang w:val="en-DE"/>
+        </w:rPr>
+        <w:t xml:space="preserve"> Klassen </w:t>
+      </w:r>
+      <w:proofErr w:type="spellStart"/>
+      <w:r>
+        <w:rPr>
+          <w:lang w:val="en-DE"/>
+        </w:rPr>
+        <w:t>erzeugt</w:t>
+      </w:r>
+      <w:proofErr w:type="spellEnd"/>
+      <w:r>
+        <w:rPr>
+          <w:lang w:val="en-DE"/>
+        </w:rPr>
+        <w:t xml:space="preserve">. </w:t>
+      </w:r>
+      <w:proofErr w:type="spellStart"/>
+      <w:r>
+        <w:rPr>
+          <w:lang w:val="en-DE"/>
+        </w:rPr>
+        <w:t>Danach</w:t>
+      </w:r>
+      <w:proofErr w:type="spellEnd"/>
+      <w:r>
+        <w:rPr>
+          <w:lang w:val="en-DE"/>
+        </w:rPr>
+        <w:t xml:space="preserve"> </w:t>
+      </w:r>
+      <w:proofErr w:type="spellStart"/>
+      <w:r>
+        <w:rPr>
+          <w:lang w:val="en-DE"/>
+        </w:rPr>
+        <w:t>habe</w:t>
+      </w:r>
+      <w:proofErr w:type="spellEnd"/>
+      <w:r>
+        <w:rPr>
+          <w:lang w:val="en-DE"/>
+        </w:rPr>
+        <w:t xml:space="preserve"> </w:t>
+      </w:r>
+      <w:r>
+        <w:rPr>
+          <w:lang w:val="en-DE"/>
+        </w:rPr>
+        <w:t xml:space="preserve">ich Test </w:t>
+      </w:r>
+      <w:proofErr w:type="spellStart"/>
+      <w:r>
+        <w:rPr>
+          <w:lang w:val="en-DE"/>
+        </w:rPr>
+        <w:t>sowohl</w:t>
+      </w:r>
+      <w:proofErr w:type="spellEnd"/>
+      <w:r>
+        <w:rPr>
+          <w:lang w:val="en-DE"/>
+        </w:rPr>
+        <w:t xml:space="preserve"> </w:t>
+      </w:r>
+      <w:proofErr w:type="spellStart"/>
+      <w:r>
+        <w:rPr>
+          <w:lang w:val="en-DE"/>
+        </w:rPr>
+        <w:t>für</w:t>
+      </w:r>
+      <w:proofErr w:type="spellEnd"/>
+      <w:r>
+        <w:rPr>
+          <w:lang w:val="en-DE"/>
+        </w:rPr>
+        <w:t xml:space="preserve"> das </w:t>
+      </w:r>
+      <w:proofErr w:type="spellStart"/>
+      <w:r>
+        <w:rPr>
+          <w:lang w:val="en-DE"/>
+        </w:rPr>
+        <w:t>PrintPhoto</w:t>
+      </w:r>
+      <w:proofErr w:type="spellEnd"/>
+      <w:r>
+        <w:rPr>
+          <w:lang w:val="en-DE"/>
+        </w:rPr>
+        <w:t xml:space="preserve"> </w:t>
+      </w:r>
+      <w:proofErr w:type="spellStart"/>
+      <w:r>
+        <w:rPr>
+          <w:lang w:val="en-DE"/>
+        </w:rPr>
+        <w:t>selbst</w:t>
+      </w:r>
+      <w:proofErr w:type="spellEnd"/>
+      <w:r>
+        <w:rPr>
+          <w:lang w:val="en-DE"/>
+        </w:rPr>
+        <w:t xml:space="preserve"> </w:t>
+      </w:r>
+      <w:proofErr w:type="spellStart"/>
+      <w:r>
+        <w:rPr>
+          <w:lang w:val="en-DE"/>
+        </w:rPr>
+        <w:t>als</w:t>
+      </w:r>
+      <w:proofErr w:type="spellEnd"/>
+      <w:r>
+        <w:rPr>
+          <w:lang w:val="en-DE"/>
+        </w:rPr>
+        <w:t xml:space="preserve"> </w:t>
+      </w:r>
+      <w:proofErr w:type="spellStart"/>
+      <w:r>
+        <w:rPr>
+          <w:lang w:val="en-DE"/>
+        </w:rPr>
+        <w:t>auch</w:t>
+      </w:r>
+      <w:proofErr w:type="spellEnd"/>
+      <w:r>
+        <w:rPr>
+          <w:lang w:val="en-DE"/>
+        </w:rPr>
+        <w:t xml:space="preserve"> </w:t>
+      </w:r>
+      <w:proofErr w:type="spellStart"/>
+      <w:r>
+        <w:rPr>
+          <w:lang w:val="en-DE"/>
+        </w:rPr>
+        <w:t>für</w:t>
+      </w:r>
+      <w:proofErr w:type="spellEnd"/>
+      <w:r>
+        <w:rPr>
+          <w:lang w:val="en-DE"/>
+        </w:rPr>
+        <w:t xml:space="preserve"> die </w:t>
+      </w:r>
+      <w:proofErr w:type="spellStart"/>
+      <w:r>
+        <w:rPr>
+          <w:lang w:val="en-DE"/>
+        </w:rPr>
+        <w:t>dazugehörigen</w:t>
+      </w:r>
+      <w:proofErr w:type="spellEnd"/>
+      <w:r>
+        <w:rPr>
+          <w:lang w:val="en-DE"/>
+        </w:rPr>
+        <w:t xml:space="preserve"> Manager und Factory </w:t>
+      </w:r>
+      <w:proofErr w:type="spellStart"/>
+      <w:r>
+        <w:rPr>
+          <w:lang w:val="en-DE"/>
+        </w:rPr>
+        <w:t>implementiert</w:t>
+      </w:r>
+      <w:proofErr w:type="spellEnd"/>
+      <w:r>
+        <w:rPr>
+          <w:lang w:val="en-DE"/>
+        </w:rPr>
+        <w:t>.</w:t>
+      </w:r>
+      <w:r>
+        <w:rPr>
+          <w:lang w:val="en-DE"/>
+        </w:rPr>
+        <w:t xml:space="preserve"> Die </w:t>
+      </w:r>
+      <w:proofErr w:type="spellStart"/>
+      <w:r>
+        <w:rPr>
+          <w:lang w:val="en-DE"/>
+        </w:rPr>
+        <w:t>größte</w:t>
+      </w:r>
+      <w:proofErr w:type="spellEnd"/>
+      <w:r>
+        <w:rPr>
+          <w:lang w:val="en-DE"/>
+        </w:rPr>
+        <w:t xml:space="preserve"> </w:t>
+      </w:r>
+      <w:proofErr w:type="spellStart"/>
+      <w:r>
+        <w:rPr>
+          <w:lang w:val="en-DE"/>
+        </w:rPr>
+        <w:t>Schwierigkeit</w:t>
+      </w:r>
+      <w:proofErr w:type="spellEnd"/>
+      <w:r>
+        <w:rPr>
+          <w:lang w:val="en-DE"/>
+        </w:rPr>
+        <w:t xml:space="preserve"> war </w:t>
+      </w:r>
+      <w:proofErr w:type="spellStart"/>
+      <w:r>
+        <w:rPr>
+          <w:lang w:val="en-DE"/>
+        </w:rPr>
+        <w:t>dabei</w:t>
+      </w:r>
+      <w:proofErr w:type="spellEnd"/>
+      <w:r>
+        <w:rPr>
+          <w:lang w:val="en-DE"/>
+        </w:rPr>
+        <w:t xml:space="preserve">, </w:t>
+      </w:r>
+      <w:proofErr w:type="spellStart"/>
+      <w:r>
+        <w:rPr>
+          <w:lang w:val="en-DE"/>
+        </w:rPr>
+        <w:t>dass</w:t>
+      </w:r>
+      <w:proofErr w:type="spellEnd"/>
+      <w:r>
+        <w:rPr>
+          <w:lang w:val="en-DE"/>
+        </w:rPr>
+        <w:t xml:space="preserve"> es </w:t>
+      </w:r>
+      <w:proofErr w:type="spellStart"/>
+      <w:r>
+        <w:rPr>
+          <w:lang w:val="en-DE"/>
+        </w:rPr>
+        <w:t>keine</w:t>
+      </w:r>
+      <w:proofErr w:type="spellEnd"/>
+      <w:r>
+        <w:rPr>
+          <w:lang w:val="en-DE"/>
+        </w:rPr>
+        <w:t xml:space="preserve"> Tests der </w:t>
+      </w:r>
+      <w:proofErr w:type="spellStart"/>
+      <w:r>
+        <w:rPr>
+          <w:lang w:val="en-DE"/>
+        </w:rPr>
+        <w:t>Basisklassen</w:t>
+      </w:r>
+      <w:proofErr w:type="spellEnd"/>
+      <w:r>
+        <w:rPr>
+          <w:lang w:val="en-DE"/>
+        </w:rPr>
+        <w:t xml:space="preserve"> gab</w:t>
+      </w:r>
+      <w:r>
+        <w:rPr>
+          <w:lang w:val="en-DE"/>
+        </w:rPr>
+        <w:t xml:space="preserve"> und </w:t>
+      </w:r>
+      <w:proofErr w:type="spellStart"/>
+      <w:r>
+        <w:rPr>
+          <w:lang w:val="en-DE"/>
+        </w:rPr>
+        <w:t>daher</w:t>
+      </w:r>
+      <w:proofErr w:type="spellEnd"/>
+      <w:r>
+        <w:rPr>
+          <w:lang w:val="en-DE"/>
+        </w:rPr>
+        <w:t xml:space="preserve"> </w:t>
+      </w:r>
+      <w:proofErr w:type="spellStart"/>
+      <w:r>
+        <w:rPr>
+          <w:lang w:val="en-DE"/>
+        </w:rPr>
+        <w:t>keine</w:t>
+      </w:r>
+      <w:proofErr w:type="spellEnd"/>
+      <w:r>
+        <w:rPr>
+          <w:lang w:val="en-DE"/>
+        </w:rPr>
+        <w:t xml:space="preserve"> </w:t>
+      </w:r>
+      <w:proofErr w:type="spellStart"/>
+      <w:r>
+        <w:rPr>
+          <w:lang w:val="en-DE"/>
+        </w:rPr>
+        <w:t>einfach</w:t>
+      </w:r>
+      <w:proofErr w:type="spellEnd"/>
+      <w:r>
+        <w:rPr>
+          <w:lang w:val="en-DE"/>
+        </w:rPr>
+        <w:t xml:space="preserve"> </w:t>
+      </w:r>
+      <w:proofErr w:type="spellStart"/>
+      <w:r>
+        <w:rPr>
+          <w:lang w:val="en-DE"/>
+        </w:rPr>
+        <w:t>ersichtliche</w:t>
+      </w:r>
+      <w:proofErr w:type="spellEnd"/>
+      <w:r>
+        <w:rPr>
+          <w:lang w:val="en-DE"/>
+        </w:rPr>
+        <w:t xml:space="preserve"> </w:t>
+      </w:r>
+      <w:proofErr w:type="spellStart"/>
+      <w:r>
+        <w:rPr>
+          <w:lang w:val="en-DE"/>
+        </w:rPr>
+        <w:t>Verwendung</w:t>
+      </w:r>
+      <w:proofErr w:type="spellEnd"/>
+      <w:r>
+        <w:rPr>
+          <w:lang w:val="en-DE"/>
+        </w:rPr>
+        <w:t xml:space="preserve"> der Klassen </w:t>
+      </w:r>
+      <w:proofErr w:type="spellStart"/>
+      <w:r>
+        <w:rPr>
+          <w:lang w:val="en-DE"/>
+        </w:rPr>
+        <w:t>aufgezeigt</w:t>
+      </w:r>
+      <w:proofErr w:type="spellEnd"/>
+      <w:r>
+        <w:rPr>
+          <w:lang w:val="en-DE"/>
+        </w:rPr>
+        <w:t xml:space="preserve"> </w:t>
+      </w:r>
+      <w:proofErr w:type="spellStart"/>
+      <w:r>
+        <w:rPr>
+          <w:lang w:val="en-DE"/>
+        </w:rPr>
+        <w:t>wurde</w:t>
+      </w:r>
+      <w:proofErr w:type="spellEnd"/>
+      <w:r>
+        <w:rPr>
+          <w:lang w:val="en-DE"/>
+        </w:rPr>
+        <w:t>.</w:t>
       </w:r>
     </w:p>
     <w:p>
       <w:pPr>
-        <w:pStyle w:val="TextBody"/>
-        <w:rPr/>
-      </w:pPr>
-      <w:r>
-        <w:rPr>
-          <w:lang w:val="en-DE"/>
-        </w:rPr>
-        <w:t>Keep adding and adjusting test cases</w:t>
-      </w:r>
+        <w:pStyle w:val="BodyText"/>
+        <w:rPr>
+          <w:lang w:val="en-DE"/>
+        </w:rPr>
+      </w:pPr>
     </w:p>
     <w:p>
       <w:pPr>
-        <w:pStyle w:val="TextBody"/>
-        <w:rPr>
-          <w:lang w:val="en-DE"/>
-        </w:rPr>
-      </w:pPr>
-      <w:r>
-        <w:rPr/>
+        <w:pStyle w:val="BodyText"/>
+        <w:rPr>
+          <w:lang w:val="en-DE"/>
+        </w:rPr>
+      </w:pPr>
+      <w:r>
+        <w:rPr>
+          <w:lang w:val="en-DE"/>
+        </w:rPr>
+        <w:t xml:space="preserve">Dann </w:t>
+      </w:r>
+      <w:proofErr w:type="spellStart"/>
+      <w:r>
+        <w:rPr>
+          <w:lang w:val="en-DE"/>
+        </w:rPr>
+        <w:t>habe</w:t>
+      </w:r>
+      <w:proofErr w:type="spellEnd"/>
+      <w:r>
+        <w:rPr>
+          <w:lang w:val="en-DE"/>
+        </w:rPr>
+        <w:t xml:space="preserve"> ich die </w:t>
+      </w:r>
+      <w:proofErr w:type="spellStart"/>
+      <w:r>
+        <w:rPr>
+          <w:lang w:val="en-DE"/>
+        </w:rPr>
+        <w:t>Klasse</w:t>
+      </w:r>
+      <w:proofErr w:type="spellEnd"/>
+      <w:r>
+        <w:rPr>
+          <w:lang w:val="en-DE"/>
+        </w:rPr>
+        <w:t xml:space="preserve"> “Photo” </w:t>
+      </w:r>
+      <w:proofErr w:type="spellStart"/>
+      <w:r>
+        <w:rPr>
+          <w:lang w:val="en-DE"/>
+        </w:rPr>
+        <w:t>mit</w:t>
+      </w:r>
+      <w:proofErr w:type="spellEnd"/>
+      <w:r>
+        <w:rPr>
+          <w:lang w:val="en-DE"/>
+        </w:rPr>
+        <w:t xml:space="preserve"> “</w:t>
+      </w:r>
+      <w:proofErr w:type="spellStart"/>
+      <w:r>
+        <w:rPr>
+          <w:lang w:val="en-DE"/>
+        </w:rPr>
+        <w:t>PrintPhoto</w:t>
+      </w:r>
+      <w:proofErr w:type="spellEnd"/>
+      <w:r>
+        <w:rPr>
+          <w:lang w:val="en-DE"/>
+        </w:rPr>
+        <w:t xml:space="preserve">” </w:t>
+      </w:r>
+      <w:proofErr w:type="spellStart"/>
+      <w:r>
+        <w:rPr>
+          <w:lang w:val="en-DE"/>
+        </w:rPr>
+        <w:t>ergänzt</w:t>
+      </w:r>
+      <w:proofErr w:type="spellEnd"/>
+      <w:r>
+        <w:rPr>
+          <w:lang w:val="en-DE"/>
+        </w:rPr>
+        <w:t xml:space="preserve"> und </w:t>
+      </w:r>
+      <w:proofErr w:type="spellStart"/>
+      <w:r>
+        <w:rPr>
+          <w:lang w:val="en-DE"/>
+        </w:rPr>
+        <w:t>dort</w:t>
+      </w:r>
+      <w:proofErr w:type="spellEnd"/>
+      <w:r>
+        <w:rPr>
+          <w:lang w:val="en-DE"/>
+        </w:rPr>
+        <w:t xml:space="preserve"> das </w:t>
+      </w:r>
+      <w:proofErr w:type="spellStart"/>
+      <w:r>
+        <w:rPr>
+          <w:lang w:val="en-DE"/>
+        </w:rPr>
+        <w:t>Druckmaterial</w:t>
+      </w:r>
+      <w:proofErr w:type="spellEnd"/>
+      <w:r>
+        <w:rPr>
+          <w:lang w:val="en-DE"/>
+        </w:rPr>
+        <w:t xml:space="preserve"> </w:t>
+      </w:r>
+      <w:proofErr w:type="spellStart"/>
+      <w:r>
+        <w:rPr>
+          <w:lang w:val="en-DE"/>
+        </w:rPr>
+        <w:t>als</w:t>
+      </w:r>
+      <w:proofErr w:type="spellEnd"/>
+      <w:r>
+        <w:rPr>
+          <w:lang w:val="en-DE"/>
+        </w:rPr>
+        <w:t xml:space="preserve"> </w:t>
+      </w:r>
+      <w:proofErr w:type="spellStart"/>
+      <w:r>
+        <w:rPr>
+          <w:lang w:val="en-DE"/>
+        </w:rPr>
+        <w:t>Attribut</w:t>
+      </w:r>
+      <w:proofErr w:type="spellEnd"/>
+      <w:r>
+        <w:rPr>
+          <w:lang w:val="en-DE"/>
+        </w:rPr>
+        <w:t xml:space="preserve"> </w:t>
+      </w:r>
+      <w:proofErr w:type="spellStart"/>
+      <w:r>
+        <w:rPr>
+          <w:lang w:val="en-DE"/>
+        </w:rPr>
+        <w:t>hinterlegt</w:t>
+      </w:r>
+      <w:proofErr w:type="spellEnd"/>
+      <w:r>
+        <w:rPr>
+          <w:lang w:val="en-DE"/>
+        </w:rPr>
+        <w:t xml:space="preserve">. </w:t>
+      </w:r>
+      <w:proofErr w:type="spellStart"/>
+      <w:r>
+        <w:rPr>
+          <w:lang w:val="en-DE"/>
+        </w:rPr>
+        <w:t>Zulässige</w:t>
+      </w:r>
+      <w:proofErr w:type="spellEnd"/>
+      <w:r>
+        <w:rPr>
+          <w:lang w:val="en-DE"/>
+        </w:rPr>
+        <w:t xml:space="preserve"> </w:t>
+      </w:r>
+      <w:proofErr w:type="spellStart"/>
+      <w:r>
+        <w:rPr>
+          <w:lang w:val="en-DE"/>
+        </w:rPr>
+        <w:t>Typen</w:t>
+      </w:r>
+      <w:proofErr w:type="spellEnd"/>
+      <w:r>
+        <w:rPr>
+          <w:lang w:val="en-DE"/>
+        </w:rPr>
+        <w:t xml:space="preserve"> </w:t>
+      </w:r>
+      <w:proofErr w:type="spellStart"/>
+      <w:r>
+        <w:rPr>
+          <w:lang w:val="en-DE"/>
+        </w:rPr>
+        <w:t>sind</w:t>
+      </w:r>
+      <w:proofErr w:type="spellEnd"/>
+      <w:r>
+        <w:rPr>
+          <w:lang w:val="en-DE"/>
+        </w:rPr>
+        <w:t xml:space="preserve"> in </w:t>
+      </w:r>
+      <w:proofErr w:type="spellStart"/>
+      <w:r>
+        <w:rPr>
+          <w:lang w:val="en-DE"/>
+        </w:rPr>
+        <w:t>einem</w:t>
+      </w:r>
+      <w:proofErr w:type="spellEnd"/>
+      <w:r>
+        <w:rPr>
+          <w:lang w:val="en-DE"/>
+        </w:rPr>
+        <w:t xml:space="preserve"> </w:t>
+      </w:r>
+      <w:proofErr w:type="spellStart"/>
+      <w:r>
+        <w:rPr>
+          <w:lang w:val="en-DE"/>
+        </w:rPr>
+        <w:t>enum</w:t>
+      </w:r>
+      <w:proofErr w:type="spellEnd"/>
+      <w:r>
+        <w:rPr>
+          <w:lang w:val="en-DE"/>
+        </w:rPr>
+        <w:t xml:space="preserve"> </w:t>
+      </w:r>
+      <w:proofErr w:type="spellStart"/>
+      <w:r>
+        <w:rPr>
+          <w:lang w:val="en-DE"/>
+        </w:rPr>
+        <w:t>definiert</w:t>
+      </w:r>
+      <w:proofErr w:type="spellEnd"/>
+      <w:r>
+        <w:rPr>
+          <w:lang w:val="en-DE"/>
+        </w:rPr>
+        <w:t xml:space="preserve">, das Material </w:t>
+      </w:r>
+      <w:proofErr w:type="spellStart"/>
+      <w:r>
+        <w:rPr>
+          <w:lang w:val="en-DE"/>
+        </w:rPr>
+        <w:t>kann</w:t>
+      </w:r>
+      <w:proofErr w:type="spellEnd"/>
+      <w:r>
+        <w:rPr>
+          <w:lang w:val="en-DE"/>
+        </w:rPr>
+        <w:t xml:space="preserve"> </w:t>
+      </w:r>
+      <w:proofErr w:type="spellStart"/>
+      <w:r>
+        <w:rPr>
+          <w:lang w:val="en-DE"/>
+        </w:rPr>
+        <w:t>über</w:t>
+      </w:r>
+      <w:proofErr w:type="spellEnd"/>
+      <w:r>
+        <w:rPr>
+          <w:lang w:val="en-DE"/>
+        </w:rPr>
+        <w:t xml:space="preserve"> </w:t>
+      </w:r>
+      <w:proofErr w:type="spellStart"/>
+      <w:r>
+        <w:rPr>
+          <w:lang w:val="en-DE"/>
+        </w:rPr>
+        <w:t>einen</w:t>
+      </w:r>
+      <w:proofErr w:type="spellEnd"/>
+      <w:r>
+        <w:rPr>
+          <w:lang w:val="en-DE"/>
+        </w:rPr>
+        <w:t xml:space="preserve"> Getter von </w:t>
+      </w:r>
+      <w:proofErr w:type="spellStart"/>
+      <w:r>
+        <w:rPr>
+          <w:lang w:val="en-DE"/>
+        </w:rPr>
+        <w:t>Außen</w:t>
+      </w:r>
+      <w:proofErr w:type="spellEnd"/>
+      <w:r>
+        <w:rPr>
+          <w:lang w:val="en-DE"/>
+        </w:rPr>
+        <w:t xml:space="preserve"> </w:t>
+      </w:r>
+      <w:proofErr w:type="spellStart"/>
+      <w:r>
+        <w:rPr>
+          <w:lang w:val="en-DE"/>
+        </w:rPr>
+        <w:t>angefragt</w:t>
+      </w:r>
+      <w:proofErr w:type="spellEnd"/>
+      <w:r>
+        <w:rPr>
+          <w:lang w:val="en-DE"/>
+        </w:rPr>
+        <w:t xml:space="preserve"> </w:t>
+      </w:r>
+      <w:proofErr w:type="spellStart"/>
+      <w:r>
+        <w:rPr>
+          <w:lang w:val="en-DE"/>
+        </w:rPr>
+        <w:t>werden</w:t>
+      </w:r>
+      <w:proofErr w:type="spellEnd"/>
+      <w:r>
+        <w:rPr>
+          <w:lang w:val="en-DE"/>
+        </w:rPr>
+        <w:t xml:space="preserve">, so </w:t>
+      </w:r>
+      <w:proofErr w:type="spellStart"/>
+      <w:r>
+        <w:rPr>
+          <w:lang w:val="en-DE"/>
+        </w:rPr>
+        <w:t>können</w:t>
+      </w:r>
+      <w:proofErr w:type="spellEnd"/>
+      <w:r>
+        <w:rPr>
+          <w:lang w:val="en-DE"/>
+        </w:rPr>
+        <w:t xml:space="preserve"> </w:t>
+      </w:r>
+      <w:proofErr w:type="spellStart"/>
+      <w:r>
+        <w:rPr>
+          <w:lang w:val="en-DE"/>
+        </w:rPr>
+        <w:t>Werte</w:t>
+      </w:r>
+      <w:proofErr w:type="spellEnd"/>
+      <w:r>
+        <w:rPr>
+          <w:lang w:val="en-DE"/>
+        </w:rPr>
+        <w:t xml:space="preserve"> </w:t>
+      </w:r>
+      <w:proofErr w:type="spellStart"/>
+      <w:r>
+        <w:rPr>
+          <w:lang w:val="en-DE"/>
+        </w:rPr>
+        <w:t>weder</w:t>
+      </w:r>
+      <w:proofErr w:type="spellEnd"/>
+      <w:r>
+        <w:rPr>
+          <w:lang w:val="en-DE"/>
+        </w:rPr>
+        <w:t xml:space="preserve"> </w:t>
+      </w:r>
+      <w:proofErr w:type="spellStart"/>
+      <w:r>
+        <w:rPr>
+          <w:lang w:val="en-DE"/>
+        </w:rPr>
+        <w:t>unbeabsichtigt</w:t>
+      </w:r>
+      <w:proofErr w:type="spellEnd"/>
+      <w:r>
+        <w:rPr>
+          <w:lang w:val="en-DE"/>
+        </w:rPr>
+        <w:t xml:space="preserve"> </w:t>
+      </w:r>
+      <w:proofErr w:type="spellStart"/>
+      <w:r>
+        <w:rPr>
+          <w:lang w:val="en-DE"/>
+        </w:rPr>
+        <w:t>verändert</w:t>
+      </w:r>
+      <w:proofErr w:type="spellEnd"/>
+      <w:r>
+        <w:rPr>
+          <w:lang w:val="en-DE"/>
+        </w:rPr>
+        <w:t xml:space="preserve"> </w:t>
+      </w:r>
+      <w:proofErr w:type="spellStart"/>
+      <w:r>
+        <w:rPr>
+          <w:lang w:val="en-DE"/>
+        </w:rPr>
+        <w:t>noch</w:t>
+      </w:r>
+      <w:proofErr w:type="spellEnd"/>
+      <w:r>
+        <w:rPr>
+          <w:lang w:val="en-DE"/>
+        </w:rPr>
+        <w:t xml:space="preserve"> </w:t>
+      </w:r>
+      <w:proofErr w:type="spellStart"/>
+      <w:r>
+        <w:rPr>
+          <w:lang w:val="en-DE"/>
+        </w:rPr>
+        <w:t>falsche</w:t>
+      </w:r>
+      <w:proofErr w:type="spellEnd"/>
+      <w:r>
+        <w:rPr>
+          <w:lang w:val="en-DE"/>
+        </w:rPr>
+        <w:t xml:space="preserve"> </w:t>
+      </w:r>
+      <w:proofErr w:type="spellStart"/>
+      <w:r>
+        <w:rPr>
+          <w:lang w:val="en-DE"/>
+        </w:rPr>
+        <w:t>Werte</w:t>
+      </w:r>
+      <w:proofErr w:type="spellEnd"/>
+      <w:r>
+        <w:rPr>
+          <w:lang w:val="en-DE"/>
+        </w:rPr>
+        <w:t xml:space="preserve"> </w:t>
+      </w:r>
+      <w:proofErr w:type="spellStart"/>
+      <w:r>
+        <w:rPr>
+          <w:lang w:val="en-DE"/>
+        </w:rPr>
+        <w:t>überlegen</w:t>
+      </w:r>
+      <w:proofErr w:type="spellEnd"/>
+      <w:r>
+        <w:rPr>
+          <w:lang w:val="en-DE"/>
+        </w:rPr>
+        <w:t xml:space="preserve"> </w:t>
+      </w:r>
+      <w:proofErr w:type="spellStart"/>
+      <w:r>
+        <w:rPr>
+          <w:lang w:val="en-DE"/>
+        </w:rPr>
+        <w:t>werden</w:t>
+      </w:r>
+      <w:proofErr w:type="spellEnd"/>
+      <w:r>
+        <w:rPr>
+          <w:lang w:val="en-DE"/>
+        </w:rPr>
+        <w:t xml:space="preserve">. Da das Material </w:t>
+      </w:r>
+      <w:proofErr w:type="spellStart"/>
+      <w:r>
+        <w:rPr>
+          <w:lang w:val="en-DE"/>
+        </w:rPr>
+        <w:t>nicht</w:t>
+      </w:r>
+      <w:proofErr w:type="spellEnd"/>
+      <w:r>
+        <w:rPr>
+          <w:lang w:val="en-DE"/>
+        </w:rPr>
+        <w:t xml:space="preserve"> </w:t>
+      </w:r>
+      <w:proofErr w:type="spellStart"/>
+      <w:r>
+        <w:rPr>
+          <w:lang w:val="en-DE"/>
+        </w:rPr>
+        <w:t>immer</w:t>
+      </w:r>
+      <w:proofErr w:type="spellEnd"/>
+      <w:r>
+        <w:rPr>
+          <w:lang w:val="en-DE"/>
+        </w:rPr>
+        <w:t xml:space="preserve"> </w:t>
+      </w:r>
+      <w:proofErr w:type="spellStart"/>
+      <w:r>
+        <w:rPr>
+          <w:lang w:val="en-DE"/>
+        </w:rPr>
+        <w:t>ermittelt</w:t>
+      </w:r>
+      <w:proofErr w:type="spellEnd"/>
+      <w:r>
+        <w:rPr>
+          <w:lang w:val="en-DE"/>
+        </w:rPr>
+        <w:t xml:space="preserve"> </w:t>
+      </w:r>
+      <w:proofErr w:type="spellStart"/>
+      <w:r>
+        <w:rPr>
+          <w:lang w:val="en-DE"/>
+        </w:rPr>
+        <w:t>werden</w:t>
+      </w:r>
+      <w:proofErr w:type="spellEnd"/>
+      <w:r>
+        <w:rPr>
+          <w:lang w:val="en-DE"/>
+        </w:rPr>
+        <w:t xml:space="preserve"> </w:t>
+      </w:r>
+      <w:proofErr w:type="spellStart"/>
+      <w:r>
+        <w:rPr>
+          <w:lang w:val="en-DE"/>
+        </w:rPr>
+        <w:t>kann</w:t>
+      </w:r>
+      <w:proofErr w:type="spellEnd"/>
+      <w:r>
+        <w:rPr>
+          <w:lang w:val="en-DE"/>
+        </w:rPr>
+        <w:t xml:space="preserve"> </w:t>
+      </w:r>
+      <w:proofErr w:type="spellStart"/>
+      <w:r>
+        <w:rPr>
+          <w:lang w:val="en-DE"/>
+        </w:rPr>
+        <w:t>ist</w:t>
+      </w:r>
+      <w:proofErr w:type="spellEnd"/>
+      <w:r>
+        <w:rPr>
+          <w:lang w:val="en-DE"/>
+        </w:rPr>
+        <w:t xml:space="preserve"> </w:t>
+      </w:r>
+      <w:proofErr w:type="spellStart"/>
+      <w:r>
+        <w:rPr>
+          <w:lang w:val="en-DE"/>
+        </w:rPr>
+        <w:t>ein</w:t>
+      </w:r>
+      <w:proofErr w:type="spellEnd"/>
+      <w:r>
+        <w:rPr>
+          <w:lang w:val="en-DE"/>
+        </w:rPr>
+        <w:t xml:space="preserve"> Fallback-Feld “UNKOWN” </w:t>
+      </w:r>
+      <w:proofErr w:type="spellStart"/>
+      <w:r>
+        <w:rPr>
+          <w:lang w:val="en-DE"/>
+        </w:rPr>
+        <w:t>möglich</w:t>
+      </w:r>
+      <w:proofErr w:type="spellEnd"/>
+      <w:r>
+        <w:rPr>
+          <w:lang w:val="en-DE"/>
+        </w:rPr>
+        <w:t xml:space="preserve">, </w:t>
+      </w:r>
+      <w:proofErr w:type="spellStart"/>
+      <w:r>
+        <w:rPr>
+          <w:lang w:val="en-DE"/>
+        </w:rPr>
+        <w:t>bei</w:t>
+      </w:r>
+      <w:proofErr w:type="spellEnd"/>
+      <w:r>
+        <w:rPr>
+          <w:lang w:val="en-DE"/>
+        </w:rPr>
+        <w:t xml:space="preserve"> </w:t>
+      </w:r>
+      <w:proofErr w:type="spellStart"/>
+      <w:r>
+        <w:rPr>
+          <w:lang w:val="en-DE"/>
+        </w:rPr>
+        <w:t>einer</w:t>
+      </w:r>
+      <w:proofErr w:type="spellEnd"/>
+      <w:r>
+        <w:rPr>
+          <w:lang w:val="en-DE"/>
+        </w:rPr>
+        <w:t xml:space="preserve"> </w:t>
+      </w:r>
+      <w:proofErr w:type="spellStart"/>
+      <w:r>
+        <w:rPr>
+          <w:lang w:val="en-DE"/>
+        </w:rPr>
+        <w:t>anderen</w:t>
+      </w:r>
+      <w:proofErr w:type="spellEnd"/>
+      <w:r>
+        <w:rPr>
+          <w:lang w:val="en-DE"/>
+        </w:rPr>
+        <w:t xml:space="preserve"> </w:t>
+      </w:r>
+      <w:proofErr w:type="spellStart"/>
+      <w:r>
+        <w:rPr>
+          <w:lang w:val="en-DE"/>
+        </w:rPr>
+        <w:t>Anwendung</w:t>
+      </w:r>
+      <w:proofErr w:type="spellEnd"/>
+      <w:r>
+        <w:rPr>
+          <w:lang w:val="en-DE"/>
+        </w:rPr>
+        <w:t xml:space="preserve"> </w:t>
+      </w:r>
+      <w:proofErr w:type="spellStart"/>
+      <w:r>
+        <w:rPr>
+          <w:lang w:val="en-DE"/>
+        </w:rPr>
+        <w:t>könnte</w:t>
+      </w:r>
+      <w:proofErr w:type="spellEnd"/>
+      <w:r>
+        <w:rPr>
+          <w:lang w:val="en-DE"/>
+        </w:rPr>
+        <w:t xml:space="preserve"> </w:t>
+      </w:r>
+      <w:proofErr w:type="spellStart"/>
+      <w:r>
+        <w:rPr>
+          <w:lang w:val="en-DE"/>
+        </w:rPr>
+        <w:t>ein</w:t>
+      </w:r>
+      <w:proofErr w:type="spellEnd"/>
+      <w:r>
+        <w:rPr>
+          <w:lang w:val="en-DE"/>
+        </w:rPr>
+        <w:t xml:space="preserve"> </w:t>
+      </w:r>
+      <w:proofErr w:type="spellStart"/>
+      <w:r>
+        <w:rPr>
+          <w:lang w:val="en-DE"/>
+        </w:rPr>
+        <w:t>korrekter</w:t>
+      </w:r>
+      <w:proofErr w:type="spellEnd"/>
+      <w:r>
+        <w:rPr>
+          <w:lang w:val="en-DE"/>
+        </w:rPr>
+        <w:t xml:space="preserve"> Wert </w:t>
+      </w:r>
+      <w:proofErr w:type="spellStart"/>
+      <w:r>
+        <w:rPr>
+          <w:lang w:val="en-DE"/>
+        </w:rPr>
+        <w:t>zugunsten</w:t>
+      </w:r>
+      <w:proofErr w:type="spellEnd"/>
+      <w:r>
+        <w:rPr>
+          <w:lang w:val="en-DE"/>
+        </w:rPr>
+        <w:t xml:space="preserve"> der </w:t>
+      </w:r>
+      <w:proofErr w:type="spellStart"/>
+      <w:r>
+        <w:rPr>
+          <w:lang w:val="en-DE"/>
+        </w:rPr>
+        <w:t>Konsistenz</w:t>
+      </w:r>
+      <w:proofErr w:type="spellEnd"/>
+      <w:r>
+        <w:rPr>
+          <w:lang w:val="en-DE"/>
+        </w:rPr>
+        <w:t xml:space="preserve"> </w:t>
+      </w:r>
+      <w:proofErr w:type="spellStart"/>
+      <w:r>
+        <w:rPr>
+          <w:lang w:val="en-DE"/>
+        </w:rPr>
+        <w:t>erzwungen</w:t>
+      </w:r>
+      <w:proofErr w:type="spellEnd"/>
+      <w:r>
+        <w:rPr>
+          <w:lang w:val="en-DE"/>
+        </w:rPr>
+        <w:t xml:space="preserve"> </w:t>
+      </w:r>
+      <w:proofErr w:type="spellStart"/>
+      <w:r>
+        <w:rPr>
+          <w:lang w:val="en-DE"/>
+        </w:rPr>
+        <w:t>werden</w:t>
+      </w:r>
+      <w:proofErr w:type="spellEnd"/>
+      <w:r>
+        <w:rPr>
+          <w:lang w:val="en-DE"/>
+        </w:rPr>
+        <w:t>.</w:t>
       </w:r>
     </w:p>
     <w:p>
       <w:pPr>
-        <w:pStyle w:val="TextBody"/>
-        <w:rPr/>
-      </w:pPr>
-      <w:r>
-        <w:rPr/>
-        <w:t>Extend Wahlzeit with your Photo class (e.g. FlowerPhoto)</w:t>
+        <w:pStyle w:val="BodyText"/>
+        <w:rPr>
+          <w:lang w:val="en-DE"/>
+        </w:rPr>
+      </w:pPr>
+      <w:r>
+        <w:rPr>
+          <w:lang w:val="en-DE"/>
+        </w:rPr>
+        <w:lastRenderedPageBreak/>
+        <w:t xml:space="preserve">Dann </w:t>
+      </w:r>
+      <w:proofErr w:type="spellStart"/>
+      <w:r>
+        <w:rPr>
+          <w:lang w:val="en-DE"/>
+        </w:rPr>
+        <w:t>habe</w:t>
+      </w:r>
+      <w:proofErr w:type="spellEnd"/>
+      <w:r>
+        <w:rPr>
+          <w:lang w:val="en-DE"/>
+        </w:rPr>
+        <w:t xml:space="preserve"> ich den </w:t>
+      </w:r>
+      <w:proofErr w:type="spellStart"/>
+      <w:r>
+        <w:rPr>
+          <w:lang w:val="en-DE"/>
+        </w:rPr>
+        <w:t>zugehörigen</w:t>
+      </w:r>
+      <w:proofErr w:type="spellEnd"/>
+      <w:r>
+        <w:rPr>
+          <w:lang w:val="en-DE"/>
+        </w:rPr>
+        <w:t xml:space="preserve"> Manager </w:t>
+      </w:r>
+      <w:proofErr w:type="spellStart"/>
+      <w:r>
+        <w:rPr>
+          <w:lang w:val="en-DE"/>
+        </w:rPr>
+        <w:t>implementiert</w:t>
+      </w:r>
+      <w:proofErr w:type="spellEnd"/>
+      <w:r>
+        <w:rPr>
+          <w:lang w:val="en-DE"/>
+        </w:rPr>
+        <w:t xml:space="preserve">. </w:t>
+      </w:r>
+      <w:proofErr w:type="spellStart"/>
+      <w:r>
+        <w:rPr>
+          <w:lang w:val="en-DE"/>
+        </w:rPr>
+        <w:t>Hier</w:t>
+      </w:r>
+      <w:proofErr w:type="spellEnd"/>
+      <w:r>
+        <w:rPr>
+          <w:lang w:val="en-DE"/>
+        </w:rPr>
+        <w:t xml:space="preserve"> </w:t>
+      </w:r>
+      <w:proofErr w:type="spellStart"/>
+      <w:r>
+        <w:rPr>
+          <w:lang w:val="en-DE"/>
+        </w:rPr>
+        <w:t>habe</w:t>
+      </w:r>
+      <w:proofErr w:type="spellEnd"/>
+      <w:r>
+        <w:rPr>
+          <w:lang w:val="en-DE"/>
+        </w:rPr>
+        <w:t xml:space="preserve"> ich </w:t>
+      </w:r>
+      <w:proofErr w:type="spellStart"/>
+      <w:r>
+        <w:rPr>
+          <w:lang w:val="en-DE"/>
+        </w:rPr>
+        <w:t>mich</w:t>
+      </w:r>
+      <w:proofErr w:type="spellEnd"/>
+      <w:r>
+        <w:rPr>
+          <w:lang w:val="en-DE"/>
+        </w:rPr>
+        <w:t xml:space="preserve"> </w:t>
+      </w:r>
+      <w:proofErr w:type="spellStart"/>
+      <w:r>
+        <w:rPr>
+          <w:lang w:val="en-DE"/>
+        </w:rPr>
+        <w:t>dafür</w:t>
+      </w:r>
+      <w:proofErr w:type="spellEnd"/>
+      <w:r>
+        <w:rPr>
+          <w:lang w:val="en-DE"/>
+        </w:rPr>
+        <w:t xml:space="preserve"> </w:t>
+      </w:r>
+      <w:proofErr w:type="spellStart"/>
+      <w:r>
+        <w:rPr>
+          <w:lang w:val="en-DE"/>
+        </w:rPr>
+        <w:t>entschieden</w:t>
+      </w:r>
+      <w:proofErr w:type="spellEnd"/>
+      <w:r>
+        <w:rPr>
+          <w:lang w:val="en-DE"/>
+        </w:rPr>
+        <w:t xml:space="preserve"> </w:t>
+      </w:r>
+      <w:proofErr w:type="spellStart"/>
+      <w:r>
+        <w:rPr>
+          <w:lang w:val="en-DE"/>
+        </w:rPr>
+        <w:t>alle</w:t>
+      </w:r>
+      <w:proofErr w:type="spellEnd"/>
+      <w:r>
+        <w:rPr>
+          <w:lang w:val="en-DE"/>
+        </w:rPr>
+        <w:t xml:space="preserve"> </w:t>
+      </w:r>
+      <w:proofErr w:type="spellStart"/>
+      <w:r>
+        <w:rPr>
+          <w:lang w:val="en-DE"/>
+        </w:rPr>
+        <w:t>Methoden</w:t>
+      </w:r>
+      <w:proofErr w:type="spellEnd"/>
+      <w:r>
+        <w:rPr>
+          <w:lang w:val="en-DE"/>
+        </w:rPr>
+        <w:t xml:space="preserve"> </w:t>
+      </w:r>
+      <w:proofErr w:type="spellStart"/>
+      <w:r>
+        <w:rPr>
+          <w:lang w:val="en-DE"/>
+        </w:rPr>
+        <w:t>zu</w:t>
+      </w:r>
+      <w:proofErr w:type="spellEnd"/>
+      <w:r>
+        <w:rPr>
+          <w:lang w:val="en-DE"/>
+        </w:rPr>
+        <w:t xml:space="preserve"> </w:t>
+      </w:r>
+      <w:proofErr w:type="spellStart"/>
+      <w:r>
+        <w:rPr>
+          <w:lang w:val="en-DE"/>
+        </w:rPr>
+        <w:t>wrappen</w:t>
+      </w:r>
+      <w:proofErr w:type="spellEnd"/>
+      <w:r>
+        <w:rPr>
+          <w:lang w:val="en-DE"/>
+        </w:rPr>
+        <w:t xml:space="preserve">, die Photos </w:t>
+      </w:r>
+      <w:proofErr w:type="spellStart"/>
+      <w:r>
+        <w:rPr>
+          <w:lang w:val="en-DE"/>
+        </w:rPr>
+        <w:t>bekommen</w:t>
+      </w:r>
+      <w:proofErr w:type="spellEnd"/>
+      <w:r>
+        <w:rPr>
+          <w:lang w:val="en-DE"/>
+        </w:rPr>
+        <w:t xml:space="preserve"> </w:t>
+      </w:r>
+      <w:proofErr w:type="spellStart"/>
+      <w:r>
+        <w:rPr>
+          <w:lang w:val="en-DE"/>
+        </w:rPr>
+        <w:t>oder</w:t>
+      </w:r>
+      <w:proofErr w:type="spellEnd"/>
+      <w:r>
+        <w:rPr>
+          <w:lang w:val="en-DE"/>
+        </w:rPr>
+        <w:t xml:space="preserve"> </w:t>
+      </w:r>
+      <w:proofErr w:type="spellStart"/>
+      <w:r>
+        <w:rPr>
+          <w:lang w:val="en-DE"/>
+        </w:rPr>
+        <w:t>zurückgeben</w:t>
+      </w:r>
+      <w:proofErr w:type="spellEnd"/>
+      <w:r>
+        <w:rPr>
+          <w:lang w:val="en-DE"/>
+        </w:rPr>
+        <w:t xml:space="preserve">. So </w:t>
+      </w:r>
+      <w:proofErr w:type="spellStart"/>
+      <w:r>
+        <w:rPr>
+          <w:lang w:val="en-DE"/>
+        </w:rPr>
+        <w:t>kann</w:t>
+      </w:r>
+      <w:proofErr w:type="spellEnd"/>
+      <w:r>
+        <w:rPr>
+          <w:lang w:val="en-DE"/>
+        </w:rPr>
+        <w:t xml:space="preserve"> die </w:t>
+      </w:r>
+      <w:proofErr w:type="spellStart"/>
+      <w:r>
+        <w:rPr>
+          <w:lang w:val="en-DE"/>
+        </w:rPr>
+        <w:t>neue</w:t>
+      </w:r>
+      <w:proofErr w:type="spellEnd"/>
+      <w:r>
+        <w:rPr>
+          <w:lang w:val="en-DE"/>
+        </w:rPr>
+        <w:t xml:space="preserve"> </w:t>
+      </w:r>
+      <w:proofErr w:type="spellStart"/>
+      <w:r>
+        <w:rPr>
+          <w:lang w:val="en-DE"/>
+        </w:rPr>
+        <w:t>Klasse</w:t>
+      </w:r>
+      <w:proofErr w:type="spellEnd"/>
+      <w:r>
+        <w:rPr>
+          <w:lang w:val="en-DE"/>
+        </w:rPr>
+        <w:t xml:space="preserve"> das interne </w:t>
+      </w:r>
+      <w:proofErr w:type="spellStart"/>
+      <w:r>
+        <w:rPr>
+          <w:lang w:val="en-DE"/>
+        </w:rPr>
+        <w:t>Verhalten</w:t>
+      </w:r>
+      <w:proofErr w:type="spellEnd"/>
+      <w:r>
+        <w:rPr>
+          <w:lang w:val="en-DE"/>
+        </w:rPr>
+        <w:t xml:space="preserve"> </w:t>
+      </w:r>
+      <w:proofErr w:type="spellStart"/>
+      <w:r>
+        <w:rPr>
+          <w:lang w:val="en-DE"/>
+        </w:rPr>
+        <w:t>weiter</w:t>
+      </w:r>
+      <w:proofErr w:type="spellEnd"/>
+      <w:r>
+        <w:rPr>
+          <w:lang w:val="en-DE"/>
+        </w:rPr>
+        <w:t xml:space="preserve"> </w:t>
+      </w:r>
+      <w:proofErr w:type="spellStart"/>
+      <w:r>
+        <w:rPr>
+          <w:lang w:val="en-DE"/>
+        </w:rPr>
+        <w:t>nutzen</w:t>
+      </w:r>
+      <w:proofErr w:type="spellEnd"/>
+      <w:r>
+        <w:rPr>
+          <w:lang w:val="en-DE"/>
+        </w:rPr>
+        <w:t xml:space="preserve">, </w:t>
+      </w:r>
+      <w:proofErr w:type="spellStart"/>
+      <w:r>
+        <w:rPr>
+          <w:lang w:val="en-DE"/>
+        </w:rPr>
+        <w:t>bietet</w:t>
+      </w:r>
+      <w:proofErr w:type="spellEnd"/>
+      <w:r>
+        <w:rPr>
+          <w:lang w:val="en-DE"/>
+        </w:rPr>
+        <w:t xml:space="preserve"> </w:t>
+      </w:r>
+      <w:proofErr w:type="spellStart"/>
+      <w:r>
+        <w:rPr>
+          <w:lang w:val="en-DE"/>
+        </w:rPr>
+        <w:t>aber</w:t>
+      </w:r>
+      <w:proofErr w:type="spellEnd"/>
+      <w:r>
+        <w:rPr>
+          <w:lang w:val="en-DE"/>
+        </w:rPr>
+        <w:t xml:space="preserve"> </w:t>
+      </w:r>
+      <w:proofErr w:type="spellStart"/>
+      <w:r>
+        <w:rPr>
+          <w:lang w:val="en-DE"/>
+        </w:rPr>
+        <w:t>dennoch</w:t>
+      </w:r>
+      <w:proofErr w:type="spellEnd"/>
+      <w:r>
+        <w:rPr>
+          <w:lang w:val="en-DE"/>
+        </w:rPr>
+        <w:t xml:space="preserve"> </w:t>
+      </w:r>
+      <w:proofErr w:type="spellStart"/>
+      <w:r>
+        <w:rPr>
+          <w:lang w:val="en-DE"/>
+        </w:rPr>
+        <w:t>eine</w:t>
+      </w:r>
+      <w:proofErr w:type="spellEnd"/>
+      <w:r>
+        <w:rPr>
+          <w:lang w:val="en-DE"/>
+        </w:rPr>
+        <w:t xml:space="preserve"> </w:t>
+      </w:r>
+      <w:proofErr w:type="spellStart"/>
+      <w:r>
+        <w:rPr>
+          <w:lang w:val="en-DE"/>
+        </w:rPr>
+        <w:t>saubere</w:t>
+      </w:r>
+      <w:proofErr w:type="spellEnd"/>
+      <w:r>
+        <w:rPr>
+          <w:lang w:val="en-DE"/>
+        </w:rPr>
+        <w:t xml:space="preserve"> </w:t>
+      </w:r>
+      <w:proofErr w:type="spellStart"/>
+      <w:r>
+        <w:rPr>
+          <w:lang w:val="en-DE"/>
+        </w:rPr>
+        <w:t>Schnittstelle</w:t>
+      </w:r>
+      <w:proofErr w:type="spellEnd"/>
+      <w:r>
+        <w:rPr>
+          <w:lang w:val="en-DE"/>
+        </w:rPr>
+        <w:t xml:space="preserve"> an. </w:t>
+      </w:r>
+      <w:r>
+        <w:rPr>
+          <w:lang w:val="en-DE"/>
+        </w:rPr>
+        <w:t>Nur “</w:t>
+      </w:r>
+      <w:proofErr w:type="spellStart"/>
+      <w:r>
+        <w:rPr>
+          <w:lang w:val="en-DE"/>
+        </w:rPr>
+        <w:t>get</w:t>
+      </w:r>
+      <w:r>
+        <w:rPr>
+          <w:lang w:val="en-DE"/>
+        </w:rPr>
+        <w:t>Instance</w:t>
+      </w:r>
+      <w:proofErr w:type="spellEnd"/>
+      <w:r>
+        <w:rPr>
+          <w:lang w:val="en-DE"/>
+        </w:rPr>
+        <w:t xml:space="preserve">” der </w:t>
+      </w:r>
+      <w:proofErr w:type="spellStart"/>
+      <w:r>
+        <w:rPr>
+          <w:lang w:val="en-DE"/>
+        </w:rPr>
+        <w:t>Originalklasse</w:t>
+      </w:r>
+      <w:proofErr w:type="spellEnd"/>
+      <w:r>
+        <w:rPr>
+          <w:lang w:val="en-DE"/>
+        </w:rPr>
+        <w:t xml:space="preserve"> </w:t>
+      </w:r>
+      <w:proofErr w:type="spellStart"/>
+      <w:r>
+        <w:rPr>
+          <w:lang w:val="en-DE"/>
+        </w:rPr>
+        <w:t>musste</w:t>
+      </w:r>
+      <w:proofErr w:type="spellEnd"/>
+      <w:r>
+        <w:rPr>
+          <w:lang w:val="en-DE"/>
+        </w:rPr>
+        <w:t xml:space="preserve"> </w:t>
+      </w:r>
+      <w:proofErr w:type="spellStart"/>
+      <w:r>
+        <w:rPr>
+          <w:lang w:val="en-DE"/>
+        </w:rPr>
+        <w:t>dabei</w:t>
+      </w:r>
+      <w:proofErr w:type="spellEnd"/>
+      <w:r>
+        <w:rPr>
+          <w:lang w:val="en-DE"/>
+        </w:rPr>
+        <w:t xml:space="preserve"> </w:t>
+      </w:r>
+      <w:proofErr w:type="spellStart"/>
+      <w:r>
+        <w:rPr>
+          <w:lang w:val="en-DE"/>
+        </w:rPr>
+        <w:t>angepasst</w:t>
+      </w:r>
+      <w:proofErr w:type="spellEnd"/>
+      <w:r>
+        <w:rPr>
+          <w:lang w:val="en-DE"/>
+        </w:rPr>
+        <w:t xml:space="preserve"> </w:t>
+      </w:r>
+      <w:proofErr w:type="spellStart"/>
+      <w:r>
+        <w:rPr>
+          <w:lang w:val="en-DE"/>
+        </w:rPr>
+        <w:t>werden</w:t>
+      </w:r>
+      <w:proofErr w:type="spellEnd"/>
+      <w:r>
+        <w:rPr>
+          <w:lang w:val="en-DE"/>
+        </w:rPr>
+        <w:t xml:space="preserve">, da “final” </w:t>
+      </w:r>
+      <w:proofErr w:type="spellStart"/>
+      <w:r>
+        <w:rPr>
+          <w:lang w:val="en-DE"/>
+        </w:rPr>
+        <w:t>eine</w:t>
+      </w:r>
+      <w:proofErr w:type="spellEnd"/>
+      <w:r>
+        <w:rPr>
+          <w:lang w:val="en-DE"/>
+        </w:rPr>
+        <w:t xml:space="preserve"> </w:t>
+      </w:r>
+      <w:proofErr w:type="spellStart"/>
+      <w:r>
+        <w:rPr>
+          <w:lang w:val="en-DE"/>
+        </w:rPr>
+        <w:t>Vererbung</w:t>
+      </w:r>
+      <w:proofErr w:type="spellEnd"/>
+      <w:r>
+        <w:rPr>
+          <w:lang w:val="en-DE"/>
+        </w:rPr>
+        <w:t xml:space="preserve"> </w:t>
+      </w:r>
+      <w:proofErr w:type="spellStart"/>
+      <w:r>
+        <w:rPr>
+          <w:lang w:val="en-DE"/>
+        </w:rPr>
+        <w:t>verhindern</w:t>
+      </w:r>
+      <w:proofErr w:type="spellEnd"/>
+      <w:r>
+        <w:rPr>
+          <w:lang w:val="en-DE"/>
+        </w:rPr>
+        <w:t xml:space="preserve"> </w:t>
+      </w:r>
+      <w:proofErr w:type="spellStart"/>
+      <w:r>
+        <w:rPr>
+          <w:lang w:val="en-DE"/>
+        </w:rPr>
+        <w:t>würde</w:t>
+      </w:r>
+      <w:proofErr w:type="spellEnd"/>
+      <w:r>
+        <w:rPr>
+          <w:lang w:val="en-DE"/>
+        </w:rPr>
+        <w:t xml:space="preserve">. </w:t>
       </w:r>
     </w:p>
     <w:p>
       <w:pPr>
-        <w:pStyle w:val="TextBody"/>
-        <w:rPr/>
-      </w:pPr>
-      <w:r>
-        <w:rPr/>
-        <w:t>Add other classes, where necessary</w:t>
-      </w:r>
+        <w:pStyle w:val="BodyText"/>
+        <w:rPr>
+          <w:lang w:val="en-DE"/>
+        </w:rPr>
+      </w:pPr>
+      <w:r>
+        <w:rPr>
+          <w:lang w:val="en-DE"/>
+        </w:rPr>
+        <w:t xml:space="preserve"> </w:t>
+      </w:r>
+      <w:bookmarkStart w:id="0" w:name="_GoBack"/>
+      <w:bookmarkEnd w:id="0"/>
     </w:p>
     <w:p>
       <w:pPr>
-        <w:pStyle w:val="TextBody"/>
-        <w:rPr/>
-      </w:pPr>
-      <w:r>
-        <w:rPr/>
-        <w:t>Ensure that your classes plays well with Wahlzeit</w:t>
+        <w:pStyle w:val="BodyText"/>
+      </w:pPr>
+      <w:r>
+        <w:rPr>
+          <w:lang w:val="en-DE"/>
+        </w:rPr>
+        <w:t>...</w:t>
       </w:r>
     </w:p>
     <w:p>
       <w:pPr>
-        <w:pStyle w:val="TextBody"/>
-        <w:rPr/>
-      </w:pPr>
-      <w:r>
-        <w:rPr/>
-        <w:t>Specifically, make sure that your photo class is instantiated</w:t>
+        <w:pStyle w:val="BodyText"/>
+      </w:pPr>
+      <w:r>
+        <w:rPr>
+          <w:lang w:val="en-DE"/>
+        </w:rPr>
+        <w:t>Keep adding and adjusting test cases</w:t>
       </w:r>
     </w:p>
     <w:p>
       <w:pPr>
-        <w:pStyle w:val="TextBody"/>
-        <w:rPr/>
-      </w:pPr>
-      <w:r>
-        <w:rPr/>
-        <w:t>Make sure that your photos can be saved and loaded using your photo class</w:t>
-      </w:r>
+        <w:pStyle w:val="BodyText"/>
+        <w:rPr>
+          <w:lang w:val="en-DE"/>
+        </w:rPr>
+      </w:pPr>
     </w:p>
     <w:p>
       <w:pPr>
-        <w:pStyle w:val="TextBody"/>
-        <w:rPr/>
-      </w:pPr>
-      <w:r>
-        <w:rPr/>
-        <w:t>Ignore the user interface (if your class adds new attributes)</w:t>
+        <w:pStyle w:val="BodyText"/>
+      </w:pPr>
+      <w:proofErr w:type="spellStart"/>
+      <w:r>
+        <w:t>Ensure</w:t>
+      </w:r>
+      <w:proofErr w:type="spellEnd"/>
+      <w:r>
+        <w:t xml:space="preserve"> </w:t>
+      </w:r>
+      <w:proofErr w:type="spellStart"/>
+      <w:r>
+        <w:t>that</w:t>
+      </w:r>
+      <w:proofErr w:type="spellEnd"/>
+      <w:r>
+        <w:t xml:space="preserve"> </w:t>
+      </w:r>
+      <w:proofErr w:type="spellStart"/>
+      <w:r>
+        <w:t>your</w:t>
+      </w:r>
+      <w:proofErr w:type="spellEnd"/>
+      <w:r>
+        <w:t xml:space="preserve"> </w:t>
+      </w:r>
+      <w:proofErr w:type="spellStart"/>
+      <w:r>
+        <w:t>classes</w:t>
+      </w:r>
+      <w:proofErr w:type="spellEnd"/>
+      <w:r>
+        <w:t xml:space="preserve"> </w:t>
+      </w:r>
+      <w:proofErr w:type="spellStart"/>
+      <w:r>
+        <w:t>plays</w:t>
+      </w:r>
+      <w:proofErr w:type="spellEnd"/>
+      <w:r>
+        <w:t xml:space="preserve"> </w:t>
+      </w:r>
+      <w:proofErr w:type="spellStart"/>
+      <w:r>
+        <w:t>well</w:t>
+      </w:r>
+      <w:proofErr w:type="spellEnd"/>
+      <w:r>
+        <w:t xml:space="preserve"> </w:t>
+      </w:r>
+      <w:proofErr w:type="spellStart"/>
+      <w:r>
+        <w:t>with</w:t>
+      </w:r>
+      <w:proofErr w:type="spellEnd"/>
+      <w:r>
+        <w:t xml:space="preserve"> Wahlzeit</w:t>
       </w:r>
     </w:p>
     <w:p>
       <w:pPr>
-        <w:pStyle w:val="TextBody"/>
-        <w:rPr/>
-      </w:pPr>
-      <w:r>
-        <w:rPr>
-          <w:lang w:val="en-DE"/>
-        </w:rPr>
-        <w:t>...</w:t>
-      </w:r>
+        <w:pStyle w:val="BodyText"/>
+        <w:ind w:firstLine="720"/>
+      </w:pPr>
+      <w:proofErr w:type="spellStart"/>
+      <w:r>
+        <w:t>Specifically</w:t>
+      </w:r>
+      <w:proofErr w:type="spellEnd"/>
+      <w:r>
+        <w:t xml:space="preserve">, </w:t>
+      </w:r>
+      <w:proofErr w:type="spellStart"/>
+      <w:r>
+        <w:t>make</w:t>
+      </w:r>
+      <w:proofErr w:type="spellEnd"/>
+      <w:r>
+        <w:t xml:space="preserve"> </w:t>
+      </w:r>
+      <w:proofErr w:type="spellStart"/>
+      <w:r>
+        <w:t>sure</w:t>
+      </w:r>
+      <w:proofErr w:type="spellEnd"/>
+      <w:r>
+        <w:t xml:space="preserve"> </w:t>
+      </w:r>
+      <w:proofErr w:type="spellStart"/>
+      <w:r>
+        <w:t>that</w:t>
+      </w:r>
+      <w:proofErr w:type="spellEnd"/>
+      <w:r>
+        <w:t xml:space="preserve"> </w:t>
+      </w:r>
+      <w:proofErr w:type="spellStart"/>
+      <w:r>
+        <w:t>your</w:t>
+      </w:r>
+      <w:proofErr w:type="spellEnd"/>
+      <w:r>
+        <w:t xml:space="preserve"> </w:t>
+      </w:r>
+      <w:proofErr w:type="spellStart"/>
+      <w:r>
+        <w:t>photo</w:t>
+      </w:r>
+      <w:proofErr w:type="spellEnd"/>
+      <w:r>
+        <w:t xml:space="preserve"> </w:t>
+      </w:r>
+      <w:proofErr w:type="spellStart"/>
+      <w:r>
+        <w:t>class</w:t>
+      </w:r>
+      <w:proofErr w:type="spellEnd"/>
+      <w:r>
+        <w:t xml:space="preserve"> </w:t>
+      </w:r>
+      <w:proofErr w:type="spellStart"/>
+      <w:r>
+        <w:t>is</w:t>
+      </w:r>
+      <w:proofErr w:type="spellEnd"/>
+      <w:r>
+        <w:t xml:space="preserve"> </w:t>
+      </w:r>
+      <w:proofErr w:type="spellStart"/>
+      <w:r>
+        <w:t>instantiated</w:t>
+      </w:r>
+      <w:proofErr w:type="spellEnd"/>
     </w:p>
     <w:p>
       <w:pPr>
-        <w:pStyle w:val="TextBody"/>
-        <w:rPr>
-          <w:lang w:val="en-DE"/>
-        </w:rPr>
-      </w:pPr>
-      <w:r>
-        <w:rPr>
-          <w:lang w:val="en-DE"/>
-        </w:rPr>
-      </w:r>
+        <w:pStyle w:val="BodyText"/>
+        <w:ind w:firstLine="720"/>
+      </w:pPr>
+      <w:proofErr w:type="spellStart"/>
+      <w:r>
+        <w:t>Make</w:t>
+      </w:r>
+      <w:proofErr w:type="spellEnd"/>
+      <w:r>
+        <w:t xml:space="preserve"> </w:t>
+      </w:r>
+      <w:proofErr w:type="spellStart"/>
+      <w:r>
+        <w:t>sure</w:t>
+      </w:r>
+      <w:proofErr w:type="spellEnd"/>
+      <w:r>
+        <w:t xml:space="preserve"> </w:t>
+      </w:r>
+      <w:proofErr w:type="spellStart"/>
+      <w:r>
+        <w:t>that</w:t>
+      </w:r>
+      <w:proofErr w:type="spellEnd"/>
+      <w:r>
+        <w:t xml:space="preserve"> </w:t>
+      </w:r>
+      <w:proofErr w:type="spellStart"/>
+      <w:r>
+        <w:t>your</w:t>
+      </w:r>
+      <w:proofErr w:type="spellEnd"/>
+      <w:r>
+        <w:t xml:space="preserve"> </w:t>
+      </w:r>
+      <w:proofErr w:type="spellStart"/>
+      <w:r>
+        <w:t>photos</w:t>
+      </w:r>
+      <w:proofErr w:type="spellEnd"/>
+      <w:r>
+        <w:t xml:space="preserve"> </w:t>
+      </w:r>
+      <w:proofErr w:type="spellStart"/>
+      <w:r>
+        <w:t>can</w:t>
+      </w:r>
+      <w:proofErr w:type="spellEnd"/>
+      <w:r>
+        <w:t xml:space="preserve"> </w:t>
+      </w:r>
+      <w:proofErr w:type="spellStart"/>
+      <w:r>
+        <w:t>be</w:t>
+      </w:r>
+      <w:proofErr w:type="spellEnd"/>
+      <w:r>
+        <w:t xml:space="preserve"> </w:t>
+      </w:r>
+      <w:proofErr w:type="spellStart"/>
+      <w:r>
+        <w:t>saved</w:t>
+      </w:r>
+      <w:proofErr w:type="spellEnd"/>
+      <w:r>
+        <w:t xml:space="preserve"> and </w:t>
+      </w:r>
+      <w:proofErr w:type="spellStart"/>
+      <w:r>
+        <w:t>loaded</w:t>
+      </w:r>
+      <w:proofErr w:type="spellEnd"/>
+      <w:r>
+        <w:t xml:space="preserve"> </w:t>
+      </w:r>
+      <w:proofErr w:type="spellStart"/>
+      <w:r>
+        <w:t>using</w:t>
+      </w:r>
+      <w:proofErr w:type="spellEnd"/>
+      <w:r>
+        <w:t xml:space="preserve"> </w:t>
+      </w:r>
+      <w:proofErr w:type="spellStart"/>
+      <w:r>
+        <w:t>your</w:t>
+      </w:r>
+      <w:proofErr w:type="spellEnd"/>
+      <w:r>
+        <w:t xml:space="preserve"> </w:t>
+      </w:r>
+      <w:proofErr w:type="spellStart"/>
+      <w:r>
+        <w:t>photo</w:t>
+      </w:r>
+      <w:proofErr w:type="spellEnd"/>
+      <w:r>
+        <w:t xml:space="preserve"> </w:t>
+      </w:r>
+      <w:proofErr w:type="spellStart"/>
+      <w:r>
+        <w:t>class</w:t>
+      </w:r>
+      <w:proofErr w:type="spellEnd"/>
     </w:p>
     <w:p>
       <w:pPr>
-        <w:pStyle w:val="TextBody"/>
-        <w:rPr/>
-      </w:pPr>
-      <w:r>
-        <w:rPr>
-          <w:lang w:val="de"/>
-        </w:rPr>
-        <w:t xml:space="preserve">Zuletzt habe ich alle Änderungen gepusht und den letzten Commit mit dem oben genannten Tag für die Abgabe markiert. </w:t>
+        <w:pStyle w:val="BodyText"/>
+      </w:pPr>
+      <w:proofErr w:type="spellStart"/>
+      <w:r>
+        <w:t>Ignore</w:t>
+      </w:r>
+      <w:proofErr w:type="spellEnd"/>
+      <w:r>
+        <w:t xml:space="preserve"> </w:t>
+      </w:r>
+      <w:proofErr w:type="spellStart"/>
+      <w:r>
+        <w:t>the</w:t>
+      </w:r>
+      <w:proofErr w:type="spellEnd"/>
+      <w:r>
+        <w:t xml:space="preserve"> </w:t>
+      </w:r>
+      <w:proofErr w:type="spellStart"/>
+      <w:r>
+        <w:t>user</w:t>
+      </w:r>
+      <w:proofErr w:type="spellEnd"/>
+      <w:r>
+        <w:t xml:space="preserve"> interface (</w:t>
+      </w:r>
+      <w:proofErr w:type="spellStart"/>
+      <w:r>
+        <w:t>if</w:t>
+      </w:r>
+      <w:proofErr w:type="spellEnd"/>
+      <w:r>
+        <w:t xml:space="preserve"> </w:t>
+      </w:r>
+      <w:proofErr w:type="spellStart"/>
+      <w:r>
+        <w:t>your</w:t>
+      </w:r>
+      <w:proofErr w:type="spellEnd"/>
+      <w:r>
+        <w:t xml:space="preserve"> </w:t>
+      </w:r>
+      <w:proofErr w:type="spellStart"/>
+      <w:r>
+        <w:t>class</w:t>
+      </w:r>
+      <w:proofErr w:type="spellEnd"/>
+      <w:r>
+        <w:t xml:space="preserve"> </w:t>
+      </w:r>
+      <w:proofErr w:type="spellStart"/>
+      <w:r>
+        <w:t>adds</w:t>
+      </w:r>
+      <w:proofErr w:type="spellEnd"/>
+      <w:r>
+        <w:t xml:space="preserve"> </w:t>
+      </w:r>
+      <w:proofErr w:type="spellStart"/>
+      <w:r>
+        <w:t>new</w:t>
+      </w:r>
+      <w:proofErr w:type="spellEnd"/>
+      <w:r>
+        <w:t xml:space="preserve"> </w:t>
+      </w:r>
+      <w:proofErr w:type="spellStart"/>
+      <w:r>
+        <w:t>attributes</w:t>
+      </w:r>
+      <w:proofErr w:type="spellEnd"/>
+      <w:r>
+        <w:t>)</w:t>
       </w:r>
     </w:p>
     <w:p>
       <w:pPr>
-        <w:pStyle w:val="TextBody"/>
-        <w:rPr>
-          <w:lang w:val="en-DE"/>
-        </w:rPr>
-      </w:pPr>
-      <w:r>
-        <w:rPr>
-          <w:lang w:val="en-DE"/>
-        </w:rPr>
-      </w:r>
+        <w:pStyle w:val="BodyText"/>
+      </w:pPr>
+      <w:r>
+        <w:rPr>
+          <w:lang w:val="en-DE"/>
+        </w:rPr>
+        <w:t>...</w:t>
+      </w:r>
+    </w:p>
+    <w:p>
+      <w:pPr>
+        <w:pStyle w:val="BodyText"/>
+        <w:rPr>
+          <w:lang w:val="en-DE"/>
+        </w:rPr>
+      </w:pPr>
+    </w:p>
+    <w:p>
+      <w:pPr>
+        <w:pStyle w:val="BodyText"/>
+      </w:pPr>
+      <w:r>
+        <w:rPr>
+          <w:lang w:val="de"/>
+        </w:rPr>
+        <w:t xml:space="preserve">Zuletzt habe ich alle Änderungen gepusht und den letzten Commit mit dem oben genannten Tag für die Abgabe markiert. </w:t>
+      </w:r>
+    </w:p>
+    <w:p>
+      <w:pPr>
+        <w:pStyle w:val="BodyText"/>
+        <w:rPr>
+          <w:lang w:val="en-DE"/>
+        </w:rPr>
+      </w:pPr>
     </w:p>
     <w:p>
       <w:pPr>
@@ -537,8 +3234,7 @@
           <w:ilvl w:val="1"/>
           <w:numId w:val="2"/>
         </w:numPr>
-        <w:ind w:left="0" w:hanging="0"/>
-        <w:rPr/>
+        <w:ind w:left="0" w:firstLine="0"/>
       </w:pPr>
       <w:r>
         <w:rPr>
@@ -550,101 +3246,617 @@
     <w:p>
       <w:pPr>
         <w:pStyle w:val="Heading3"/>
-        <w:ind w:left="0" w:hanging="0"/>
-        <w:rPr/>
-      </w:pPr>
-      <w:r>
-        <w:rPr/>
-        <w:t>Why did you extend the Photo class?/Why did you not just replace the Photo class?</w:t>
+      </w:pPr>
+      <w:proofErr w:type="spellStart"/>
+      <w:r>
+        <w:t>Why</w:t>
+      </w:r>
+      <w:proofErr w:type="spellEnd"/>
+      <w:r>
+        <w:t xml:space="preserve"> </w:t>
+      </w:r>
+      <w:proofErr w:type="spellStart"/>
+      <w:r>
+        <w:t>did</w:t>
+      </w:r>
+      <w:proofErr w:type="spellEnd"/>
+      <w:r>
+        <w:t xml:space="preserve"> </w:t>
+      </w:r>
+      <w:proofErr w:type="spellStart"/>
+      <w:r>
+        <w:t>you</w:t>
+      </w:r>
+      <w:proofErr w:type="spellEnd"/>
+      <w:r>
+        <w:t xml:space="preserve"> </w:t>
+      </w:r>
+      <w:proofErr w:type="spellStart"/>
+      <w:r>
+        <w:t>extend</w:t>
+      </w:r>
+      <w:proofErr w:type="spellEnd"/>
+      <w:r>
+        <w:t xml:space="preserve"> </w:t>
+      </w:r>
+      <w:proofErr w:type="spellStart"/>
+      <w:r>
+        <w:t>the</w:t>
+      </w:r>
+      <w:proofErr w:type="spellEnd"/>
+      <w:r>
+        <w:t xml:space="preserve"> </w:t>
+      </w:r>
+      <w:proofErr w:type="spellStart"/>
+      <w:r>
+        <w:t>Photo</w:t>
+      </w:r>
+      <w:proofErr w:type="spellEnd"/>
+      <w:r>
+        <w:t xml:space="preserve"> </w:t>
+      </w:r>
+      <w:proofErr w:type="spellStart"/>
+      <w:r>
+        <w:t>class</w:t>
+      </w:r>
+      <w:proofErr w:type="spellEnd"/>
+      <w:r>
+        <w:t>/</w:t>
+      </w:r>
+      <w:proofErr w:type="spellStart"/>
+      <w:r>
+        <w:t>Why</w:t>
+      </w:r>
+      <w:proofErr w:type="spellEnd"/>
+      <w:r>
+        <w:t xml:space="preserve"> </w:t>
+      </w:r>
+      <w:proofErr w:type="spellStart"/>
+      <w:r>
+        <w:t>did</w:t>
+      </w:r>
+      <w:proofErr w:type="spellEnd"/>
+      <w:r>
+        <w:t xml:space="preserve"> </w:t>
+      </w:r>
+      <w:proofErr w:type="spellStart"/>
+      <w:r>
+        <w:t>you</w:t>
+      </w:r>
+      <w:proofErr w:type="spellEnd"/>
+      <w:r>
+        <w:t xml:space="preserve"> not just </w:t>
+      </w:r>
+      <w:proofErr w:type="spellStart"/>
+      <w:r>
+        <w:t>replace</w:t>
+      </w:r>
+      <w:proofErr w:type="spellEnd"/>
+      <w:r>
+        <w:t xml:space="preserve"> </w:t>
+      </w:r>
+      <w:proofErr w:type="spellStart"/>
+      <w:r>
+        <w:t>the</w:t>
+      </w:r>
+      <w:proofErr w:type="spellEnd"/>
+      <w:r>
+        <w:t xml:space="preserve"> </w:t>
+      </w:r>
+      <w:proofErr w:type="spellStart"/>
+      <w:r>
+        <w:t>Photo</w:t>
+      </w:r>
+      <w:proofErr w:type="spellEnd"/>
+      <w:r>
+        <w:t xml:space="preserve"> </w:t>
+      </w:r>
+      <w:proofErr w:type="spellStart"/>
+      <w:r>
+        <w:t>class</w:t>
+      </w:r>
+      <w:proofErr w:type="spellEnd"/>
+      <w:r>
+        <w:t>?</w:t>
       </w:r>
     </w:p>
     <w:p>
       <w:pPr>
-        <w:pStyle w:val="TextBody"/>
-        <w:spacing w:before="0" w:after="113"/>
-        <w:ind w:left="0" w:hanging="0"/>
-        <w:rPr/>
-      </w:pPr>
-      <w:r>
-        <w:rPr/>
-        <w:t xml:space="preserve">Ich habe die Fotoklasse ergänzt, um im Sinne einer modularen Architektur die neuen Features vom „Core“ zu trennen. So können innere Klassen auch für andere Anwendungen wiederverwendet werden, ohne die Implementierung oder die zugehörigen Tests anpassen zu müssen. Dies erhöht zugleich auch die Verlässlichkeit, da diese Kernklassen bereits „Production-ready“ sind und viele Fehler bereits aufgedeckt wurden. </w:t>
+        <w:pStyle w:val="BodyText"/>
+      </w:pPr>
+      <w:r>
+        <w:t>Ich habe die Fotoklasse ergänzt, um im Sinne einer modularen Architektur die neuen Features vom „Core“ zu trennen. So können innere Klassen auch für andere Anwendungen wiederverwendet werden, ohne die Implementierung oder die zugehörigen Tests anpassen zu müssen. Dies erhöht zugleich auch die Verlässlichkeit, da diese Kernklassen bereits „</w:t>
+      </w:r>
+      <w:proofErr w:type="spellStart"/>
+      <w:r>
+        <w:t>Production-ready</w:t>
+      </w:r>
+      <w:proofErr w:type="spellEnd"/>
+      <w:r>
+        <w:t xml:space="preserve">“ sind und viele Fehler bereits aufgedeckt wurden. </w:t>
       </w:r>
     </w:p>
     <w:p>
       <w:pPr>
-        <w:pStyle w:val="TextBody"/>
-        <w:spacing w:before="0" w:after="113"/>
-        <w:ind w:left="0" w:hanging="0"/>
-        <w:rPr/>
-      </w:pPr>
-      <w:r>
-        <w:rPr/>
-      </w:r>
+        <w:pStyle w:val="BodyText"/>
+      </w:pPr>
     </w:p>
     <w:p>
       <w:pPr>
         <w:pStyle w:val="Heading3"/>
-        <w:ind w:left="0" w:hanging="0"/>
-        <w:rPr/>
-      </w:pPr>
-      <w:r>
-        <w:rPr/>
-        <w:t>Which tests did you add and why?</w:t>
+      </w:pPr>
+      <w:proofErr w:type="spellStart"/>
+      <w:r>
+        <w:t>Which</w:t>
+      </w:r>
+      <w:proofErr w:type="spellEnd"/>
+      <w:r>
+        <w:t xml:space="preserve"> </w:t>
+      </w:r>
+      <w:proofErr w:type="spellStart"/>
+      <w:r>
+        <w:t>tests</w:t>
+      </w:r>
+      <w:proofErr w:type="spellEnd"/>
+      <w:r>
+        <w:t xml:space="preserve"> </w:t>
+      </w:r>
+      <w:proofErr w:type="spellStart"/>
+      <w:r>
+        <w:t>did</w:t>
+      </w:r>
+      <w:proofErr w:type="spellEnd"/>
+      <w:r>
+        <w:t xml:space="preserve"> </w:t>
+      </w:r>
+      <w:proofErr w:type="spellStart"/>
+      <w:r>
+        <w:t>you</w:t>
+      </w:r>
+      <w:proofErr w:type="spellEnd"/>
+      <w:r>
+        <w:t xml:space="preserve"> </w:t>
+      </w:r>
+      <w:proofErr w:type="spellStart"/>
+      <w:r>
+        <w:t>add</w:t>
+      </w:r>
+      <w:proofErr w:type="spellEnd"/>
+      <w:r>
+        <w:t xml:space="preserve"> and </w:t>
+      </w:r>
+      <w:proofErr w:type="spellStart"/>
+      <w:r>
+        <w:t>why</w:t>
+      </w:r>
+      <w:proofErr w:type="spellEnd"/>
+      <w:r>
+        <w:t>?</w:t>
       </w:r>
     </w:p>
     <w:p>
       <w:pPr>
-        <w:pStyle w:val="TextBody"/>
-        <w:spacing w:before="0" w:after="113"/>
-        <w:ind w:left="0" w:hanging="0"/>
-        <w:rPr/>
-      </w:pPr>
-      <w:r>
-        <w:rPr/>
+        <w:pStyle w:val="BodyText"/>
+        <w:rPr>
+          <w:lang w:val="en-DE"/>
+        </w:rPr>
+      </w:pPr>
+      <w:r>
+        <w:rPr>
+          <w:lang w:val="en-DE"/>
+        </w:rPr>
+        <w:t xml:space="preserve">Ich </w:t>
+      </w:r>
+      <w:proofErr w:type="spellStart"/>
+      <w:r>
+        <w:rPr>
+          <w:lang w:val="en-DE"/>
+        </w:rPr>
+        <w:t>habe</w:t>
+      </w:r>
+      <w:proofErr w:type="spellEnd"/>
+      <w:r>
+        <w:rPr>
+          <w:lang w:val="en-DE"/>
+        </w:rPr>
+        <w:t xml:space="preserve"> </w:t>
+      </w:r>
+      <w:proofErr w:type="spellStart"/>
+      <w:r>
+        <w:rPr>
+          <w:lang w:val="en-DE"/>
+        </w:rPr>
+        <w:t>vorallem</w:t>
+      </w:r>
+      <w:proofErr w:type="spellEnd"/>
+      <w:r>
+        <w:rPr>
+          <w:lang w:val="en-DE"/>
+        </w:rPr>
+        <w:t xml:space="preserve"> Tests </w:t>
+      </w:r>
+      <w:proofErr w:type="spellStart"/>
+      <w:r>
+        <w:rPr>
+          <w:lang w:val="en-DE"/>
+        </w:rPr>
+        <w:t>zu</w:t>
+      </w:r>
+      <w:proofErr w:type="spellEnd"/>
+      <w:r>
+        <w:rPr>
+          <w:lang w:val="en-DE"/>
+        </w:rPr>
+        <w:t xml:space="preserve"> den </w:t>
+      </w:r>
+      <w:proofErr w:type="spellStart"/>
+      <w:r>
+        <w:rPr>
+          <w:lang w:val="en-DE"/>
+        </w:rPr>
+        <w:t>Konstruktoren</w:t>
+      </w:r>
+      <w:proofErr w:type="spellEnd"/>
+      <w:r>
+        <w:rPr>
+          <w:lang w:val="en-DE"/>
+        </w:rPr>
+        <w:t xml:space="preserve"> und den </w:t>
+      </w:r>
+      <w:proofErr w:type="spellStart"/>
+      <w:r>
+        <w:rPr>
+          <w:lang w:val="en-DE"/>
+        </w:rPr>
+        <w:t>Erzeugern</w:t>
+      </w:r>
+      <w:proofErr w:type="spellEnd"/>
+      <w:r>
+        <w:rPr>
+          <w:lang w:val="en-DE"/>
+        </w:rPr>
+        <w:t xml:space="preserve"> </w:t>
+      </w:r>
+      <w:proofErr w:type="spellStart"/>
+      <w:r>
+        <w:rPr>
+          <w:lang w:val="en-DE"/>
+        </w:rPr>
+        <w:t>geschrieben</w:t>
+      </w:r>
+      <w:proofErr w:type="spellEnd"/>
+      <w:r>
+        <w:rPr>
+          <w:lang w:val="en-DE"/>
+        </w:rPr>
+        <w:t xml:space="preserve">, da </w:t>
+      </w:r>
+      <w:proofErr w:type="spellStart"/>
+      <w:r>
+        <w:rPr>
+          <w:lang w:val="en-DE"/>
+        </w:rPr>
+        <w:t>diese</w:t>
+      </w:r>
+      <w:proofErr w:type="spellEnd"/>
+      <w:r>
+        <w:rPr>
+          <w:lang w:val="en-DE"/>
+        </w:rPr>
+        <w:t xml:space="preserve"> den </w:t>
+      </w:r>
+      <w:proofErr w:type="spellStart"/>
+      <w:r>
+        <w:rPr>
+          <w:lang w:val="en-DE"/>
+        </w:rPr>
+        <w:t>kritischen</w:t>
+      </w:r>
+      <w:proofErr w:type="spellEnd"/>
+      <w:r>
+        <w:rPr>
+          <w:lang w:val="en-DE"/>
+        </w:rPr>
+        <w:t xml:space="preserve"> </w:t>
+      </w:r>
+      <w:proofErr w:type="spellStart"/>
+      <w:r>
+        <w:rPr>
+          <w:lang w:val="en-DE"/>
+        </w:rPr>
+        <w:t>Teil</w:t>
+      </w:r>
+      <w:proofErr w:type="spellEnd"/>
+      <w:r>
+        <w:rPr>
+          <w:lang w:val="en-DE"/>
+        </w:rPr>
+        <w:t xml:space="preserve"> der </w:t>
+      </w:r>
+      <w:proofErr w:type="spellStart"/>
+      <w:r>
+        <w:rPr>
+          <w:lang w:val="en-DE"/>
+        </w:rPr>
+        <w:t>Anwendung</w:t>
+      </w:r>
+      <w:proofErr w:type="spellEnd"/>
+      <w:r>
+        <w:rPr>
+          <w:lang w:val="en-DE"/>
+        </w:rPr>
+        <w:t xml:space="preserve"> (die </w:t>
+      </w:r>
+      <w:proofErr w:type="spellStart"/>
+      <w:r>
+        <w:rPr>
+          <w:lang w:val="en-DE"/>
+        </w:rPr>
+        <w:t>Interaktion</w:t>
+      </w:r>
+      <w:proofErr w:type="spellEnd"/>
+      <w:r>
+        <w:rPr>
+          <w:lang w:val="en-DE"/>
+        </w:rPr>
+        <w:t xml:space="preserve"> </w:t>
+      </w:r>
+      <w:proofErr w:type="spellStart"/>
+      <w:r>
+        <w:rPr>
+          <w:lang w:val="en-DE"/>
+        </w:rPr>
+        <w:t>mit</w:t>
+      </w:r>
+      <w:proofErr w:type="spellEnd"/>
+      <w:r>
+        <w:rPr>
+          <w:lang w:val="en-DE"/>
+        </w:rPr>
+        <w:t xml:space="preserve"> </w:t>
+      </w:r>
+      <w:proofErr w:type="spellStart"/>
+      <w:r>
+        <w:rPr>
+          <w:lang w:val="en-DE"/>
+        </w:rPr>
+        <w:t>AppEngine</w:t>
+      </w:r>
+      <w:proofErr w:type="spellEnd"/>
+      <w:r>
+        <w:rPr>
+          <w:lang w:val="en-DE"/>
+        </w:rPr>
+        <w:t xml:space="preserve">) </w:t>
+      </w:r>
+      <w:proofErr w:type="spellStart"/>
+      <w:r>
+        <w:rPr>
+          <w:lang w:val="en-DE"/>
+        </w:rPr>
+        <w:t>absichern</w:t>
+      </w:r>
+      <w:proofErr w:type="spellEnd"/>
+      <w:r>
+        <w:rPr>
+          <w:lang w:val="en-DE"/>
+        </w:rPr>
+        <w:t xml:space="preserve"> und </w:t>
+      </w:r>
+      <w:proofErr w:type="spellStart"/>
+      <w:r>
+        <w:rPr>
+          <w:lang w:val="en-DE"/>
+        </w:rPr>
+        <w:t>vor</w:t>
+      </w:r>
+      <w:proofErr w:type="spellEnd"/>
+      <w:r>
+        <w:rPr>
+          <w:lang w:val="en-DE"/>
+        </w:rPr>
+        <w:t xml:space="preserve"> </w:t>
+      </w:r>
+      <w:proofErr w:type="spellStart"/>
+      <w:r>
+        <w:rPr>
+          <w:lang w:val="en-DE"/>
+        </w:rPr>
+        <w:t>Regressionen</w:t>
+      </w:r>
+      <w:proofErr w:type="spellEnd"/>
+      <w:r>
+        <w:rPr>
+          <w:lang w:val="en-DE"/>
+        </w:rPr>
+        <w:t xml:space="preserve"> </w:t>
+      </w:r>
+      <w:proofErr w:type="spellStart"/>
+      <w:r>
+        <w:rPr>
+          <w:lang w:val="en-DE"/>
+        </w:rPr>
+        <w:t>schützen</w:t>
+      </w:r>
+      <w:proofErr w:type="spellEnd"/>
+      <w:r>
+        <w:rPr>
+          <w:lang w:val="en-DE"/>
+        </w:rPr>
+        <w:t xml:space="preserve">. </w:t>
+      </w:r>
+      <w:proofErr w:type="spellStart"/>
+      <w:r>
+        <w:rPr>
+          <w:lang w:val="en-DE"/>
+        </w:rPr>
+        <w:t>Weitere</w:t>
+      </w:r>
+      <w:proofErr w:type="spellEnd"/>
+      <w:r>
+        <w:rPr>
+          <w:lang w:val="en-DE"/>
+        </w:rPr>
+        <w:t xml:space="preserve"> </w:t>
+      </w:r>
+      <w:proofErr w:type="spellStart"/>
+      <w:r>
+        <w:rPr>
+          <w:lang w:val="en-DE"/>
+        </w:rPr>
+        <w:t>waren</w:t>
+      </w:r>
+      <w:proofErr w:type="spellEnd"/>
+      <w:r>
+        <w:rPr>
+          <w:lang w:val="en-DE"/>
+        </w:rPr>
+        <w:t xml:space="preserve"> </w:t>
+      </w:r>
+      <w:proofErr w:type="spellStart"/>
+      <w:r>
+        <w:rPr>
+          <w:lang w:val="en-DE"/>
+        </w:rPr>
+        <w:t>stichpunktartig</w:t>
+      </w:r>
+      <w:proofErr w:type="spellEnd"/>
+      <w:r>
+        <w:rPr>
+          <w:lang w:val="en-DE"/>
+        </w:rPr>
+        <w:t xml:space="preserve"> und </w:t>
+      </w:r>
+      <w:proofErr w:type="spellStart"/>
+      <w:r>
+        <w:rPr>
+          <w:lang w:val="en-DE"/>
+        </w:rPr>
+        <w:t>vor</w:t>
+      </w:r>
+      <w:proofErr w:type="spellEnd"/>
+      <w:r>
+        <w:rPr>
+          <w:lang w:val="en-DE"/>
+        </w:rPr>
+        <w:t xml:space="preserve"> </w:t>
+      </w:r>
+      <w:proofErr w:type="spellStart"/>
+      <w:r>
+        <w:rPr>
+          <w:lang w:val="en-DE"/>
+        </w:rPr>
+        <w:t>allem</w:t>
+      </w:r>
+      <w:proofErr w:type="spellEnd"/>
+      <w:r>
+        <w:rPr>
+          <w:lang w:val="en-DE"/>
+        </w:rPr>
+        <w:t xml:space="preserve"> </w:t>
+      </w:r>
+      <w:proofErr w:type="spellStart"/>
+      <w:r>
+        <w:rPr>
+          <w:lang w:val="en-DE"/>
+        </w:rPr>
+        <w:t>zum</w:t>
+      </w:r>
+      <w:proofErr w:type="spellEnd"/>
+      <w:r>
+        <w:rPr>
+          <w:lang w:val="en-DE"/>
+        </w:rPr>
+        <w:t xml:space="preserve"> </w:t>
+      </w:r>
+      <w:proofErr w:type="spellStart"/>
+      <w:r>
+        <w:rPr>
+          <w:lang w:val="en-DE"/>
+        </w:rPr>
+        <w:t>Testen</w:t>
+      </w:r>
+      <w:proofErr w:type="spellEnd"/>
+      <w:r>
+        <w:rPr>
+          <w:lang w:val="en-DE"/>
+        </w:rPr>
+        <w:t xml:space="preserve"> der </w:t>
+      </w:r>
+      <w:proofErr w:type="spellStart"/>
+      <w:r>
+        <w:rPr>
+          <w:lang w:val="en-DE"/>
+        </w:rPr>
+        <w:t>überschriebenen</w:t>
+      </w:r>
+      <w:proofErr w:type="spellEnd"/>
+      <w:r>
+        <w:rPr>
+          <w:lang w:val="en-DE"/>
+        </w:rPr>
+        <w:t xml:space="preserve"> </w:t>
+      </w:r>
+      <w:proofErr w:type="spellStart"/>
+      <w:r>
+        <w:rPr>
+          <w:lang w:val="en-DE"/>
+        </w:rPr>
+        <w:t>Methoden</w:t>
+      </w:r>
+      <w:proofErr w:type="spellEnd"/>
+      <w:r>
+        <w:rPr>
+          <w:lang w:val="en-DE"/>
+        </w:rPr>
+        <w:t xml:space="preserve"> </w:t>
+      </w:r>
+      <w:proofErr w:type="spellStart"/>
+      <w:r>
+        <w:rPr>
+          <w:lang w:val="en-DE"/>
+        </w:rPr>
+        <w:t>gedacht</w:t>
+      </w:r>
+      <w:proofErr w:type="spellEnd"/>
+      <w:r>
+        <w:rPr>
+          <w:lang w:val="en-DE"/>
+        </w:rPr>
+        <w:t xml:space="preserve">.  </w:t>
       </w:r>
     </w:p>
     <w:p>
       <w:pPr>
-        <w:pStyle w:val="TextBody"/>
-        <w:spacing w:before="0" w:after="113"/>
-        <w:ind w:left="0" w:hanging="0"/>
-        <w:rPr/>
-      </w:pPr>
-      <w:r>
-        <w:rPr/>
-      </w:r>
+        <w:pStyle w:val="BodyText"/>
+      </w:pPr>
     </w:p>
     <w:p>
       <w:pPr>
-        <w:pStyle w:val="TextBody"/>
-        <w:spacing w:before="0" w:after="113"/>
-        <w:ind w:left="0" w:hanging="0"/>
-        <w:rPr/>
-      </w:pPr>
-      <w:r>
-        <w:rPr/>
-      </w:r>
+        <w:pStyle w:val="BodyText"/>
+      </w:pPr>
     </w:p>
     <w:sectPr>
-      <w:type w:val="nextPage"/>
       <w:pgSz w:w="11906" w:h="16838"/>
-      <w:pgMar w:left="1134" w:right="1134" w:header="0" w:top="1134" w:footer="0" w:bottom="1134" w:gutter="0"/>
-      <w:pgNumType w:fmt="decimal"/>
-      <w:formProt w:val="false"/>
-      <w:textDirection w:val="lrTb"/>
-      <w:docGrid w:type="default" w:linePitch="600" w:charSpace="32768"/>
+      <w:pgMar w:top="1134" w:right="1134" w:bottom="1134" w:left="1134" w:header="0" w:footer="0" w:gutter="0"/>
+      <w:cols w:space="720"/>
+      <w:formProt w:val="0"/>
+      <w:docGrid w:linePitch="600" w:charSpace="32768"/>
     </w:sectPr>
   </w:body>
 </w:document>
 </file>
 
 <file path=word/numbering.xml><?xml version="1.0" encoding="utf-8"?>
-<w:numbering xmlns:w="http://schemas.openxmlformats.org/wordprocessingml/2006/main" xmlns:o="urn:schemas-microsoft-com:office:office" xmlns:r="http://schemas.openxmlformats.org/officeDocument/2006/relationships" xmlns:v="urn:schemas-microsoft-com:vml">
-  <w:abstractNum w:abstractNumId="1">
+<w:numbering xmlns:wpc="http://schemas.microsoft.com/office/word/2010/wordprocessingCanvas" xmlns:cx="http://schemas.microsoft.com/office/drawing/2014/chartex" xmlns:cx1="http://schemas.microsoft.com/office/drawing/2015/9/8/chartex" xmlns:cx2="http://schemas.microsoft.com/office/drawing/2015/10/21/chartex" xmlns:cx3="http://schemas.microsoft.com/office/drawing/2016/5/9/chartex" xmlns:cx4="http://schemas.microsoft.com/office/drawing/2016/5/10/chartex" xmlns:cx5="http://schemas.microsoft.com/office/drawing/2016/5/11/chartex" xmlns:cx6="http://schemas.microsoft.com/office/drawing/2016/5/12/chartex" xmlns:cx7="http://schemas.microsoft.com/office/drawing/2016/5/13/chartex" xmlns:cx8="http://schemas.microsoft.com/office/drawing/2016/5/14/chartex" xmlns:mc="http://schemas.openxmlformats.org/markup-compatibility/2006" xmlns:aink="http://schemas.microsoft.com/office/drawing/2016/ink" xmlns:am3d="http://schemas.microsoft.com/office/drawing/2017/model3d" xmlns:o="urn:schemas-microsoft-com:office:office" xmlns:r="http://schemas.openxmlformats.org/officeDocument/2006/relationships" xmlns:m="http://schemas.openxmlformats.org/officeDocument/2006/math" xmlns:v="urn:schemas-microsoft-com:vml" xmlns:wp14="http://schemas.microsoft.com/office/word/2010/wordprocessingDrawing" xmlns:wp="http://schemas.openxmlformats.org/drawingml/2006/wordprocessingDrawing" xmlns:w10="urn:schemas-microsoft-com:office:word" xmlns:w="http://schemas.openxmlformats.org/wordprocessingml/2006/main" xmlns:w14="http://schemas.microsoft.com/office/word/2010/wordml" xmlns:w15="http://schemas.microsoft.com/office/word/2012/wordml" xmlns:w16cid="http://schemas.microsoft.com/office/word/2016/wordml/cid" xmlns:w16se="http://schemas.microsoft.com/office/word/2015/wordml/symex" xmlns:wpg="http://schemas.microsoft.com/office/word/2010/wordprocessingGroup" xmlns:wpi="http://schemas.microsoft.com/office/word/2010/wordprocessingInk" xmlns:wne="http://schemas.microsoft.com/office/word/2006/wordml" xmlns:wps="http://schemas.microsoft.com/office/word/2010/wordprocessingShape" mc:Ignorable="w14 w15 w16se w16cid wp14">
+  <w:abstractNum w:abstractNumId="0" w15:restartNumberingAfterBreak="0">
+    <w:nsid w:val="64AC5C22"/>
+    <w:multiLevelType w:val="multilevel"/>
+    <w:tmpl w:val="A776D8C0"/>
     <w:lvl w:ilvl="0">
       <w:start w:val="1"/>
+      <w:numFmt w:val="none"/>
       <w:pStyle w:val="Heading1"/>
-      <w:numFmt w:val="none"/>
       <w:suff w:val="nothing"/>
       <w:lvlText w:val=""/>
       <w:lvlJc w:val="left"/>
@@ -654,8 +3866,8 @@
     </w:lvl>
     <w:lvl w:ilvl="1">
       <w:start w:val="1"/>
+      <w:numFmt w:val="none"/>
       <w:pStyle w:val="Heading2"/>
-      <w:numFmt w:val="none"/>
       <w:suff w:val="nothing"/>
       <w:lvlText w:val=""/>
       <w:lvlJc w:val="left"/>
@@ -665,8 +3877,8 @@
     </w:lvl>
     <w:lvl w:ilvl="2">
       <w:start w:val="1"/>
+      <w:numFmt w:val="none"/>
       <w:pStyle w:val="Heading3"/>
-      <w:numFmt w:val="none"/>
       <w:suff w:val="nothing"/>
       <w:lvlText w:val=""/>
       <w:lvlJc w:val="left"/>
@@ -681,7 +3893,7 @@
       <w:lvlText w:val=""/>
       <w:lvlJc w:val="left"/>
       <w:pPr>
-        <w:ind w:left="0" w:hanging="0"/>
+        <w:ind w:left="0" w:firstLine="0"/>
       </w:pPr>
     </w:lvl>
     <w:lvl w:ilvl="4">
@@ -691,7 +3903,7 @@
       <w:lvlText w:val=""/>
       <w:lvlJc w:val="left"/>
       <w:pPr>
-        <w:ind w:left="0" w:hanging="0"/>
+        <w:ind w:left="0" w:firstLine="0"/>
       </w:pPr>
     </w:lvl>
     <w:lvl w:ilvl="5">
@@ -701,7 +3913,7 @@
       <w:lvlText w:val=""/>
       <w:lvlJc w:val="left"/>
       <w:pPr>
-        <w:ind w:left="0" w:hanging="0"/>
+        <w:ind w:left="0" w:firstLine="0"/>
       </w:pPr>
     </w:lvl>
     <w:lvl w:ilvl="6">
@@ -711,7 +3923,7 @@
       <w:lvlText w:val=""/>
       <w:lvlJc w:val="left"/>
       <w:pPr>
-        <w:ind w:left="0" w:hanging="0"/>
+        <w:ind w:left="0" w:firstLine="0"/>
       </w:pPr>
     </w:lvl>
     <w:lvl w:ilvl="7">
@@ -721,7 +3933,7 @@
       <w:lvlText w:val=""/>
       <w:lvlJc w:val="left"/>
       <w:pPr>
-        <w:ind w:left="0" w:hanging="0"/>
+        <w:ind w:left="0" w:firstLine="0"/>
       </w:pPr>
     </w:lvl>
     <w:lvl w:ilvl="8">
@@ -731,11 +3943,14 @@
       <w:lvlText w:val=""/>
       <w:lvlJc w:val="left"/>
       <w:pPr>
-        <w:ind w:left="0" w:hanging="0"/>
+        <w:ind w:left="0" w:firstLine="0"/>
       </w:pPr>
     </w:lvl>
   </w:abstractNum>
-  <w:abstractNum w:abstractNumId="2">
+  <w:abstractNum w:abstractNumId="1" w15:restartNumberingAfterBreak="0">
+    <w:nsid w:val="7049006A"/>
+    <w:multiLevelType w:val="multilevel"/>
+    <w:tmpl w:val="09B601EA"/>
     <w:lvl w:ilvl="0">
       <w:start w:val="1"/>
       <w:numFmt w:val="none"/>
@@ -773,7 +3988,7 @@
       <w:lvlText w:val=""/>
       <w:lvlJc w:val="left"/>
       <w:pPr>
-        <w:ind w:left="0" w:hanging="0"/>
+        <w:ind w:left="0" w:firstLine="0"/>
       </w:pPr>
     </w:lvl>
     <w:lvl w:ilvl="4">
@@ -783,7 +3998,7 @@
       <w:lvlText w:val=""/>
       <w:lvlJc w:val="left"/>
       <w:pPr>
-        <w:ind w:left="0" w:hanging="0"/>
+        <w:ind w:left="0" w:firstLine="0"/>
       </w:pPr>
     </w:lvl>
     <w:lvl w:ilvl="5">
@@ -793,7 +4008,7 @@
       <w:lvlText w:val=""/>
       <w:lvlJc w:val="left"/>
       <w:pPr>
-        <w:ind w:left="0" w:hanging="0"/>
+        <w:ind w:left="0" w:firstLine="0"/>
       </w:pPr>
     </w:lvl>
     <w:lvl w:ilvl="6">
@@ -803,7 +4018,7 @@
       <w:lvlText w:val=""/>
       <w:lvlJc w:val="left"/>
       <w:pPr>
-        <w:ind w:left="0" w:hanging="0"/>
+        <w:ind w:left="0" w:firstLine="0"/>
       </w:pPr>
     </w:lvl>
     <w:lvl w:ilvl="7">
@@ -813,7 +4028,7 @@
       <w:lvlText w:val=""/>
       <w:lvlJc w:val="left"/>
       <w:pPr>
-        <w:ind w:left="0" w:hanging="0"/>
+        <w:ind w:left="0" w:firstLine="0"/>
       </w:pPr>
     </w:lvl>
     <w:lvl w:ilvl="8">
@@ -823,11 +4038,14 @@
       <w:lvlText w:val=""/>
       <w:lvlJc w:val="left"/>
       <w:pPr>
-        <w:ind w:left="0" w:hanging="0"/>
+        <w:ind w:left="0" w:firstLine="0"/>
       </w:pPr>
     </w:lvl>
   </w:abstractNum>
-  <w:abstractNum w:abstractNumId="3">
+  <w:abstractNum w:abstractNumId="2" w15:restartNumberingAfterBreak="0">
+    <w:nsid w:val="785779C2"/>
+    <w:multiLevelType w:val="multilevel"/>
+    <w:tmpl w:val="A636F646"/>
     <w:lvl w:ilvl="0">
       <w:start w:val="1"/>
       <w:numFmt w:val="none"/>
@@ -920,41 +4138,39 @@
     </w:lvl>
   </w:abstractNum>
   <w:num w:numId="1">
+    <w:abstractNumId w:val="0"/>
+  </w:num>
+  <w:num w:numId="2">
     <w:abstractNumId w:val="1"/>
   </w:num>
-  <w:num w:numId="2">
+  <w:num w:numId="3">
     <w:abstractNumId w:val="2"/>
-  </w:num>
-  <w:num w:numId="3">
-    <w:abstractNumId w:val="3"/>
   </w:num>
 </w:numbering>
 </file>
 
 <file path=word/styles.xml><?xml version="1.0" encoding="utf-8"?>
-<w:styles xmlns:w="http://schemas.openxmlformats.org/wordprocessingml/2006/main" xmlns:w14="http://schemas.microsoft.com/office/word/2010/wordml" xmlns:mc="http://schemas.openxmlformats.org/markup-compatibility/2006" mc:Ignorable="w14">
+<w:styles xmlns:mc="http://schemas.openxmlformats.org/markup-compatibility/2006" xmlns:r="http://schemas.openxmlformats.org/officeDocument/2006/relationships" xmlns:w="http://schemas.openxmlformats.org/wordprocessingml/2006/main" xmlns:w14="http://schemas.microsoft.com/office/word/2010/wordml" xmlns:w15="http://schemas.microsoft.com/office/word/2012/wordml" xmlns:w16cid="http://schemas.microsoft.com/office/word/2016/wordml/cid" xmlns:w16se="http://schemas.microsoft.com/office/word/2015/wordml/symex" mc:Ignorable="w14 w15 w16se w16cid">
   <w:docDefaults>
     <w:rPrDefault>
       <w:rPr>
-        <w:rFonts w:ascii="Times New Roman" w:hAnsi="Times New Roman" w:eastAsia="Times New Roman" w:cs="Times New Roman"/>
+        <w:rFonts w:ascii="Times New Roman" w:eastAsia="Times New Roman" w:hAnsi="Times New Roman" w:cs="Times New Roman"/>
         <w:lang w:val="en-DE" w:eastAsia="en-DE" w:bidi="ar-SA"/>
       </w:rPr>
     </w:rPrDefault>
-    <w:pPrDefault>
-      <w:pPr/>
-    </w:pPrDefault>
+    <w:pPrDefault/>
   </w:docDefaults>
-  <w:latentStyles w:defLockedState="0" w:defUIPriority="99" w:defSemiHidden="0" w:defUnhideWhenUsed="0" w:defQFormat="0" w:count="377">
+  <w:latentStyles w:defLockedState="0" w:defUIPriority="99" w:defSemiHidden="0" w:defUnhideWhenUsed="0" w:defQFormat="0" w:count="376">
     <w:lsdException w:name="Normal" w:uiPriority="0" w:qFormat="1"/>
     <w:lsdException w:name="heading 1" w:uiPriority="9" w:qFormat="1"/>
     <w:lsdException w:name="heading 2" w:uiPriority="9" w:qFormat="1"/>
     <w:lsdException w:name="heading 3" w:uiPriority="9" w:qFormat="1"/>
-    <w:lsdException w:name="heading 4" w:uiPriority="9" w:semiHidden="1" w:unhideWhenUsed="1" w:qFormat="1"/>
-    <w:lsdException w:name="heading 5" w:uiPriority="9" w:semiHidden="1" w:unhideWhenUsed="1" w:qFormat="1"/>
-    <w:lsdException w:name="heading 6" w:uiPriority="9" w:semiHidden="1" w:unhideWhenUsed="1" w:qFormat="1"/>
-    <w:lsdException w:name="heading 7" w:uiPriority="9" w:semiHidden="1" w:unhideWhenUsed="1" w:qFormat="1"/>
-    <w:lsdException w:name="heading 8" w:uiPriority="9" w:semiHidden="1" w:unhideWhenUsed="1" w:qFormat="1"/>
-    <w:lsdException w:name="heading 9" w:uiPriority="9" w:semiHidden="1" w:unhideWhenUsed="1" w:qFormat="1"/>
+    <w:lsdException w:name="heading 4" w:semiHidden="1" w:uiPriority="9" w:unhideWhenUsed="1" w:qFormat="1"/>
+    <w:lsdException w:name="heading 5" w:semiHidden="1" w:uiPriority="9" w:unhideWhenUsed="1" w:qFormat="1"/>
+    <w:lsdException w:name="heading 6" w:semiHidden="1" w:uiPriority="9" w:unhideWhenUsed="1" w:qFormat="1"/>
+    <w:lsdException w:name="heading 7" w:semiHidden="1" w:uiPriority="9" w:unhideWhenUsed="1" w:qFormat="1"/>
+    <w:lsdException w:name="heading 8" w:semiHidden="1" w:uiPriority="9" w:unhideWhenUsed="1" w:qFormat="1"/>
+    <w:lsdException w:name="heading 9" w:semiHidden="1" w:uiPriority="9" w:unhideWhenUsed="1" w:qFormat="1"/>
     <w:lsdException w:name="index 1" w:semiHidden="1" w:unhideWhenUsed="1"/>
     <w:lsdException w:name="index 2" w:semiHidden="1" w:unhideWhenUsed="1"/>
     <w:lsdException w:name="index 3" w:semiHidden="1" w:unhideWhenUsed="1"/>
@@ -964,15 +4180,15 @@
     <w:lsdException w:name="index 7" w:semiHidden="1" w:unhideWhenUsed="1"/>
     <w:lsdException w:name="index 8" w:semiHidden="1" w:unhideWhenUsed="1"/>
     <w:lsdException w:name="index 9" w:semiHidden="1" w:unhideWhenUsed="1"/>
-    <w:lsdException w:name="toc 1" w:uiPriority="39" w:semiHidden="1" w:unhideWhenUsed="1"/>
-    <w:lsdException w:name="toc 2" w:uiPriority="39" w:semiHidden="1" w:unhideWhenUsed="1"/>
-    <w:lsdException w:name="toc 3" w:uiPriority="39" w:semiHidden="1" w:unhideWhenUsed="1"/>
-    <w:lsdException w:name="toc 4" w:uiPriority="39" w:semiHidden="1" w:unhideWhenUsed="1"/>
-    <w:lsdException w:name="toc 5" w:uiPriority="39" w:semiHidden="1" w:unhideWhenUsed="1"/>
-    <w:lsdException w:name="toc 6" w:uiPriority="39" w:semiHidden="1" w:unhideWhenUsed="1"/>
-    <w:lsdException w:name="toc 7" w:uiPriority="39" w:semiHidden="1" w:unhideWhenUsed="1"/>
-    <w:lsdException w:name="toc 8" w:uiPriority="39" w:semiHidden="1" w:unhideWhenUsed="1"/>
-    <w:lsdException w:name="toc 9" w:uiPriority="39" w:semiHidden="1" w:unhideWhenUsed="1"/>
+    <w:lsdException w:name="toc 1" w:semiHidden="1" w:uiPriority="39" w:unhideWhenUsed="1"/>
+    <w:lsdException w:name="toc 2" w:semiHidden="1" w:uiPriority="39" w:unhideWhenUsed="1"/>
+    <w:lsdException w:name="toc 3" w:semiHidden="1" w:uiPriority="39" w:unhideWhenUsed="1"/>
+    <w:lsdException w:name="toc 4" w:semiHidden="1" w:uiPriority="39" w:unhideWhenUsed="1"/>
+    <w:lsdException w:name="toc 5" w:semiHidden="1" w:uiPriority="39" w:unhideWhenUsed="1"/>
+    <w:lsdException w:name="toc 6" w:semiHidden="1" w:uiPriority="39" w:unhideWhenUsed="1"/>
+    <w:lsdException w:name="toc 7" w:semiHidden="1" w:uiPriority="39" w:unhideWhenUsed="1"/>
+    <w:lsdException w:name="toc 8" w:semiHidden="1" w:uiPriority="39" w:unhideWhenUsed="1"/>
+    <w:lsdException w:name="toc 9" w:semiHidden="1" w:uiPriority="39" w:unhideWhenUsed="1"/>
     <w:lsdException w:name="Normal Indent" w:semiHidden="1" w:unhideWhenUsed="1"/>
     <w:lsdException w:name="footnote text" w:semiHidden="1" w:unhideWhenUsed="1"/>
     <w:lsdException w:name="annotation text" w:semiHidden="1" w:unhideWhenUsed="1"/>
@@ -1010,8 +4226,8 @@
     <w:lsdException w:name="Title" w:uiPriority="10" w:qFormat="1"/>
     <w:lsdException w:name="Closing" w:semiHidden="1" w:unhideWhenUsed="1"/>
     <w:lsdException w:name="Signature" w:semiHidden="1" w:unhideWhenUsed="1"/>
-    <w:lsdException w:name="Default Paragraph Font" w:uiPriority="1" w:semiHidden="1" w:unhideWhenUsed="1"/>
-    <w:lsdException w:name="Body Text" w:semiHidden="1" w:unhideWhenUsed="1"/>
+    <w:lsdException w:name="Default Paragraph Font" w:semiHidden="1" w:uiPriority="1" w:unhideWhenUsed="1"/>
+    <w:lsdException w:name="Body Text" w:semiHidden="1" w:uiPriority="0" w:unhideWhenUsed="1"/>
     <w:lsdException w:name="Body Text Indent" w:semiHidden="1" w:unhideWhenUsed="1"/>
     <w:lsdException w:name="List Continue" w:semiHidden="1" w:unhideWhenUsed="1"/>
     <w:lsdException w:name="List Continue 2" w:semiHidden="1" w:unhideWhenUsed="1"/>
@@ -1210,8 +4426,8 @@
     <w:lsdException w:name="Subtle Reference" w:uiPriority="31" w:qFormat="1"/>
     <w:lsdException w:name="Intense Reference" w:uiPriority="32" w:qFormat="1"/>
     <w:lsdException w:name="Book Title" w:uiPriority="33" w:qFormat="1"/>
-    <w:lsdException w:name="Bibliography" w:uiPriority="37" w:semiHidden="1" w:unhideWhenUsed="1"/>
-    <w:lsdException w:name="TOC Heading" w:uiPriority="39" w:semiHidden="1" w:unhideWhenUsed="1" w:qFormat="1"/>
+    <w:lsdException w:name="Bibliography" w:semiHidden="1" w:uiPriority="37" w:unhideWhenUsed="1"/>
+    <w:lsdException w:name="TOC Heading" w:semiHidden="1" w:uiPriority="39" w:unhideWhenUsed="1" w:qFormat="1"/>
     <w:lsdException w:name="Plain Table 1" w:uiPriority="41"/>
     <w:lsdException w:name="Plain Table 2" w:uiPriority="42"/>
     <w:lsdException w:name="Plain Table 3" w:uiPriority="43"/>
@@ -1321,20 +4537,16 @@
     <w:lsdException w:name="Hashtag" w:semiHidden="1" w:unhideWhenUsed="1"/>
     <w:lsdException w:name="Unresolved Mention" w:semiHidden="1" w:unhideWhenUsed="1"/>
     <w:lsdException w:name="Smart Link" w:semiHidden="1" w:unhideWhenUsed="1"/>
-    <w:lsdException w:name="Smart Link Error" w:semiHidden="1" w:unhideWhenUsed="1"/>
   </w:latentStyles>
-  <w:style w:type="paragraph" w:styleId="Normal" w:default="1">
+  <w:style w:type="paragraph" w:default="1" w:styleId="Normal">
     <w:name w:val="Normal"/>
     <w:qFormat/>
     <w:pPr>
-      <w:widowControl w:val="false"/>
-      <w:suppressAutoHyphens w:val="true"/>
-      <w:bidi w:val="0"/>
-      <w:jc w:val="left"/>
+      <w:widowControl w:val="0"/>
+      <w:suppressAutoHyphens/>
     </w:pPr>
     <w:rPr>
-      <w:rFonts w:ascii="Times New Roman" w:hAnsi="Times New Roman" w:eastAsia="Droid Sans Fallback" w:cs="FreeSans"/>
-      <w:color w:val="auto"/>
+      <w:rFonts w:eastAsia="Droid Sans Fallback" w:cs="FreeSans"/>
       <w:kern w:val="2"/>
       <w:sz w:val="24"/>
       <w:szCs w:val="24"/>
@@ -1342,13 +4554,12 @@
     </w:rPr>
   </w:style>
   <w:style w:type="paragraph" w:styleId="Heading1">
-    <w:name w:val="Heading 1"/>
+    <w:name w:val="heading 1"/>
     <w:basedOn w:val="Heading"/>
-    <w:next w:val="TextBody"/>
+    <w:next w:val="BodyText"/>
     <w:qFormat/>
     <w:pPr>
       <w:numPr>
-        <w:ilvl w:val="0"/>
         <w:numId w:val="1"/>
       </w:numPr>
       <w:spacing w:before="240" w:after="120"/>
@@ -1362,9 +4573,9 @@
     </w:rPr>
   </w:style>
   <w:style w:type="paragraph" w:styleId="Heading2">
-    <w:name w:val="Heading 2"/>
+    <w:name w:val="heading 2"/>
     <w:basedOn w:val="Heading"/>
-    <w:next w:val="TextBody"/>
+    <w:next w:val="BodyText"/>
     <w:qFormat/>
     <w:pPr>
       <w:numPr>
@@ -1372,7 +4583,7 @@
         <w:numId w:val="1"/>
       </w:numPr>
       <w:spacing w:before="200" w:after="120"/>
-      <w:ind w:left="0" w:hanging="0"/>
+      <w:ind w:left="0" w:firstLine="0"/>
       <w:outlineLvl w:val="1"/>
     </w:pPr>
     <w:rPr>
@@ -1383,9 +4594,9 @@
     </w:rPr>
   </w:style>
   <w:style w:type="paragraph" w:styleId="Heading3">
-    <w:name w:val="Heading 3"/>
+    <w:name w:val="heading 3"/>
     <w:basedOn w:val="Heading"/>
-    <w:next w:val="TextBody"/>
+    <w:next w:val="BodyText"/>
     <w:qFormat/>
     <w:pPr>
       <w:numPr>
@@ -1393,7 +4604,7 @@
         <w:numId w:val="1"/>
       </w:numPr>
       <w:spacing w:before="140" w:after="120"/>
-      <w:ind w:left="0" w:hanging="0"/>
+      <w:ind w:left="0" w:firstLine="0"/>
       <w:outlineLvl w:val="2"/>
     </w:pPr>
     <w:rPr>
@@ -1401,20 +4612,39 @@
       <w:sz w:val="24"/>
     </w:rPr>
   </w:style>
-  <w:style w:type="character" w:styleId="DefaultParagraphFont" w:default="1">
+  <w:style w:type="character" w:default="1" w:styleId="DefaultParagraphFont">
     <w:name w:val="Default Paragraph Font"/>
     <w:uiPriority w:val="1"/>
     <w:semiHidden/>
     <w:unhideWhenUsed/>
-    <w:qFormat/>
-    <w:rPr/>
   </w:style>
-  <w:style w:type="character" w:styleId="InternetLink">
+  <w:style w:type="table" w:default="1" w:styleId="TableNormal">
+    <w:name w:val="Normal Table"/>
+    <w:uiPriority w:val="99"/>
+    <w:semiHidden/>
+    <w:unhideWhenUsed/>
+    <w:tblPr>
+      <w:tblInd w:w="0" w:type="dxa"/>
+      <w:tblCellMar>
+        <w:top w:w="0" w:type="dxa"/>
+        <w:left w:w="108" w:type="dxa"/>
+        <w:bottom w:w="0" w:type="dxa"/>
+        <w:right w:w="108" w:type="dxa"/>
+      </w:tblCellMar>
+    </w:tblPr>
+  </w:style>
+  <w:style w:type="numbering" w:default="1" w:styleId="NoList">
+    <w:name w:val="No List"/>
+    <w:uiPriority w:val="99"/>
+    <w:semiHidden/>
+    <w:unhideWhenUsed/>
+  </w:style>
+  <w:style w:type="character" w:customStyle="1" w:styleId="InternetLink">
     <w:name w:val="Internet Link"/>
     <w:basedOn w:val="DefaultParagraphFont"/>
     <w:uiPriority w:val="99"/>
     <w:unhideWhenUsed/>
-    <w:rsid w:val="0019737f"/>
+    <w:rsid w:val="0019737F"/>
     <w:rPr>
       <w:color w:val="0563C1" w:themeColor="hyperlink"/>
       <w:u w:val="single"/>
@@ -1435,46 +4665,45 @@
     <w:semiHidden/>
     <w:unhideWhenUsed/>
     <w:qFormat/>
-    <w:rsid w:val="001f7ebc"/>
+    <w:rsid w:val="001F7EBC"/>
     <w:rPr>
       <w:color w:val="605E5C"/>
-      <w:shd w:fill="E1DFDD" w:val="clear"/>
+      <w:shd w:val="clear" w:color="auto" w:fill="E1DFDD"/>
     </w:rPr>
   </w:style>
-  <w:style w:type="character" w:styleId="ListLabel1" w:customStyle="1">
+  <w:style w:type="character" w:customStyle="1" w:styleId="ListLabel1">
     <w:name w:val="ListLabel 1"/>
     <w:qFormat/>
     <w:rPr>
       <w:rFonts w:eastAsia="Droid Sans Fallback" w:cs="Times New Roman"/>
     </w:rPr>
   </w:style>
-  <w:style w:type="character" w:styleId="ListLabel2" w:customStyle="1">
+  <w:style w:type="character" w:customStyle="1" w:styleId="ListLabel2">
     <w:name w:val="ListLabel 2"/>
     <w:qFormat/>
     <w:rPr>
       <w:rFonts w:cs="Courier New"/>
     </w:rPr>
   </w:style>
-  <w:style w:type="character" w:styleId="ListLabel3" w:customStyle="1">
+  <w:style w:type="character" w:customStyle="1" w:styleId="ListLabel3">
     <w:name w:val="ListLabel 3"/>
     <w:qFormat/>
     <w:rPr>
       <w:rFonts w:cs="Courier New"/>
     </w:rPr>
   </w:style>
-  <w:style w:type="character" w:styleId="ListLabel4" w:customStyle="1">
+  <w:style w:type="character" w:customStyle="1" w:styleId="ListLabel4">
     <w:name w:val="ListLabel 4"/>
     <w:qFormat/>
     <w:rPr>
       <w:rFonts w:cs="Courier New"/>
     </w:rPr>
   </w:style>
-  <w:style w:type="character" w:styleId="ListLabel5" w:customStyle="1">
+  <w:style w:type="character" w:customStyle="1" w:styleId="ListLabel5">
     <w:name w:val="ListLabel 5"/>
     <w:qFormat/>
-    <w:rPr/>
   </w:style>
-  <w:style w:type="character" w:styleId="ListLabel6" w:customStyle="1">
+  <w:style w:type="character" w:customStyle="1" w:styleId="ListLabel6">
     <w:name w:val="ListLabel 6"/>
     <w:qFormat/>
     <w:rPr>
@@ -1482,22 +4711,21 @@
       <w:bCs/>
     </w:rPr>
   </w:style>
-  <w:style w:type="character" w:styleId="ListLabel7" w:customStyle="1">
+  <w:style w:type="character" w:customStyle="1" w:styleId="ListLabel7">
     <w:name w:val="ListLabel 7"/>
     <w:qFormat/>
     <w:rPr>
       <w:rFonts w:ascii="Consolas" w:hAnsi="Consolas"/>
       <w:sz w:val="18"/>
       <w:szCs w:val="18"/>
-      <w:shd w:fill="FAFBFC" w:val="clear"/>
+      <w:shd w:val="clear" w:color="auto" w:fill="FAFBFC"/>
     </w:rPr>
   </w:style>
-  <w:style w:type="character" w:styleId="ListLabel8" w:customStyle="1">
+  <w:style w:type="character" w:customStyle="1" w:styleId="ListLabel8">
     <w:name w:val="ListLabel 8"/>
     <w:qFormat/>
-    <w:rPr/>
   </w:style>
-  <w:style w:type="character" w:styleId="ListLabel9" w:customStyle="1">
+  <w:style w:type="character" w:customStyle="1" w:styleId="ListLabel9">
     <w:name w:val="ListLabel 9"/>
     <w:qFormat/>
     <w:rPr>
@@ -1505,19 +4733,18 @@
       <w:bCs/>
     </w:rPr>
   </w:style>
-  <w:style w:type="character" w:styleId="VisitedInternetLink" w:customStyle="1">
+  <w:style w:type="character" w:customStyle="1" w:styleId="VisitedInternetLink">
     <w:name w:val="Visited Internet Link"/>
     <w:rPr>
       <w:color w:val="800000"/>
       <w:u w:val="single"/>
     </w:rPr>
   </w:style>
-  <w:style w:type="character" w:styleId="ListLabel10" w:customStyle="1">
+  <w:style w:type="character" w:customStyle="1" w:styleId="ListLabel10">
     <w:name w:val="ListLabel 10"/>
     <w:qFormat/>
-    <w:rPr/>
   </w:style>
-  <w:style w:type="character" w:styleId="ListLabel11" w:customStyle="1">
+  <w:style w:type="character" w:customStyle="1" w:styleId="ListLabel11">
     <w:name w:val="ListLabel 11"/>
     <w:qFormat/>
     <w:rPr>
@@ -1525,15 +4752,15 @@
       <w:bCs/>
     </w:rPr>
   </w:style>
-  <w:style w:type="character" w:styleId="ListLabel12" w:customStyle="1">
+  <w:style w:type="character" w:customStyle="1" w:styleId="ListLabel12">
     <w:name w:val="ListLabel 12"/>
     <w:qFormat/>
     <w:rPr>
       <w:rFonts w:ascii="SFMono-Regular;Consolas;Liberat" w:hAnsi="SFMono-Regular;Consolas;Liberat"/>
-      <w:b w:val="false"/>
-      <w:i w:val="false"/>
-      <w:caps w:val="false"/>
-      <w:smallCaps w:val="false"/>
+      <w:b w:val="0"/>
+      <w:i w:val="0"/>
+      <w:caps w:val="0"/>
+      <w:smallCaps w:val="0"/>
       <w:color w:val="0366D6"/>
       <w:spacing w:val="0"/>
       <w:sz w:val="18"/>
@@ -1541,17 +4768,17 @@
       <w:u w:val="single"/>
     </w:rPr>
   </w:style>
-  <w:style w:type="character" w:styleId="ListLabel13" w:customStyle="1">
+  <w:style w:type="character" w:customStyle="1" w:styleId="ListLabel13">
     <w:name w:val="ListLabel 13"/>
     <w:qFormat/>
     <w:rPr>
       <w:rFonts w:ascii="SFMono-Regular;Consolas;Liberat" w:hAnsi="SFMono-Regular;Consolas;Liberat"/>
-      <w:b w:val="false"/>
-      <w:i w:val="false"/>
-      <w:caps w:val="false"/>
-      <w:smallCaps w:val="false"/>
-      <w:strike w:val="false"/>
-      <w:dstrike w:val="false"/>
+      <w:b w:val="0"/>
+      <w:i w:val="0"/>
+      <w:caps w:val="0"/>
+      <w:smallCaps w:val="0"/>
+      <w:strike w:val="0"/>
+      <w:dstrike w:val="0"/>
       <w:color w:val="24292E"/>
       <w:spacing w:val="0"/>
       <w:sz w:val="18"/>
@@ -1560,12 +4787,11 @@
       <w:effect w:val="none"/>
     </w:rPr>
   </w:style>
-  <w:style w:type="character" w:styleId="ListLabel14" w:customStyle="1">
+  <w:style w:type="character" w:customStyle="1" w:styleId="ListLabel14">
     <w:name w:val="ListLabel 14"/>
     <w:qFormat/>
-    <w:rPr/>
   </w:style>
-  <w:style w:type="character" w:styleId="ListLabel15" w:customStyle="1">
+  <w:style w:type="character" w:customStyle="1" w:styleId="ListLabel15">
     <w:name w:val="ListLabel 15"/>
     <w:qFormat/>
     <w:rPr>
@@ -1573,12 +4799,11 @@
       <w:bCs/>
     </w:rPr>
   </w:style>
-  <w:style w:type="character" w:styleId="ListLabel16" w:customStyle="1">
+  <w:style w:type="character" w:customStyle="1" w:styleId="ListLabel16">
     <w:name w:val="ListLabel 16"/>
     <w:qFormat/>
-    <w:rPr/>
   </w:style>
-  <w:style w:type="character" w:styleId="ListLabel17" w:customStyle="1">
+  <w:style w:type="character" w:customStyle="1" w:styleId="ListLabel17">
     <w:name w:val="ListLabel 17"/>
     <w:qFormat/>
     <w:rPr>
@@ -1586,12 +4811,11 @@
       <w:bCs/>
     </w:rPr>
   </w:style>
-  <w:style w:type="character" w:styleId="ListLabel18" w:customStyle="1">
+  <w:style w:type="character" w:customStyle="1" w:styleId="ListLabel18">
     <w:name w:val="ListLabel 18"/>
     <w:qFormat/>
-    <w:rPr/>
   </w:style>
-  <w:style w:type="character" w:styleId="ListLabel19" w:customStyle="1">
+  <w:style w:type="character" w:customStyle="1" w:styleId="ListLabel19">
     <w:name w:val="ListLabel 19"/>
     <w:qFormat/>
     <w:rPr>
@@ -1599,12 +4823,11 @@
       <w:bCs/>
     </w:rPr>
   </w:style>
-  <w:style w:type="character" w:styleId="ListLabel20" w:customStyle="1">
+  <w:style w:type="character" w:customStyle="1" w:styleId="ListLabel20">
     <w:name w:val="ListLabel 20"/>
     <w:qFormat/>
-    <w:rPr/>
   </w:style>
-  <w:style w:type="character" w:styleId="ListLabel21" w:customStyle="1">
+  <w:style w:type="character" w:customStyle="1" w:styleId="ListLabel21">
     <w:name w:val="ListLabel 21"/>
     <w:qFormat/>
     <w:rPr>
@@ -1612,12 +4835,11 @@
       <w:bCs/>
     </w:rPr>
   </w:style>
-  <w:style w:type="character" w:styleId="ListLabel22" w:customStyle="1">
+  <w:style w:type="character" w:customStyle="1" w:styleId="ListLabel22">
     <w:name w:val="ListLabel 22"/>
     <w:qFormat/>
-    <w:rPr/>
   </w:style>
-  <w:style w:type="character" w:styleId="ListLabel23" w:customStyle="1">
+  <w:style w:type="character" w:customStyle="1" w:styleId="ListLabel23">
     <w:name w:val="ListLabel 23"/>
     <w:qFormat/>
     <w:rPr>
@@ -1631,19 +4853,19 @@
     <w:uiPriority w:val="99"/>
     <w:semiHidden/>
     <w:qFormat/>
-    <w:rsid w:val="00a75a95"/>
+    <w:rsid w:val="00A75A95"/>
     <w:rPr>
       <w:color w:val="808080"/>
     </w:rPr>
   </w:style>
-  <w:style w:type="character" w:styleId="ListLabel24">
+  <w:style w:type="character" w:customStyle="1" w:styleId="ListLabel24">
     <w:name w:val="ListLabel 24"/>
     <w:qFormat/>
     <w:rPr>
       <w:lang w:val="de"/>
     </w:rPr>
   </w:style>
-  <w:style w:type="character" w:styleId="ListLabel25">
+  <w:style w:type="character" w:customStyle="1" w:styleId="ListLabel25">
     <w:name w:val="ListLabel 25"/>
     <w:qFormat/>
     <w:rPr>
@@ -1652,21 +4874,21 @@
       <w:lang w:val="de"/>
     </w:rPr>
   </w:style>
-  <w:style w:type="character" w:styleId="ListLabel26">
+  <w:style w:type="character" w:customStyle="1" w:styleId="ListLabel26">
     <w:name w:val="ListLabel 26"/>
     <w:qFormat/>
     <w:rPr>
       <w:lang w:val="de"/>
     </w:rPr>
   </w:style>
-  <w:style w:type="character" w:styleId="ListLabel27">
+  <w:style w:type="character" w:customStyle="1" w:styleId="ListLabel27">
     <w:name w:val="ListLabel 27"/>
     <w:qFormat/>
     <w:rPr>
       <w:lang w:val="de"/>
     </w:rPr>
   </w:style>
-  <w:style w:type="character" w:styleId="ListLabel28">
+  <w:style w:type="character" w:customStyle="1" w:styleId="ListLabel28">
     <w:name w:val="ListLabel 28"/>
     <w:qFormat/>
     <w:rPr>
@@ -1675,13 +4897,13 @@
       <w:lang w:val="de"/>
     </w:rPr>
   </w:style>
-  <w:style w:type="paragraph" w:styleId="Heading" w:customStyle="1">
+  <w:style w:type="paragraph" w:customStyle="1" w:styleId="Heading">
     <w:name w:val="Heading"/>
     <w:basedOn w:val="Normal"/>
-    <w:next w:val="TextBody"/>
+    <w:next w:val="BodyText"/>
     <w:qFormat/>
     <w:pPr>
-      <w:keepNext w:val="true"/>
+      <w:keepNext/>
       <w:spacing w:before="283" w:after="113"/>
     </w:pPr>
     <w:rPr>
@@ -1690,46 +4912,19 @@
       <w:szCs w:val="28"/>
     </w:rPr>
   </w:style>
-  <w:style w:type="paragraph" w:styleId="TextBody">
+  <w:style w:type="paragraph" w:styleId="BodyText">
     <w:name w:val="Body Text"/>
     <w:basedOn w:val="Normal"/>
+    <w:link w:val="BodyTextChar"/>
     <w:pPr>
-      <w:spacing w:lineRule="auto" w:line="288" w:before="0" w:after="113"/>
+      <w:spacing w:after="113" w:line="288" w:lineRule="auto"/>
     </w:pPr>
-    <w:rPr/>
   </w:style>
   <w:style w:type="paragraph" w:styleId="List">
     <w:name w:val="List"/>
-    <w:basedOn w:val="TextBody"/>
-    <w:pPr/>
-    <w:rPr/>
+    <w:basedOn w:val="BodyText"/>
   </w:style>
   <w:style w:type="paragraph" w:styleId="Caption">
-    <w:name w:val="Caption"/>
-    <w:basedOn w:val="Normal"/>
-    <w:qFormat/>
-    <w:pPr>
-      <w:suppressLineNumbers/>
-      <w:spacing w:before="120" w:after="120"/>
-    </w:pPr>
-    <w:rPr>
-      <w:rFonts w:cs="Arial"/>
-      <w:i/>
-      <w:iCs/>
-      <w:sz w:val="24"/>
-      <w:szCs w:val="24"/>
-    </w:rPr>
-  </w:style>
-  <w:style w:type="paragraph" w:styleId="Index" w:customStyle="1">
-    <w:name w:val="Index"/>
-    <w:basedOn w:val="Normal"/>
-    <w:qFormat/>
-    <w:pPr>
-      <w:suppressLineNumbers/>
-    </w:pPr>
-    <w:rPr/>
-  </w:style>
-  <w:style w:type="paragraph" w:styleId="Caption1">
     <w:name w:val="caption"/>
     <w:basedOn w:val="Normal"/>
     <w:qFormat/>
@@ -1742,13 +4937,21 @@
       <w:iCs/>
     </w:rPr>
   </w:style>
+  <w:style w:type="paragraph" w:customStyle="1" w:styleId="Index">
+    <w:name w:val="Index"/>
+    <w:basedOn w:val="Normal"/>
+    <w:qFormat/>
+    <w:pPr>
+      <w:suppressLineNumbers/>
+    </w:pPr>
+  </w:style>
   <w:style w:type="paragraph" w:styleId="Title">
     <w:name w:val="Title"/>
     <w:basedOn w:val="Heading"/>
-    <w:next w:val="TextBody"/>
+    <w:next w:val="BodyText"/>
     <w:qFormat/>
     <w:pPr>
-      <w:spacing w:before="0" w:after="113"/>
+      <w:spacing w:before="0"/>
     </w:pPr>
     <w:rPr>
       <w:b/>
@@ -1756,27 +4959,18 @@
       <w:szCs w:val="56"/>
     </w:rPr>
   </w:style>
-  <w:style w:type="numbering" w:styleId="NoList" w:default="1">
-    <w:name w:val="No List"/>
-    <w:uiPriority w:val="99"/>
-    <w:semiHidden/>
-    <w:unhideWhenUsed/>
-    <w:qFormat/>
-  </w:style>
-  <w:style w:type="table" w:default="1" w:styleId="TableNormal">
-    <w:name w:val="Normal Table"/>
-    <w:uiPriority w:val="99"/>
-    <w:semiHidden/>
-    <w:unhideWhenUsed/>
-    <w:tblPr>
-      <w:tblInd w:w="0" w:type="dxa"/>
-      <w:tblCellMar>
-        <w:top w:w="0" w:type="dxa"/>
-        <w:left w:w="108" w:type="dxa"/>
-        <w:bottom w:w="0" w:type="dxa"/>
-        <w:right w:w="108" w:type="dxa"/>
-      </w:tblCellMar>
-    </w:tblPr>
+  <w:style w:type="character" w:customStyle="1" w:styleId="BodyTextChar">
+    <w:name w:val="Body Text Char"/>
+    <w:basedOn w:val="DefaultParagraphFont"/>
+    <w:link w:val="BodyText"/>
+    <w:rsid w:val="00223A87"/>
+    <w:rPr>
+      <w:rFonts w:eastAsia="Droid Sans Fallback" w:cs="FreeSans"/>
+      <w:kern w:val="2"/>
+      <w:sz w:val="24"/>
+      <w:szCs w:val="24"/>
+      <w:lang w:val="de-DE" w:eastAsia="zh-CN" w:bidi="hi-IN"/>
+    </w:rPr>
   </w:style>
 </w:styles>
 </file>

</xml_diff>

<commit_message>
replace all occurrences of Photo* with child PrintPhoto*
</commit_message>
<xml_diff>
--- a/docs/homework/HW04.docx
+++ b/docs/homework/HW04.docx
@@ -99,7 +99,7 @@
         </w:rPr>
         <w:tab/>
       </w:r>
-      <w:hyperlink r:id="rId5">
+      <w:hyperlink r:id="rId6">
         <w:r>
           <w:rPr>
             <w:rStyle w:val="InternetLink"/>
@@ -108,7 +108,7 @@
           <w:t>https://github.com/</w:t>
         </w:r>
       </w:hyperlink>
-      <w:hyperlink r:id="rId6">
+      <w:hyperlink r:id="rId7">
         <w:r>
           <w:rPr>
             <w:rStyle w:val="InternetLink"/>
@@ -119,7 +119,7 @@
           <w:t>ModischFabrications</w:t>
         </w:r>
       </w:hyperlink>
-      <w:hyperlink r:id="rId7">
+      <w:hyperlink r:id="rId8">
         <w:r>
           <w:rPr>
             <w:rStyle w:val="InternetLink"/>
@@ -214,7 +214,7 @@
         </w:rPr>
         <w:tab/>
       </w:r>
-      <w:hyperlink r:id="rId8">
+      <w:hyperlink r:id="rId9">
         <w:r>
           <w:rPr>
             <w:rStyle w:val="InternetLink"/>
@@ -250,7 +250,7 @@
         </w:rPr>
         <w:tab/>
       </w:r>
-      <w:hyperlink r:id="rId9">
+      <w:hyperlink r:id="rId10">
         <w:r>
           <w:rPr>
             <w:rStyle w:val="InternetLink"/>
@@ -259,7 +259,7 @@
           <w:t>https://t</w:t>
         </w:r>
       </w:hyperlink>
-      <w:hyperlink r:id="rId10">
+      <w:hyperlink r:id="rId11">
         <w:r>
           <w:rPr>
             <w:rStyle w:val="InternetLink"/>
@@ -268,7 +268,7 @@
           <w:t>ravis-ci.org/</w:t>
         </w:r>
       </w:hyperlink>
-      <w:hyperlink r:id="rId11">
+      <w:hyperlink r:id="rId12">
         <w:r>
           <w:rPr>
             <w:rStyle w:val="InternetLink"/>
@@ -279,7 +279,7 @@
           <w:t>ModischFabrications</w:t>
         </w:r>
       </w:hyperlink>
-      <w:hyperlink r:id="rId12">
+      <w:hyperlink r:id="rId13">
         <w:r>
           <w:rPr>
             <w:rStyle w:val="InternetLink"/>
@@ -322,7 +322,7 @@
         </w:rPr>
         <w:tab/>
       </w:r>
-      <w:hyperlink r:id="rId13">
+      <w:hyperlink r:id="rId14">
         <w:r>
           <w:rPr>
             <w:rStyle w:val="InternetLink"/>
@@ -331,7 +331,7 @@
           <w:t>https://hub.docker.com/r/</w:t>
         </w:r>
       </w:hyperlink>
-      <w:hyperlink r:id="rId14">
+      <w:hyperlink r:id="rId15">
         <w:r>
           <w:rPr>
             <w:rStyle w:val="InternetLink"/>
@@ -342,7 +342,7 @@
           <w:t>modischfabrications</w:t>
         </w:r>
       </w:hyperlink>
-      <w:hyperlink r:id="rId15">
+      <w:hyperlink r:id="rId16">
         <w:r>
           <w:rPr>
             <w:rStyle w:val="InternetLink"/>
@@ -659,9 +659,15 @@
         <w:rPr>
           <w:lang w:val="en-DE"/>
         </w:rPr>
-        <w:t>, da</w:t>
-      </w:r>
-      <w:proofErr w:type="spellStart"/>
+        <w:t xml:space="preserve">, </w:t>
+      </w:r>
+      <w:proofErr w:type="spellStart"/>
+      <w:r>
+        <w:rPr>
+          <w:lang w:val="en-DE"/>
+        </w:rPr>
+        <w:t>da</w:t>
+      </w:r>
       <w:r>
         <w:rPr>
           <w:lang w:val="en-DE"/>
@@ -1541,6 +1547,165 @@
         </w:rPr>
         <w:t>.</w:t>
       </w:r>
+      <w:r>
+        <w:rPr>
+          <w:lang w:val="en-DE"/>
+        </w:rPr>
+        <w:t xml:space="preserve"> </w:t>
+      </w:r>
+      <w:proofErr w:type="spellStart"/>
+      <w:r>
+        <w:rPr>
+          <w:lang w:val="en-DE"/>
+        </w:rPr>
+        <w:t>Weitere</w:t>
+      </w:r>
+      <w:proofErr w:type="spellEnd"/>
+      <w:r>
+        <w:rPr>
+          <w:lang w:val="en-DE"/>
+        </w:rPr>
+        <w:t xml:space="preserve"> Details </w:t>
+      </w:r>
+      <w:proofErr w:type="spellStart"/>
+      <w:r>
+        <w:rPr>
+          <w:lang w:val="en-DE"/>
+        </w:rPr>
+        <w:t>zu</w:t>
+      </w:r>
+      <w:proofErr w:type="spellEnd"/>
+      <w:r>
+        <w:rPr>
+          <w:lang w:val="en-DE"/>
+        </w:rPr>
+        <w:t xml:space="preserve"> den Tests </w:t>
+      </w:r>
+      <w:proofErr w:type="spellStart"/>
+      <w:r>
+        <w:rPr>
+          <w:lang w:val="en-DE"/>
+        </w:rPr>
+        <w:t>sind</w:t>
+      </w:r>
+      <w:proofErr w:type="spellEnd"/>
+      <w:r>
+        <w:rPr>
+          <w:lang w:val="en-DE"/>
+        </w:rPr>
+        <w:t xml:space="preserve"> [</w:t>
+      </w:r>
+      <w:r>
+        <w:rPr>
+          <w:lang w:val="en-DE"/>
+        </w:rPr>
+        <w:fldChar w:fldCharType="begin"/>
+      </w:r>
+      <w:r>
+        <w:rPr>
+          <w:lang w:val="en-DE"/>
+        </w:rPr>
+        <w:instrText xml:space="preserve"> REF _Ref23966825 \h </w:instrText>
+      </w:r>
+      <w:r>
+        <w:rPr>
+          <w:lang w:val="en-DE"/>
+        </w:rPr>
+      </w:r>
+      <w:r>
+        <w:rPr>
+          <w:lang w:val="en-DE"/>
+        </w:rPr>
+        <w:fldChar w:fldCharType="separate"/>
+      </w:r>
+      <w:proofErr w:type="spellStart"/>
+      <w:r>
+        <w:t>Which</w:t>
+      </w:r>
+      <w:proofErr w:type="spellEnd"/>
+      <w:r>
+        <w:t xml:space="preserve"> </w:t>
+      </w:r>
+      <w:proofErr w:type="spellStart"/>
+      <w:r>
+        <w:t>tests</w:t>
+      </w:r>
+      <w:proofErr w:type="spellEnd"/>
+      <w:r>
+        <w:t xml:space="preserve"> </w:t>
+      </w:r>
+      <w:proofErr w:type="spellStart"/>
+      <w:r>
+        <w:t>did</w:t>
+      </w:r>
+      <w:proofErr w:type="spellEnd"/>
+      <w:r>
+        <w:t xml:space="preserve"> </w:t>
+      </w:r>
+      <w:proofErr w:type="spellStart"/>
+      <w:r>
+        <w:t>you</w:t>
+      </w:r>
+      <w:proofErr w:type="spellEnd"/>
+      <w:r>
+        <w:t xml:space="preserve"> </w:t>
+      </w:r>
+      <w:proofErr w:type="spellStart"/>
+      <w:r>
+        <w:t>add</w:t>
+      </w:r>
+      <w:proofErr w:type="spellEnd"/>
+      <w:r>
+        <w:t xml:space="preserve"> and </w:t>
+      </w:r>
+      <w:proofErr w:type="spellStart"/>
+      <w:r>
+        <w:t>why</w:t>
+      </w:r>
+      <w:proofErr w:type="spellEnd"/>
+      <w:r>
+        <w:t>?</w:t>
+      </w:r>
+      <w:r>
+        <w:rPr>
+          <w:lang w:val="en-DE"/>
+        </w:rPr>
+        <w:fldChar w:fldCharType="end"/>
+      </w:r>
+      <w:r>
+        <w:rPr>
+          <w:lang w:val="en-DE"/>
+        </w:rPr>
+        <w:t xml:space="preserve">] </w:t>
+      </w:r>
+      <w:proofErr w:type="spellStart"/>
+      <w:r>
+        <w:rPr>
+          <w:lang w:val="en-DE"/>
+        </w:rPr>
+        <w:t>zu</w:t>
+      </w:r>
+      <w:proofErr w:type="spellEnd"/>
+      <w:r>
+        <w:rPr>
+          <w:lang w:val="en-DE"/>
+        </w:rPr>
+        <w:t xml:space="preserve"> </w:t>
+      </w:r>
+      <w:proofErr w:type="spellStart"/>
+      <w:r>
+        <w:rPr>
+          <w:lang w:val="en-DE"/>
+        </w:rPr>
+        <w:t>entnehmen</w:t>
+      </w:r>
+      <w:proofErr w:type="spellEnd"/>
+      <w:r>
+        <w:rPr>
+          <w:lang w:val="en-DE"/>
+        </w:rPr>
+        <w:t>.</w:t>
+      </w:r>
     </w:p>
     <w:p>
       <w:pPr>
@@ -2240,6 +2405,7 @@
         <w:rPr>
           <w:lang w:val="en-DE"/>
         </w:rPr>
+        <w:lastRenderedPageBreak/>
         <w:t>Konsistenz</w:t>
       </w:r>
       <w:proofErr w:type="spellEnd"/>
@@ -2289,7 +2455,6 @@
         <w:rPr>
           <w:lang w:val="en-DE"/>
         </w:rPr>
-        <w:lastRenderedPageBreak/>
         <w:t xml:space="preserve">Dann </w:t>
       </w:r>
       <w:proofErr w:type="spellStart"/>
@@ -2318,7 +2483,19 @@
         <w:rPr>
           <w:lang w:val="en-DE"/>
         </w:rPr>
-        <w:t xml:space="preserve"> Manager </w:t>
+        <w:t xml:space="preserve"> Manager</w:t>
+      </w:r>
+      <w:r>
+        <w:rPr>
+          <w:lang w:val="en-DE"/>
+        </w:rPr>
+        <w:t xml:space="preserve"> und die Factory</w:t>
+      </w:r>
+      <w:r>
+        <w:rPr>
+          <w:lang w:val="en-DE"/>
+        </w:rPr>
+        <w:t xml:space="preserve"> </w:t>
       </w:r>
       <w:proofErr w:type="spellStart"/>
       <w:r>
@@ -2670,38 +2847,12 @@
         </w:rPr>
         <w:t xml:space="preserve"> an. </w:t>
       </w:r>
-      <w:r>
-        <w:rPr>
-          <w:lang w:val="en-DE"/>
-        </w:rPr>
-        <w:t>Nur “</w:t>
-      </w:r>
-      <w:proofErr w:type="spellStart"/>
-      <w:r>
-        <w:rPr>
-          <w:lang w:val="en-DE"/>
-        </w:rPr>
-        <w:t>get</w:t>
-      </w:r>
-      <w:r>
-        <w:rPr>
-          <w:lang w:val="en-DE"/>
-        </w:rPr>
-        <w:t>Instance</w:t>
-      </w:r>
-      <w:proofErr w:type="spellEnd"/>
-      <w:r>
-        <w:rPr>
-          <w:lang w:val="en-DE"/>
-        </w:rPr>
-        <w:t xml:space="preserve">” der </w:t>
-      </w:r>
-      <w:proofErr w:type="spellStart"/>
-      <w:r>
-        <w:rPr>
-          <w:lang w:val="en-DE"/>
-        </w:rPr>
-        <w:t>Originalklasse</w:t>
+      <w:proofErr w:type="spellStart"/>
+      <w:r>
+        <w:rPr>
+          <w:lang w:val="en-DE"/>
+        </w:rPr>
+        <w:t>Zusätzlich</w:t>
       </w:r>
       <w:proofErr w:type="spellEnd"/>
       <w:r>
@@ -2724,26 +2875,32 @@
         </w:rPr>
         <w:t xml:space="preserve"> </w:t>
       </w:r>
-      <w:proofErr w:type="spellStart"/>
-      <w:r>
-        <w:rPr>
-          <w:lang w:val="en-DE"/>
-        </w:rPr>
-        <w:t>dabei</w:t>
-      </w:r>
-      <w:proofErr w:type="spellEnd"/>
-      <w:r>
-        <w:rPr>
-          <w:lang w:val="en-DE"/>
-        </w:rPr>
-        <w:t xml:space="preserve"> </w:t>
-      </w:r>
-      <w:proofErr w:type="spellStart"/>
-      <w:r>
-        <w:rPr>
-          <w:lang w:val="en-DE"/>
-        </w:rPr>
-        <w:t>angepasst</w:t>
+      <w:r>
+        <w:rPr>
+          <w:lang w:val="en-DE"/>
+        </w:rPr>
+        <w:t xml:space="preserve">die </w:t>
+      </w:r>
+      <w:proofErr w:type="spellStart"/>
+      <w:r>
+        <w:rPr>
+          <w:lang w:val="en-DE"/>
+        </w:rPr>
+        <w:t>Instanzverwaltung</w:t>
+      </w:r>
+      <w:proofErr w:type="spellEnd"/>
+      <w:r>
+        <w:rPr>
+          <w:lang w:val="en-DE"/>
+        </w:rPr>
+        <w:t xml:space="preserve"> </w:t>
+      </w:r>
+      <w:proofErr w:type="spellStart"/>
+      <w:r>
+        <w:rPr>
+          <w:lang w:val="en-DE"/>
+        </w:rPr>
+        <w:t>überarbeitet</w:t>
       </w:r>
       <w:proofErr w:type="spellEnd"/>
       <w:r>
@@ -2764,56 +2921,154 @@
         <w:rPr>
           <w:lang w:val="en-DE"/>
         </w:rPr>
-        <w:t xml:space="preserve">, da “final” </w:t>
-      </w:r>
-      <w:proofErr w:type="spellStart"/>
-      <w:r>
-        <w:rPr>
-          <w:lang w:val="en-DE"/>
-        </w:rPr>
-        <w:t>eine</w:t>
-      </w:r>
-      <w:proofErr w:type="spellEnd"/>
-      <w:r>
-        <w:rPr>
-          <w:lang w:val="en-DE"/>
-        </w:rPr>
-        <w:t xml:space="preserve"> </w:t>
-      </w:r>
-      <w:proofErr w:type="spellStart"/>
-      <w:r>
-        <w:rPr>
-          <w:lang w:val="en-DE"/>
-        </w:rPr>
-        <w:t>Vererbung</w:t>
-      </w:r>
-      <w:proofErr w:type="spellEnd"/>
-      <w:r>
-        <w:rPr>
-          <w:lang w:val="en-DE"/>
-        </w:rPr>
-        <w:t xml:space="preserve"> </w:t>
-      </w:r>
-      <w:proofErr w:type="spellStart"/>
-      <w:r>
-        <w:rPr>
-          <w:lang w:val="en-DE"/>
-        </w:rPr>
-        <w:t>verhindern</w:t>
-      </w:r>
-      <w:proofErr w:type="spellEnd"/>
-      <w:r>
-        <w:rPr>
-          <w:lang w:val="en-DE"/>
-        </w:rPr>
-        <w:t xml:space="preserve"> </w:t>
-      </w:r>
-      <w:proofErr w:type="spellStart"/>
-      <w:r>
-        <w:rPr>
-          <w:lang w:val="en-DE"/>
-        </w:rPr>
-        <w:t>würde</w:t>
+        <w:t xml:space="preserve">, um </w:t>
+      </w:r>
+      <w:proofErr w:type="spellStart"/>
+      <w:r>
+        <w:rPr>
+          <w:lang w:val="en-DE"/>
+        </w:rPr>
+        <w:t>immer</w:t>
+      </w:r>
+      <w:proofErr w:type="spellEnd"/>
+      <w:r>
+        <w:rPr>
+          <w:lang w:val="en-DE"/>
+        </w:rPr>
+        <w:t xml:space="preserve"> die </w:t>
+      </w:r>
+      <w:proofErr w:type="spellStart"/>
+      <w:r>
+        <w:rPr>
+          <w:lang w:val="en-DE"/>
+        </w:rPr>
+        <w:t>Instanzen</w:t>
+      </w:r>
+      <w:proofErr w:type="spellEnd"/>
+      <w:r>
+        <w:rPr>
+          <w:lang w:val="en-DE"/>
+        </w:rPr>
+        <w:t xml:space="preserve"> der </w:t>
+      </w:r>
+      <w:proofErr w:type="spellStart"/>
+      <w:r>
+        <w:rPr>
+          <w:lang w:val="en-DE"/>
+        </w:rPr>
+        <w:t>Kindklasse</w:t>
+      </w:r>
+      <w:proofErr w:type="spellEnd"/>
+      <w:r>
+        <w:rPr>
+          <w:lang w:val="en-DE"/>
+        </w:rPr>
+        <w:t xml:space="preserve"> </w:t>
+      </w:r>
+      <w:proofErr w:type="spellStart"/>
+      <w:r>
+        <w:rPr>
+          <w:lang w:val="en-DE"/>
+        </w:rPr>
+        <w:t>zu</w:t>
+      </w:r>
+      <w:proofErr w:type="spellEnd"/>
+      <w:r>
+        <w:rPr>
+          <w:lang w:val="en-DE"/>
+        </w:rPr>
+        <w:t xml:space="preserve"> </w:t>
+      </w:r>
+      <w:proofErr w:type="spellStart"/>
+      <w:r>
+        <w:rPr>
+          <w:lang w:val="en-DE"/>
+        </w:rPr>
+        <w:t>nutzen</w:t>
+      </w:r>
+      <w:proofErr w:type="spellEnd"/>
+      <w:r>
+        <w:rPr>
+          <w:lang w:val="en-DE"/>
+        </w:rPr>
+        <w:t xml:space="preserve"> und </w:t>
+      </w:r>
+      <w:proofErr w:type="spellStart"/>
+      <w:r>
+        <w:rPr>
+          <w:lang w:val="en-DE"/>
+        </w:rPr>
+        <w:t>inkonsistente</w:t>
+      </w:r>
+      <w:proofErr w:type="spellEnd"/>
+      <w:r>
+        <w:rPr>
+          <w:lang w:val="en-DE"/>
+        </w:rPr>
+        <w:t xml:space="preserve"> </w:t>
+      </w:r>
+      <w:proofErr w:type="spellStart"/>
+      <w:r>
+        <w:rPr>
+          <w:lang w:val="en-DE"/>
+        </w:rPr>
+        <w:t>Präsentationen</w:t>
+      </w:r>
+      <w:proofErr w:type="spellEnd"/>
+      <w:r>
+        <w:rPr>
+          <w:lang w:val="en-DE"/>
+        </w:rPr>
+        <w:t xml:space="preserve"> </w:t>
+      </w:r>
+      <w:proofErr w:type="spellStart"/>
+      <w:r>
+        <w:rPr>
+          <w:lang w:val="en-DE"/>
+        </w:rPr>
+        <w:t>durch</w:t>
+      </w:r>
+      <w:proofErr w:type="spellEnd"/>
+      <w:r>
+        <w:rPr>
+          <w:lang w:val="en-DE"/>
+        </w:rPr>
+        <w:t xml:space="preserve"> </w:t>
+      </w:r>
+      <w:proofErr w:type="spellStart"/>
+      <w:r>
+        <w:rPr>
+          <w:lang w:val="en-DE"/>
+        </w:rPr>
+        <w:t>verschiedene</w:t>
+      </w:r>
+      <w:proofErr w:type="spellEnd"/>
+      <w:r>
+        <w:rPr>
+          <w:lang w:val="en-DE"/>
+        </w:rPr>
+        <w:t xml:space="preserve"> </w:t>
+      </w:r>
+      <w:proofErr w:type="spellStart"/>
+      <w:r>
+        <w:rPr>
+          <w:lang w:val="en-DE"/>
+        </w:rPr>
+        <w:t>Instanzen</w:t>
+      </w:r>
+      <w:proofErr w:type="spellEnd"/>
+      <w:r>
+        <w:rPr>
+          <w:lang w:val="en-DE"/>
+        </w:rPr>
+        <w:t xml:space="preserve"> a</w:t>
+      </w:r>
+      <w:proofErr w:type="spellStart"/>
+      <w:r>
+        <w:rPr>
+          <w:lang w:val="en-DE"/>
+        </w:rPr>
+        <w:t>uszuschließen</w:t>
       </w:r>
       <w:proofErr w:type="spellEnd"/>
       <w:r>
@@ -2821,6 +3076,138 @@
           <w:lang w:val="en-DE"/>
         </w:rPr>
         <w:t xml:space="preserve">. </w:t>
+      </w:r>
+      <w:r>
+        <w:rPr>
+          <w:lang w:val="en-DE"/>
+        </w:rPr>
+        <w:t xml:space="preserve">Die </w:t>
+      </w:r>
+      <w:proofErr w:type="spellStart"/>
+      <w:r>
+        <w:rPr>
+          <w:lang w:val="en-DE"/>
+        </w:rPr>
+        <w:t>gleiche</w:t>
+      </w:r>
+      <w:proofErr w:type="spellEnd"/>
+      <w:r>
+        <w:rPr>
+          <w:lang w:val="en-DE"/>
+        </w:rPr>
+        <w:t xml:space="preserve"> </w:t>
+      </w:r>
+      <w:proofErr w:type="spellStart"/>
+      <w:r>
+        <w:rPr>
+          <w:lang w:val="en-DE"/>
+        </w:rPr>
+        <w:t>Instanz</w:t>
+      </w:r>
+      <w:proofErr w:type="spellEnd"/>
+      <w:r>
+        <w:rPr>
+          <w:lang w:val="en-DE"/>
+        </w:rPr>
+        <w:t xml:space="preserve"> </w:t>
+      </w:r>
+      <w:proofErr w:type="spellStart"/>
+      <w:r>
+        <w:rPr>
+          <w:lang w:val="en-DE"/>
+        </w:rPr>
+        <w:t>konnte</w:t>
+      </w:r>
+      <w:proofErr w:type="spellEnd"/>
+      <w:r>
+        <w:rPr>
+          <w:lang w:val="en-DE"/>
+        </w:rPr>
+        <w:t xml:space="preserve"> </w:t>
+      </w:r>
+      <w:proofErr w:type="spellStart"/>
+      <w:r>
+        <w:rPr>
+          <w:lang w:val="en-DE"/>
+        </w:rPr>
+        <w:t>nicht</w:t>
+      </w:r>
+      <w:proofErr w:type="spellEnd"/>
+      <w:r>
+        <w:rPr>
+          <w:lang w:val="en-DE"/>
+        </w:rPr>
+        <w:t xml:space="preserve"> </w:t>
+      </w:r>
+      <w:proofErr w:type="spellStart"/>
+      <w:r>
+        <w:rPr>
+          <w:lang w:val="en-DE"/>
+        </w:rPr>
+        <w:t>wiederverwendet</w:t>
+      </w:r>
+      <w:proofErr w:type="spellEnd"/>
+      <w:r>
+        <w:rPr>
+          <w:lang w:val="en-DE"/>
+        </w:rPr>
+        <w:t xml:space="preserve"> </w:t>
+      </w:r>
+      <w:proofErr w:type="spellStart"/>
+      <w:r>
+        <w:rPr>
+          <w:lang w:val="en-DE"/>
+        </w:rPr>
+        <w:t>werden</w:t>
+      </w:r>
+      <w:proofErr w:type="spellEnd"/>
+      <w:r>
+        <w:rPr>
+          <w:lang w:val="en-DE"/>
+        </w:rPr>
+        <w:t xml:space="preserve">, da die </w:t>
+      </w:r>
+      <w:proofErr w:type="spellStart"/>
+      <w:r>
+        <w:rPr>
+          <w:lang w:val="en-DE"/>
+        </w:rPr>
+        <w:t>Typdefinition</w:t>
+      </w:r>
+      <w:proofErr w:type="spellEnd"/>
+      <w:r>
+        <w:rPr>
+          <w:lang w:val="en-DE"/>
+        </w:rPr>
+        <w:t xml:space="preserve"> der </w:t>
+      </w:r>
+      <w:proofErr w:type="spellStart"/>
+      <w:r>
+        <w:rPr>
+          <w:lang w:val="en-DE"/>
+        </w:rPr>
+        <w:t>Kindklasse</w:t>
+      </w:r>
+      <w:proofErr w:type="spellEnd"/>
+      <w:r>
+        <w:rPr>
+          <w:lang w:val="en-DE"/>
+        </w:rPr>
+        <w:t xml:space="preserve"> </w:t>
+      </w:r>
+      <w:proofErr w:type="spellStart"/>
+      <w:r>
+        <w:rPr>
+          <w:lang w:val="en-DE"/>
+        </w:rPr>
+        <w:t>notwendig</w:t>
+      </w:r>
+      <w:proofErr w:type="spellEnd"/>
+      <w:r>
+        <w:rPr>
+          <w:lang w:val="en-DE"/>
+        </w:rPr>
+        <w:t xml:space="preserve"> war. </w:t>
       </w:r>
     </w:p>
     <w:p>
@@ -2834,10 +3221,158 @@
         <w:rPr>
           <w:lang w:val="en-DE"/>
         </w:rPr>
-        <w:t xml:space="preserve"> </w:t>
+        <w:t xml:space="preserve">Dann </w:t>
+      </w:r>
+      <w:proofErr w:type="spellStart"/>
+      <w:r>
+        <w:rPr>
+          <w:lang w:val="en-DE"/>
+        </w:rPr>
+        <w:t>habe</w:t>
+      </w:r>
+      <w:proofErr w:type="spellEnd"/>
+      <w:r>
+        <w:rPr>
+          <w:lang w:val="en-DE"/>
+        </w:rPr>
+        <w:t xml:space="preserve"> ich </w:t>
+      </w:r>
+      <w:proofErr w:type="spellStart"/>
+      <w:r>
+        <w:rPr>
+          <w:lang w:val="en-DE"/>
+        </w:rPr>
+        <w:t>alle</w:t>
+      </w:r>
+      <w:proofErr w:type="spellEnd"/>
+      <w:r>
+        <w:rPr>
+          <w:lang w:val="en-DE"/>
+        </w:rPr>
+        <w:t xml:space="preserve"> </w:t>
+      </w:r>
+      <w:proofErr w:type="spellStart"/>
+      <w:r>
+        <w:rPr>
+          <w:lang w:val="en-DE"/>
+        </w:rPr>
+        <w:t>Erwähnungen</w:t>
+      </w:r>
+      <w:proofErr w:type="spellEnd"/>
+      <w:r>
+        <w:rPr>
+          <w:lang w:val="en-DE"/>
+        </w:rPr>
+        <w:t xml:space="preserve"> der </w:t>
+      </w:r>
+      <w:proofErr w:type="spellStart"/>
+      <w:r>
+        <w:rPr>
+          <w:lang w:val="en-DE"/>
+        </w:rPr>
+        <w:t>Basisklasse</w:t>
+      </w:r>
+      <w:proofErr w:type="spellEnd"/>
+      <w:r>
+        <w:rPr>
+          <w:lang w:val="en-DE"/>
+        </w:rPr>
+        <w:t xml:space="preserve"> </w:t>
+      </w:r>
+      <w:proofErr w:type="spellStart"/>
+      <w:r>
+        <w:rPr>
+          <w:lang w:val="en-DE"/>
+        </w:rPr>
+        <w:t>durch</w:t>
+      </w:r>
+      <w:proofErr w:type="spellEnd"/>
+      <w:r>
+        <w:rPr>
+          <w:lang w:val="en-DE"/>
+        </w:rPr>
+        <w:t xml:space="preserve"> die </w:t>
+      </w:r>
+      <w:proofErr w:type="spellStart"/>
+      <w:r>
+        <w:rPr>
+          <w:lang w:val="en-DE"/>
+        </w:rPr>
+        <w:t>neue</w:t>
+      </w:r>
+      <w:proofErr w:type="spellEnd"/>
+      <w:r>
+        <w:rPr>
+          <w:lang w:val="en-DE"/>
+        </w:rPr>
+        <w:t xml:space="preserve"> </w:t>
+      </w:r>
+      <w:proofErr w:type="spellStart"/>
+      <w:r>
+        <w:rPr>
+          <w:lang w:val="en-DE"/>
+        </w:rPr>
+        <w:t>Implementierung</w:t>
+      </w:r>
+      <w:proofErr w:type="spellEnd"/>
+      <w:r>
+        <w:rPr>
+          <w:lang w:val="en-DE"/>
+        </w:rPr>
+        <w:t xml:space="preserve"> </w:t>
+      </w:r>
+      <w:proofErr w:type="spellStart"/>
+      <w:r>
+        <w:rPr>
+          <w:lang w:val="en-DE"/>
+        </w:rPr>
+        <w:t>ersetzt</w:t>
+      </w:r>
+      <w:proofErr w:type="spellEnd"/>
+      <w:r>
+        <w:rPr>
+          <w:lang w:val="en-DE"/>
+        </w:rPr>
+        <w:t xml:space="preserve"> und die Software </w:t>
+      </w:r>
+      <w:proofErr w:type="spellStart"/>
+      <w:r>
+        <w:rPr>
+          <w:lang w:val="en-DE"/>
+        </w:rPr>
+        <w:t>erneut</w:t>
+      </w:r>
+      <w:proofErr w:type="spellEnd"/>
+      <w:r>
+        <w:rPr>
+          <w:lang w:val="en-DE"/>
+        </w:rPr>
+        <w:t xml:space="preserve"> </w:t>
+      </w:r>
+      <w:proofErr w:type="spellStart"/>
+      <w:r>
+        <w:rPr>
+          <w:lang w:val="en-DE"/>
+        </w:rPr>
+        <w:t>getestet</w:t>
+      </w:r>
+      <w:proofErr w:type="spellEnd"/>
+      <w:r>
+        <w:rPr>
+          <w:lang w:val="en-DE"/>
+        </w:rPr>
+        <w:t xml:space="preserve">. </w:t>
       </w:r>
       <w:bookmarkStart w:id="0" w:name="_GoBack"/>
       <w:bookmarkEnd w:id="0"/>
+    </w:p>
+    <w:p>
+      <w:pPr>
+        <w:pStyle w:val="BodyText"/>
+        <w:rPr>
+          <w:lang w:val="en-DE"/>
+        </w:rPr>
+      </w:pPr>
     </w:p>
     <w:p>
       <w:pPr>
@@ -3385,6 +3920,7 @@
       <w:pPr>
         <w:pStyle w:val="Heading3"/>
       </w:pPr>
+      <w:bookmarkStart w:id="1" w:name="_Ref23966825"/>
       <w:proofErr w:type="spellStart"/>
       <w:r>
         <w:t>Which</w:t>
@@ -3433,6 +3969,7 @@
       <w:r>
         <w:t>?</w:t>
       </w:r>
+      <w:bookmarkEnd w:id="1"/>
     </w:p>
     <w:p>
       <w:pPr>
@@ -3824,6 +4361,273 @@
           <w:lang w:val="en-DE"/>
         </w:rPr>
         <w:t xml:space="preserve">.  </w:t>
+      </w:r>
+      <w:proofErr w:type="spellStart"/>
+      <w:r>
+        <w:rPr>
+          <w:lang w:val="en-DE"/>
+        </w:rPr>
+        <w:t>Besondere</w:t>
+      </w:r>
+      <w:proofErr w:type="spellEnd"/>
+      <w:r>
+        <w:rPr>
+          <w:lang w:val="en-DE"/>
+        </w:rPr>
+        <w:t xml:space="preserve"> </w:t>
+      </w:r>
+      <w:proofErr w:type="spellStart"/>
+      <w:r>
+        <w:rPr>
+          <w:lang w:val="en-DE"/>
+        </w:rPr>
+        <w:t>Aufmerksamkeit</w:t>
+      </w:r>
+      <w:proofErr w:type="spellEnd"/>
+      <w:r>
+        <w:rPr>
+          <w:lang w:val="en-DE"/>
+        </w:rPr>
+        <w:t xml:space="preserve"> war </w:t>
+      </w:r>
+      <w:proofErr w:type="spellStart"/>
+      <w:r>
+        <w:rPr>
+          <w:lang w:val="en-DE"/>
+        </w:rPr>
+        <w:t>dabei</w:t>
+      </w:r>
+      <w:proofErr w:type="spellEnd"/>
+      <w:r>
+        <w:rPr>
+          <w:lang w:val="en-DE"/>
+        </w:rPr>
+        <w:t xml:space="preserve"> </w:t>
+      </w:r>
+      <w:proofErr w:type="spellStart"/>
+      <w:r>
+        <w:rPr>
+          <w:lang w:val="en-DE"/>
+        </w:rPr>
+        <w:t>gefordert</w:t>
+      </w:r>
+      <w:proofErr w:type="spellEnd"/>
+      <w:r>
+        <w:rPr>
+          <w:lang w:val="en-DE"/>
+        </w:rPr>
+        <w:t xml:space="preserve"> die </w:t>
+      </w:r>
+      <w:proofErr w:type="spellStart"/>
+      <w:r>
+        <w:rPr>
+          <w:lang w:val="en-DE"/>
+        </w:rPr>
+        <w:t>Photoklasse</w:t>
+      </w:r>
+      <w:proofErr w:type="spellEnd"/>
+      <w:r>
+        <w:rPr>
+          <w:lang w:val="en-DE"/>
+        </w:rPr>
+        <w:t xml:space="preserve"> </w:t>
+      </w:r>
+      <w:proofErr w:type="spellStart"/>
+      <w:r>
+        <w:rPr>
+          <w:lang w:val="en-DE"/>
+        </w:rPr>
+        <w:t>zu</w:t>
+      </w:r>
+      <w:proofErr w:type="spellEnd"/>
+      <w:r>
+        <w:rPr>
+          <w:lang w:val="en-DE"/>
+        </w:rPr>
+        <w:t xml:space="preserve"> </w:t>
+      </w:r>
+      <w:proofErr w:type="spellStart"/>
+      <w:r>
+        <w:rPr>
+          <w:lang w:val="en-DE"/>
+        </w:rPr>
+        <w:t>testen</w:t>
+      </w:r>
+      <w:proofErr w:type="spellEnd"/>
+      <w:r>
+        <w:rPr>
+          <w:lang w:val="en-DE"/>
+        </w:rPr>
+        <w:t xml:space="preserve">, da das </w:t>
+      </w:r>
+      <w:proofErr w:type="spellStart"/>
+      <w:r>
+        <w:rPr>
+          <w:lang w:val="en-DE"/>
+        </w:rPr>
+        <w:t>AppEngine</w:t>
+      </w:r>
+      <w:proofErr w:type="spellEnd"/>
+      <w:r>
+        <w:rPr>
+          <w:lang w:val="en-DE"/>
+        </w:rPr>
+        <w:t xml:space="preserve">-Framework </w:t>
+      </w:r>
+      <w:proofErr w:type="spellStart"/>
+      <w:r>
+        <w:rPr>
+          <w:lang w:val="en-DE"/>
+        </w:rPr>
+        <w:t>keine</w:t>
+      </w:r>
+      <w:proofErr w:type="spellEnd"/>
+      <w:r>
+        <w:rPr>
+          <w:lang w:val="en-DE"/>
+        </w:rPr>
+        <w:t xml:space="preserve"> </w:t>
+      </w:r>
+      <w:proofErr w:type="spellStart"/>
+      <w:r>
+        <w:rPr>
+          <w:lang w:val="en-DE"/>
+        </w:rPr>
+        <w:t>trivialen</w:t>
+      </w:r>
+      <w:proofErr w:type="spellEnd"/>
+      <w:r>
+        <w:rPr>
+          <w:lang w:val="en-DE"/>
+        </w:rPr>
+        <w:t xml:space="preserve"> Mocking-</w:t>
+      </w:r>
+      <w:proofErr w:type="spellStart"/>
+      <w:r>
+        <w:rPr>
+          <w:lang w:val="en-DE"/>
+        </w:rPr>
+        <w:t>Weg</w:t>
+      </w:r>
+      <w:proofErr w:type="spellEnd"/>
+      <w:r>
+        <w:rPr>
+          <w:lang w:val="en-DE"/>
+        </w:rPr>
+        <w:t xml:space="preserve"> hat und </w:t>
+      </w:r>
+      <w:proofErr w:type="spellStart"/>
+      <w:r>
+        <w:rPr>
+          <w:lang w:val="en-DE"/>
+        </w:rPr>
+        <w:t>daher</w:t>
+      </w:r>
+      <w:proofErr w:type="spellEnd"/>
+      <w:r>
+        <w:rPr>
+          <w:lang w:val="en-DE"/>
+        </w:rPr>
+        <w:t xml:space="preserve"> der </w:t>
+      </w:r>
+      <w:proofErr w:type="spellStart"/>
+      <w:r>
+        <w:rPr>
+          <w:lang w:val="en-DE"/>
+        </w:rPr>
+        <w:t>komplexere</w:t>
+      </w:r>
+      <w:proofErr w:type="spellEnd"/>
+      <w:r>
+        <w:rPr>
+          <w:lang w:val="en-DE"/>
+        </w:rPr>
+        <w:t xml:space="preserve"> </w:t>
+      </w:r>
+      <w:proofErr w:type="spellStart"/>
+      <w:r>
+        <w:rPr>
+          <w:lang w:val="en-DE"/>
+        </w:rPr>
+        <w:t>Weg</w:t>
+      </w:r>
+      <w:proofErr w:type="spellEnd"/>
+      <w:r>
+        <w:rPr>
+          <w:lang w:val="en-DE"/>
+        </w:rPr>
+        <w:t xml:space="preserve"> </w:t>
+      </w:r>
+      <w:proofErr w:type="spellStart"/>
+      <w:r>
+        <w:rPr>
+          <w:lang w:val="en-DE"/>
+        </w:rPr>
+        <w:t>mit</w:t>
+      </w:r>
+      <w:proofErr w:type="spellEnd"/>
+      <w:r>
+        <w:rPr>
+          <w:lang w:val="en-DE"/>
+        </w:rPr>
+        <w:t xml:space="preserve"> den </w:t>
+      </w:r>
+      <w:proofErr w:type="spellStart"/>
+      <w:r>
+        <w:rPr>
+          <w:lang w:val="en-DE"/>
+        </w:rPr>
+        <w:lastRenderedPageBreak/>
+        <w:t>Providern</w:t>
+      </w:r>
+      <w:proofErr w:type="spellEnd"/>
+      <w:r>
+        <w:rPr>
+          <w:lang w:val="en-DE"/>
+        </w:rPr>
+        <w:t xml:space="preserve"> </w:t>
+      </w:r>
+      <w:proofErr w:type="spellStart"/>
+      <w:r>
+        <w:rPr>
+          <w:lang w:val="en-DE"/>
+        </w:rPr>
+        <w:t>genutzt</w:t>
+      </w:r>
+      <w:proofErr w:type="spellEnd"/>
+      <w:r>
+        <w:rPr>
+          <w:lang w:val="en-DE"/>
+        </w:rPr>
+        <w:t xml:space="preserve"> </w:t>
+      </w:r>
+      <w:proofErr w:type="spellStart"/>
+      <w:r>
+        <w:rPr>
+          <w:lang w:val="en-DE"/>
+        </w:rPr>
+        <w:t>werden</w:t>
+      </w:r>
+      <w:proofErr w:type="spellEnd"/>
+      <w:r>
+        <w:rPr>
+          <w:lang w:val="en-DE"/>
+        </w:rPr>
+        <w:t xml:space="preserve"> </w:t>
+      </w:r>
+      <w:proofErr w:type="spellStart"/>
+      <w:r>
+        <w:rPr>
+          <w:lang w:val="en-DE"/>
+        </w:rPr>
+        <w:t>musste</w:t>
+      </w:r>
+      <w:proofErr w:type="spellEnd"/>
+      <w:r>
+        <w:rPr>
+          <w:lang w:val="en-DE"/>
+        </w:rPr>
+        <w:t>.</w:t>
       </w:r>
     </w:p>
     <w:p>
@@ -5268,4 +6072,16 @@
     </a:ext>
   </a:extLst>
 </a:theme>
+</file>
+
+<file path=customXml/item1.xml><?xml version="1.0" encoding="utf-8"?>
+<b:Sources xmlns:b="http://schemas.openxmlformats.org/officeDocument/2006/bibliography" xmlns="http://schemas.openxmlformats.org/officeDocument/2006/bibliography" SelectedStyle="\APASixthEditionOfficeOnline.xsl" StyleName="APA" Version="6"/>
+</file>
+
+<file path=customXml/itemProps1.xml><?xml version="1.0" encoding="utf-8"?>
+<ds:datastoreItem xmlns:ds="http://schemas.openxmlformats.org/officeDocument/2006/customXml" ds:itemID="{D25B8750-DD01-4754-AE81-3BAFC7A94E04}">
+  <ds:schemaRefs>
+    <ds:schemaRef ds:uri="http://schemas.openxmlformats.org/officeDocument/2006/bibliography"/>
+  </ds:schemaRefs>
+</ds:datastoreItem>
 </file>
</xml_diff>